<commit_message>
Remove first and last elements from LinkedList.
</commit_message>
<xml_diff>
--- a/Daily Tasks/Day13_113203635_Kunal.docx
+++ b/Daily Tasks/Day13_113203635_Kunal.docx
@@ -8245,6 +8245,1812 @@
         </w:drawing>
       </w:r>
     </w:p>
+    <w:p>
+      <w:pPr>
+        <w:pStyle w:val="HTMLPreformatted"/>
+        <w:shd w:val="clear" w:color="auto" w:fill="1E1F22"/>
+        <w:rPr>
+          <w:color w:val="BCBEC4"/>
+        </w:rPr>
+      </w:pPr>
+      <w:r>
+        <w:rPr>
+          <w:color w:val="7A7E85"/>
+        </w:rPr>
+        <w:lastRenderedPageBreak/>
+        <w:t>// Task007: remove first and remove last element</w:t>
+      </w:r>
+      <w:r>
+        <w:rPr>
+          <w:color w:val="7A7E85"/>
+        </w:rPr>
+        <w:br/>
+        <w:t>// and display all elements in the linked list.</w:t>
+      </w:r>
+      <w:r>
+        <w:rPr>
+          <w:color w:val="7A7E85"/>
+        </w:rPr>
+        <w:br/>
+      </w:r>
+      <w:r>
+        <w:rPr>
+          <w:color w:val="7A7E85"/>
+        </w:rPr>
+        <w:br/>
+      </w:r>
+      <w:r>
+        <w:rPr>
+          <w:color w:val="CF8E6D"/>
+        </w:rPr>
+        <w:t xml:space="preserve">package </w:t>
+      </w:r>
+      <w:proofErr w:type="spellStart"/>
+      <w:r>
+        <w:rPr>
+          <w:color w:val="BCBEC4"/>
+        </w:rPr>
+        <w:t>LinkedLists</w:t>
+      </w:r>
+      <w:proofErr w:type="spellEnd"/>
+      <w:r>
+        <w:rPr>
+          <w:color w:val="BCBEC4"/>
+        </w:rPr>
+        <w:t>;</w:t>
+      </w:r>
+      <w:r>
+        <w:rPr>
+          <w:color w:val="BCBEC4"/>
+        </w:rPr>
+        <w:br/>
+      </w:r>
+      <w:r>
+        <w:rPr>
+          <w:color w:val="BCBEC4"/>
+        </w:rPr>
+        <w:br/>
+      </w:r>
+      <w:r>
+        <w:rPr>
+          <w:color w:val="CF8E6D"/>
+        </w:rPr>
+        <w:t xml:space="preserve">import </w:t>
+      </w:r>
+      <w:proofErr w:type="spellStart"/>
+      <w:r>
+        <w:rPr>
+          <w:color w:val="BCBEC4"/>
+        </w:rPr>
+        <w:t>java.util.NoSuchElementException</w:t>
+      </w:r>
+      <w:proofErr w:type="spellEnd"/>
+      <w:r>
+        <w:rPr>
+          <w:color w:val="BCBEC4"/>
+        </w:rPr>
+        <w:t>;</w:t>
+      </w:r>
+      <w:r>
+        <w:rPr>
+          <w:color w:val="BCBEC4"/>
+        </w:rPr>
+        <w:br/>
+      </w:r>
+      <w:r>
+        <w:rPr>
+          <w:color w:val="BCBEC4"/>
+        </w:rPr>
+        <w:br/>
+      </w:r>
+      <w:r>
+        <w:rPr>
+          <w:color w:val="CF8E6D"/>
+        </w:rPr>
+        <w:t xml:space="preserve">class </w:t>
+      </w:r>
+      <w:proofErr w:type="spellStart"/>
+      <w:r>
+        <w:rPr>
+          <w:color w:val="BCBEC4"/>
+        </w:rPr>
+        <w:t>RemLastLinkedList</w:t>
+      </w:r>
+      <w:proofErr w:type="spellEnd"/>
+      <w:r>
+        <w:rPr>
+          <w:color w:val="BCBEC4"/>
+        </w:rPr>
+        <w:t>&lt;</w:t>
+      </w:r>
+      <w:r>
+        <w:rPr>
+          <w:color w:val="16BAAC"/>
+        </w:rPr>
+        <w:t>T</w:t>
+      </w:r>
+      <w:r>
+        <w:rPr>
+          <w:color w:val="BCBEC4"/>
+        </w:rPr>
+        <w:t xml:space="preserve">&gt; </w:t>
+      </w:r>
+      <w:r>
+        <w:rPr>
+          <w:color w:val="CF8E6D"/>
+        </w:rPr>
+        <w:t xml:space="preserve">extends </w:t>
+      </w:r>
+      <w:proofErr w:type="spellStart"/>
+      <w:r>
+        <w:rPr>
+          <w:color w:val="BCBEC4"/>
+        </w:rPr>
+        <w:t>CustomLinkedList</w:t>
+      </w:r>
+      <w:proofErr w:type="spellEnd"/>
+      <w:r>
+        <w:rPr>
+          <w:color w:val="BCBEC4"/>
+        </w:rPr>
+        <w:t>&lt;</w:t>
+      </w:r>
+      <w:r>
+        <w:rPr>
+          <w:color w:val="16BAAC"/>
+        </w:rPr>
+        <w:t>T</w:t>
+      </w:r>
+      <w:r>
+        <w:rPr>
+          <w:color w:val="BCBEC4"/>
+        </w:rPr>
+        <w:t>&gt;{</w:t>
+      </w:r>
+      <w:r>
+        <w:rPr>
+          <w:color w:val="BCBEC4"/>
+        </w:rPr>
+        <w:br/>
+        <w:t xml:space="preserve">    </w:t>
+      </w:r>
+      <w:r>
+        <w:rPr>
+          <w:color w:val="CF8E6D"/>
+        </w:rPr>
+        <w:t xml:space="preserve">public </w:t>
+      </w:r>
+      <w:r>
+        <w:rPr>
+          <w:color w:val="16BAAC"/>
+        </w:rPr>
+        <w:t xml:space="preserve">T </w:t>
+      </w:r>
+      <w:proofErr w:type="spellStart"/>
+      <w:r>
+        <w:rPr>
+          <w:color w:val="56A8F5"/>
+        </w:rPr>
+        <w:t>removeLast</w:t>
+      </w:r>
+      <w:proofErr w:type="spellEnd"/>
+      <w:r>
+        <w:rPr>
+          <w:color w:val="BCBEC4"/>
+        </w:rPr>
+        <w:t>() {</w:t>
+      </w:r>
+      <w:r>
+        <w:rPr>
+          <w:color w:val="BCBEC4"/>
+        </w:rPr>
+        <w:br/>
+        <w:t xml:space="preserve">        </w:t>
+      </w:r>
+      <w:r>
+        <w:rPr>
+          <w:color w:val="CF8E6D"/>
+        </w:rPr>
+        <w:t xml:space="preserve">if </w:t>
+      </w:r>
+      <w:r>
+        <w:rPr>
+          <w:color w:val="BCBEC4"/>
+        </w:rPr>
+        <w:t>(</w:t>
+      </w:r>
+      <w:r>
+        <w:rPr>
+          <w:color w:val="C77DBB"/>
+        </w:rPr>
+        <w:t xml:space="preserve">head </w:t>
+      </w:r>
+      <w:r>
+        <w:rPr>
+          <w:color w:val="BCBEC4"/>
+        </w:rPr>
+        <w:t xml:space="preserve">== </w:t>
+      </w:r>
+      <w:r>
+        <w:rPr>
+          <w:color w:val="CF8E6D"/>
+        </w:rPr>
+        <w:t>null</w:t>
+      </w:r>
+      <w:r>
+        <w:rPr>
+          <w:color w:val="BCBEC4"/>
+        </w:rPr>
+        <w:t>) {</w:t>
+      </w:r>
+      <w:r>
+        <w:rPr>
+          <w:color w:val="BCBEC4"/>
+        </w:rPr>
+        <w:br/>
+        <w:t xml:space="preserve">            </w:t>
+      </w:r>
+      <w:r>
+        <w:rPr>
+          <w:color w:val="CF8E6D"/>
+        </w:rPr>
+        <w:t xml:space="preserve">throw new </w:t>
+      </w:r>
+      <w:proofErr w:type="spellStart"/>
+      <w:r>
+        <w:rPr>
+          <w:color w:val="BCBEC4"/>
+        </w:rPr>
+        <w:t>NoSuchElementException</w:t>
+      </w:r>
+      <w:proofErr w:type="spellEnd"/>
+      <w:r>
+        <w:rPr>
+          <w:color w:val="BCBEC4"/>
+        </w:rPr>
+        <w:t>(</w:t>
+      </w:r>
+      <w:r>
+        <w:rPr>
+          <w:color w:val="6AAB73"/>
+        </w:rPr>
+        <w:t>"List is empty"</w:t>
+      </w:r>
+      <w:r>
+        <w:rPr>
+          <w:color w:val="BCBEC4"/>
+        </w:rPr>
+        <w:t>);</w:t>
+      </w:r>
+      <w:r>
+        <w:rPr>
+          <w:color w:val="BCBEC4"/>
+        </w:rPr>
+        <w:br/>
+        <w:t xml:space="preserve">        }</w:t>
+      </w:r>
+      <w:r>
+        <w:rPr>
+          <w:color w:val="BCBEC4"/>
+        </w:rPr>
+        <w:br/>
+      </w:r>
+      <w:r>
+        <w:rPr>
+          <w:color w:val="BCBEC4"/>
+        </w:rPr>
+        <w:br/>
+        <w:t xml:space="preserve">        </w:t>
+      </w:r>
+      <w:r>
+        <w:rPr>
+          <w:color w:val="CF8E6D"/>
+        </w:rPr>
+        <w:t xml:space="preserve">if </w:t>
+      </w:r>
+      <w:r>
+        <w:rPr>
+          <w:color w:val="BCBEC4"/>
+        </w:rPr>
+        <w:t>(</w:t>
+      </w:r>
+      <w:proofErr w:type="spellStart"/>
+      <w:r>
+        <w:rPr>
+          <w:color w:val="C77DBB"/>
+        </w:rPr>
+        <w:t>head</w:t>
+      </w:r>
+      <w:r>
+        <w:rPr>
+          <w:color w:val="BCBEC4"/>
+        </w:rPr>
+        <w:t>.</w:t>
+      </w:r>
+      <w:r>
+        <w:rPr>
+          <w:color w:val="C77DBB"/>
+        </w:rPr>
+        <w:t>next</w:t>
+      </w:r>
+      <w:proofErr w:type="spellEnd"/>
+      <w:r>
+        <w:rPr>
+          <w:color w:val="C77DBB"/>
+        </w:rPr>
+        <w:t xml:space="preserve"> </w:t>
+      </w:r>
+      <w:r>
+        <w:rPr>
+          <w:color w:val="BCBEC4"/>
+        </w:rPr>
+        <w:t xml:space="preserve">== </w:t>
+      </w:r>
+      <w:r>
+        <w:rPr>
+          <w:color w:val="CF8E6D"/>
+        </w:rPr>
+        <w:t>null</w:t>
+      </w:r>
+      <w:r>
+        <w:rPr>
+          <w:color w:val="BCBEC4"/>
+        </w:rPr>
+        <w:t>) {</w:t>
+      </w:r>
+      <w:r>
+        <w:rPr>
+          <w:color w:val="BCBEC4"/>
+        </w:rPr>
+        <w:br/>
+        <w:t xml:space="preserve">            </w:t>
+      </w:r>
+      <w:r>
+        <w:rPr>
+          <w:color w:val="16BAAC"/>
+        </w:rPr>
+        <w:t xml:space="preserve">T </w:t>
+      </w:r>
+      <w:proofErr w:type="spellStart"/>
+      <w:r>
+        <w:rPr>
+          <w:color w:val="BCBEC4"/>
+        </w:rPr>
+        <w:t>removedData</w:t>
+      </w:r>
+      <w:proofErr w:type="spellEnd"/>
+      <w:r>
+        <w:rPr>
+          <w:color w:val="BCBEC4"/>
+        </w:rPr>
+        <w:t xml:space="preserve"> = </w:t>
+      </w:r>
+      <w:proofErr w:type="spellStart"/>
+      <w:r>
+        <w:rPr>
+          <w:color w:val="C77DBB"/>
+        </w:rPr>
+        <w:t>head</w:t>
+      </w:r>
+      <w:r>
+        <w:rPr>
+          <w:color w:val="BCBEC4"/>
+        </w:rPr>
+        <w:t>.</w:t>
+      </w:r>
+      <w:r>
+        <w:rPr>
+          <w:color w:val="C77DBB"/>
+        </w:rPr>
+        <w:t>data</w:t>
+      </w:r>
+      <w:proofErr w:type="spellEnd"/>
+      <w:r>
+        <w:rPr>
+          <w:color w:val="BCBEC4"/>
+        </w:rPr>
+        <w:t>;</w:t>
+      </w:r>
+      <w:r>
+        <w:rPr>
+          <w:color w:val="BCBEC4"/>
+        </w:rPr>
+        <w:br/>
+        <w:t xml:space="preserve">            </w:t>
+      </w:r>
+      <w:r>
+        <w:rPr>
+          <w:color w:val="C77DBB"/>
+        </w:rPr>
+        <w:t xml:space="preserve">head </w:t>
+      </w:r>
+      <w:r>
+        <w:rPr>
+          <w:color w:val="BCBEC4"/>
+        </w:rPr>
+        <w:t xml:space="preserve">= </w:t>
+      </w:r>
+      <w:r>
+        <w:rPr>
+          <w:color w:val="CF8E6D"/>
+        </w:rPr>
+        <w:t>null</w:t>
+      </w:r>
+      <w:r>
+        <w:rPr>
+          <w:color w:val="BCBEC4"/>
+        </w:rPr>
+        <w:t>;</w:t>
+      </w:r>
+      <w:r>
+        <w:rPr>
+          <w:color w:val="BCBEC4"/>
+        </w:rPr>
+        <w:br/>
+        <w:t xml:space="preserve">            </w:t>
+      </w:r>
+      <w:r>
+        <w:rPr>
+          <w:color w:val="C77DBB"/>
+        </w:rPr>
+        <w:t>size</w:t>
+      </w:r>
+      <w:r>
+        <w:rPr>
+          <w:color w:val="BCBEC4"/>
+        </w:rPr>
+        <w:t>--;</w:t>
+      </w:r>
+      <w:r>
+        <w:rPr>
+          <w:color w:val="BCBEC4"/>
+        </w:rPr>
+        <w:br/>
+        <w:t xml:space="preserve">            </w:t>
+      </w:r>
+      <w:r>
+        <w:rPr>
+          <w:color w:val="CF8E6D"/>
+        </w:rPr>
+        <w:t xml:space="preserve">return </w:t>
+      </w:r>
+      <w:proofErr w:type="spellStart"/>
+      <w:r>
+        <w:rPr>
+          <w:color w:val="BCBEC4"/>
+        </w:rPr>
+        <w:t>removedData</w:t>
+      </w:r>
+      <w:proofErr w:type="spellEnd"/>
+      <w:r>
+        <w:rPr>
+          <w:color w:val="BCBEC4"/>
+        </w:rPr>
+        <w:t>;</w:t>
+      </w:r>
+      <w:r>
+        <w:rPr>
+          <w:color w:val="BCBEC4"/>
+        </w:rPr>
+        <w:br/>
+        <w:t xml:space="preserve">        }</w:t>
+      </w:r>
+      <w:r>
+        <w:rPr>
+          <w:color w:val="BCBEC4"/>
+        </w:rPr>
+        <w:br/>
+      </w:r>
+      <w:r>
+        <w:rPr>
+          <w:color w:val="BCBEC4"/>
+        </w:rPr>
+        <w:br/>
+        <w:t xml:space="preserve">        </w:t>
+      </w:r>
+      <w:proofErr w:type="spellStart"/>
+      <w:r>
+        <w:rPr>
+          <w:color w:val="BCBEC4"/>
+        </w:rPr>
+        <w:t>GNode</w:t>
+      </w:r>
+      <w:proofErr w:type="spellEnd"/>
+      <w:r>
+        <w:rPr>
+          <w:color w:val="BCBEC4"/>
+        </w:rPr>
+        <w:t>&lt;</w:t>
+      </w:r>
+      <w:r>
+        <w:rPr>
+          <w:color w:val="16BAAC"/>
+        </w:rPr>
+        <w:t>T</w:t>
+      </w:r>
+      <w:r>
+        <w:rPr>
+          <w:color w:val="BCBEC4"/>
+        </w:rPr>
+        <w:t xml:space="preserve">&gt; current = </w:t>
+      </w:r>
+      <w:r>
+        <w:rPr>
+          <w:color w:val="C77DBB"/>
+        </w:rPr>
+        <w:t>head</w:t>
+      </w:r>
+      <w:r>
+        <w:rPr>
+          <w:color w:val="BCBEC4"/>
+        </w:rPr>
+        <w:t>;</w:t>
+      </w:r>
+      <w:r>
+        <w:rPr>
+          <w:color w:val="BCBEC4"/>
+        </w:rPr>
+        <w:br/>
+        <w:t xml:space="preserve">        </w:t>
+      </w:r>
+      <w:r>
+        <w:rPr>
+          <w:color w:val="CF8E6D"/>
+        </w:rPr>
+        <w:t xml:space="preserve">while </w:t>
+      </w:r>
+      <w:r>
+        <w:rPr>
+          <w:color w:val="BCBEC4"/>
+        </w:rPr>
+        <w:t>(</w:t>
+      </w:r>
+      <w:proofErr w:type="spellStart"/>
+      <w:r>
+        <w:rPr>
+          <w:color w:val="BCBEC4"/>
+        </w:rPr>
+        <w:t>current.</w:t>
+      </w:r>
+      <w:r>
+        <w:rPr>
+          <w:color w:val="C77DBB"/>
+        </w:rPr>
+        <w:t>next</w:t>
+      </w:r>
+      <w:r>
+        <w:rPr>
+          <w:color w:val="BCBEC4"/>
+        </w:rPr>
+        <w:t>.</w:t>
+      </w:r>
+      <w:r>
+        <w:rPr>
+          <w:color w:val="C77DBB"/>
+        </w:rPr>
+        <w:t>next</w:t>
+      </w:r>
+      <w:proofErr w:type="spellEnd"/>
+      <w:r>
+        <w:rPr>
+          <w:color w:val="C77DBB"/>
+        </w:rPr>
+        <w:t xml:space="preserve"> </w:t>
+      </w:r>
+      <w:r>
+        <w:rPr>
+          <w:color w:val="BCBEC4"/>
+        </w:rPr>
+        <w:t xml:space="preserve">!= </w:t>
+      </w:r>
+      <w:r>
+        <w:rPr>
+          <w:color w:val="CF8E6D"/>
+        </w:rPr>
+        <w:t>null</w:t>
+      </w:r>
+      <w:r>
+        <w:rPr>
+          <w:color w:val="BCBEC4"/>
+        </w:rPr>
+        <w:t>) {</w:t>
+      </w:r>
+      <w:r>
+        <w:rPr>
+          <w:color w:val="BCBEC4"/>
+        </w:rPr>
+        <w:br/>
+        <w:t xml:space="preserve">            current = </w:t>
+      </w:r>
+      <w:proofErr w:type="spellStart"/>
+      <w:r>
+        <w:rPr>
+          <w:color w:val="BCBEC4"/>
+        </w:rPr>
+        <w:t>current.</w:t>
+      </w:r>
+      <w:r>
+        <w:rPr>
+          <w:color w:val="C77DBB"/>
+        </w:rPr>
+        <w:t>next</w:t>
+      </w:r>
+      <w:proofErr w:type="spellEnd"/>
+      <w:r>
+        <w:rPr>
+          <w:color w:val="BCBEC4"/>
+        </w:rPr>
+        <w:t>;</w:t>
+      </w:r>
+      <w:r>
+        <w:rPr>
+          <w:color w:val="BCBEC4"/>
+        </w:rPr>
+        <w:br/>
+        <w:t xml:space="preserve">        }</w:t>
+      </w:r>
+      <w:r>
+        <w:rPr>
+          <w:color w:val="BCBEC4"/>
+        </w:rPr>
+        <w:br/>
+      </w:r>
+      <w:r>
+        <w:rPr>
+          <w:color w:val="BCBEC4"/>
+        </w:rPr>
+        <w:br/>
+        <w:t xml:space="preserve">        </w:t>
+      </w:r>
+      <w:r>
+        <w:rPr>
+          <w:color w:val="16BAAC"/>
+        </w:rPr>
+        <w:t xml:space="preserve">T </w:t>
+      </w:r>
+      <w:proofErr w:type="spellStart"/>
+      <w:r>
+        <w:rPr>
+          <w:color w:val="BCBEC4"/>
+        </w:rPr>
+        <w:t>removedData</w:t>
+      </w:r>
+      <w:proofErr w:type="spellEnd"/>
+      <w:r>
+        <w:rPr>
+          <w:color w:val="BCBEC4"/>
+        </w:rPr>
+        <w:t xml:space="preserve"> = </w:t>
+      </w:r>
+      <w:proofErr w:type="spellStart"/>
+      <w:r>
+        <w:rPr>
+          <w:color w:val="BCBEC4"/>
+        </w:rPr>
+        <w:t>current.</w:t>
+      </w:r>
+      <w:r>
+        <w:rPr>
+          <w:color w:val="C77DBB"/>
+        </w:rPr>
+        <w:t>next</w:t>
+      </w:r>
+      <w:r>
+        <w:rPr>
+          <w:color w:val="BCBEC4"/>
+        </w:rPr>
+        <w:t>.</w:t>
+      </w:r>
+      <w:r>
+        <w:rPr>
+          <w:color w:val="C77DBB"/>
+        </w:rPr>
+        <w:t>data</w:t>
+      </w:r>
+      <w:proofErr w:type="spellEnd"/>
+      <w:r>
+        <w:rPr>
+          <w:color w:val="BCBEC4"/>
+        </w:rPr>
+        <w:t>;</w:t>
+      </w:r>
+      <w:r>
+        <w:rPr>
+          <w:color w:val="BCBEC4"/>
+        </w:rPr>
+        <w:br/>
+        <w:t xml:space="preserve">        </w:t>
+      </w:r>
+      <w:proofErr w:type="spellStart"/>
+      <w:r>
+        <w:rPr>
+          <w:color w:val="BCBEC4"/>
+        </w:rPr>
+        <w:t>current.</w:t>
+      </w:r>
+      <w:r>
+        <w:rPr>
+          <w:color w:val="C77DBB"/>
+        </w:rPr>
+        <w:t>next</w:t>
+      </w:r>
+      <w:proofErr w:type="spellEnd"/>
+      <w:r>
+        <w:rPr>
+          <w:color w:val="C77DBB"/>
+        </w:rPr>
+        <w:t xml:space="preserve"> </w:t>
+      </w:r>
+      <w:r>
+        <w:rPr>
+          <w:color w:val="BCBEC4"/>
+        </w:rPr>
+        <w:t xml:space="preserve">= </w:t>
+      </w:r>
+      <w:r>
+        <w:rPr>
+          <w:color w:val="CF8E6D"/>
+        </w:rPr>
+        <w:t>null</w:t>
+      </w:r>
+      <w:r>
+        <w:rPr>
+          <w:color w:val="BCBEC4"/>
+        </w:rPr>
+        <w:t>;</w:t>
+      </w:r>
+      <w:r>
+        <w:rPr>
+          <w:color w:val="BCBEC4"/>
+        </w:rPr>
+        <w:br/>
+        <w:t xml:space="preserve">        </w:t>
+      </w:r>
+      <w:r>
+        <w:rPr>
+          <w:color w:val="C77DBB"/>
+        </w:rPr>
+        <w:t>size</w:t>
+      </w:r>
+      <w:r>
+        <w:rPr>
+          <w:color w:val="BCBEC4"/>
+        </w:rPr>
+        <w:t>--;</w:t>
+      </w:r>
+      <w:r>
+        <w:rPr>
+          <w:color w:val="BCBEC4"/>
+        </w:rPr>
+        <w:br/>
+        <w:t xml:space="preserve">        </w:t>
+      </w:r>
+      <w:r>
+        <w:rPr>
+          <w:color w:val="CF8E6D"/>
+        </w:rPr>
+        <w:t xml:space="preserve">return </w:t>
+      </w:r>
+      <w:proofErr w:type="spellStart"/>
+      <w:r>
+        <w:rPr>
+          <w:color w:val="BCBEC4"/>
+        </w:rPr>
+        <w:t>removedData</w:t>
+      </w:r>
+      <w:proofErr w:type="spellEnd"/>
+      <w:r>
+        <w:rPr>
+          <w:color w:val="BCBEC4"/>
+        </w:rPr>
+        <w:t>;</w:t>
+      </w:r>
+      <w:r>
+        <w:rPr>
+          <w:color w:val="BCBEC4"/>
+        </w:rPr>
+        <w:br/>
+        <w:t xml:space="preserve">    }</w:t>
+      </w:r>
+      <w:r>
+        <w:rPr>
+          <w:color w:val="BCBEC4"/>
+        </w:rPr>
+        <w:br/>
+        <w:t>}</w:t>
+      </w:r>
+      <w:r>
+        <w:rPr>
+          <w:color w:val="BCBEC4"/>
+        </w:rPr>
+        <w:br/>
+      </w:r>
+      <w:r>
+        <w:rPr>
+          <w:color w:val="BCBEC4"/>
+        </w:rPr>
+        <w:br/>
+      </w:r>
+      <w:r>
+        <w:rPr>
+          <w:color w:val="CF8E6D"/>
+        </w:rPr>
+        <w:t xml:space="preserve">public class </w:t>
+      </w:r>
+      <w:r>
+        <w:rPr>
+          <w:color w:val="BCBEC4"/>
+        </w:rPr>
+        <w:t>Task007 {</w:t>
+      </w:r>
+      <w:r>
+        <w:rPr>
+          <w:color w:val="BCBEC4"/>
+        </w:rPr>
+        <w:br/>
+        <w:t xml:space="preserve">    </w:t>
+      </w:r>
+      <w:r>
+        <w:rPr>
+          <w:color w:val="CF8E6D"/>
+        </w:rPr>
+        <w:t xml:space="preserve">public static void </w:t>
+      </w:r>
+      <w:r>
+        <w:rPr>
+          <w:color w:val="56A8F5"/>
+        </w:rPr>
+        <w:t>main</w:t>
+      </w:r>
+      <w:r>
+        <w:rPr>
+          <w:color w:val="BCBEC4"/>
+        </w:rPr>
+        <w:t xml:space="preserve">(String[] </w:t>
+      </w:r>
+      <w:proofErr w:type="spellStart"/>
+      <w:r>
+        <w:rPr>
+          <w:color w:val="BCBEC4"/>
+        </w:rPr>
+        <w:t>args</w:t>
+      </w:r>
+      <w:proofErr w:type="spellEnd"/>
+      <w:r>
+        <w:rPr>
+          <w:color w:val="BCBEC4"/>
+        </w:rPr>
+        <w:t>) {</w:t>
+      </w:r>
+      <w:r>
+        <w:rPr>
+          <w:color w:val="BCBEC4"/>
+        </w:rPr>
+        <w:br/>
+        <w:t xml:space="preserve">        </w:t>
+      </w:r>
+      <w:proofErr w:type="spellStart"/>
+      <w:r>
+        <w:rPr>
+          <w:color w:val="BCBEC4"/>
+        </w:rPr>
+        <w:t>RemLastLinkedList</w:t>
+      </w:r>
+      <w:proofErr w:type="spellEnd"/>
+      <w:r>
+        <w:rPr>
+          <w:color w:val="BCBEC4"/>
+        </w:rPr>
+        <w:t xml:space="preserve">&lt;String&gt; list = </w:t>
+      </w:r>
+      <w:r>
+        <w:rPr>
+          <w:color w:val="CF8E6D"/>
+        </w:rPr>
+        <w:t xml:space="preserve">new </w:t>
+      </w:r>
+      <w:proofErr w:type="spellStart"/>
+      <w:r>
+        <w:rPr>
+          <w:color w:val="BCBEC4"/>
+        </w:rPr>
+        <w:t>RemLastLinkedList</w:t>
+      </w:r>
+      <w:proofErr w:type="spellEnd"/>
+      <w:r>
+        <w:rPr>
+          <w:color w:val="BCBEC4"/>
+        </w:rPr>
+        <w:t>&lt;&gt;();</w:t>
+      </w:r>
+      <w:r>
+        <w:rPr>
+          <w:color w:val="BCBEC4"/>
+        </w:rPr>
+        <w:br/>
+        <w:t xml:space="preserve">        </w:t>
+      </w:r>
+      <w:proofErr w:type="spellStart"/>
+      <w:r>
+        <w:rPr>
+          <w:color w:val="BCBEC4"/>
+        </w:rPr>
+        <w:t>list.add</w:t>
+      </w:r>
+      <w:proofErr w:type="spellEnd"/>
+      <w:r>
+        <w:rPr>
+          <w:color w:val="BCBEC4"/>
+        </w:rPr>
+        <w:t>(</w:t>
+      </w:r>
+      <w:r>
+        <w:rPr>
+          <w:color w:val="6AAB73"/>
+        </w:rPr>
+        <w:t>"One"</w:t>
+      </w:r>
+      <w:r>
+        <w:rPr>
+          <w:color w:val="BCBEC4"/>
+        </w:rPr>
+        <w:t>);</w:t>
+      </w:r>
+      <w:r>
+        <w:rPr>
+          <w:color w:val="BCBEC4"/>
+        </w:rPr>
+        <w:br/>
+        <w:t xml:space="preserve">        </w:t>
+      </w:r>
+      <w:proofErr w:type="spellStart"/>
+      <w:r>
+        <w:rPr>
+          <w:color w:val="BCBEC4"/>
+        </w:rPr>
+        <w:t>list.add</w:t>
+      </w:r>
+      <w:proofErr w:type="spellEnd"/>
+      <w:r>
+        <w:rPr>
+          <w:color w:val="BCBEC4"/>
+        </w:rPr>
+        <w:t>(</w:t>
+      </w:r>
+      <w:r>
+        <w:rPr>
+          <w:color w:val="6AAB73"/>
+        </w:rPr>
+        <w:t>"Two"</w:t>
+      </w:r>
+      <w:r>
+        <w:rPr>
+          <w:color w:val="BCBEC4"/>
+        </w:rPr>
+        <w:t>);</w:t>
+      </w:r>
+      <w:r>
+        <w:rPr>
+          <w:color w:val="BCBEC4"/>
+        </w:rPr>
+        <w:br/>
+        <w:t xml:space="preserve">        </w:t>
+      </w:r>
+      <w:proofErr w:type="spellStart"/>
+      <w:r>
+        <w:rPr>
+          <w:color w:val="BCBEC4"/>
+        </w:rPr>
+        <w:t>list.add</w:t>
+      </w:r>
+      <w:proofErr w:type="spellEnd"/>
+      <w:r>
+        <w:rPr>
+          <w:color w:val="BCBEC4"/>
+        </w:rPr>
+        <w:t>(</w:t>
+      </w:r>
+      <w:r>
+        <w:rPr>
+          <w:color w:val="6AAB73"/>
+        </w:rPr>
+        <w:t>"Three"</w:t>
+      </w:r>
+      <w:r>
+        <w:rPr>
+          <w:color w:val="BCBEC4"/>
+        </w:rPr>
+        <w:t>);</w:t>
+      </w:r>
+      <w:r>
+        <w:rPr>
+          <w:color w:val="BCBEC4"/>
+        </w:rPr>
+        <w:br/>
+        <w:t xml:space="preserve">        </w:t>
+      </w:r>
+      <w:proofErr w:type="spellStart"/>
+      <w:r>
+        <w:rPr>
+          <w:color w:val="BCBEC4"/>
+        </w:rPr>
+        <w:t>list.add</w:t>
+      </w:r>
+      <w:proofErr w:type="spellEnd"/>
+      <w:r>
+        <w:rPr>
+          <w:color w:val="BCBEC4"/>
+        </w:rPr>
+        <w:t>(</w:t>
+      </w:r>
+      <w:r>
+        <w:rPr>
+          <w:color w:val="6AAB73"/>
+        </w:rPr>
+        <w:t>"Four"</w:t>
+      </w:r>
+      <w:r>
+        <w:rPr>
+          <w:color w:val="BCBEC4"/>
+        </w:rPr>
+        <w:t>);</w:t>
+      </w:r>
+      <w:r>
+        <w:rPr>
+          <w:color w:val="BCBEC4"/>
+        </w:rPr>
+        <w:br/>
+        <w:t xml:space="preserve">        </w:t>
+      </w:r>
+      <w:proofErr w:type="spellStart"/>
+      <w:r>
+        <w:rPr>
+          <w:color w:val="BCBEC4"/>
+        </w:rPr>
+        <w:t>list.add</w:t>
+      </w:r>
+      <w:proofErr w:type="spellEnd"/>
+      <w:r>
+        <w:rPr>
+          <w:color w:val="BCBEC4"/>
+        </w:rPr>
+        <w:t>(</w:t>
+      </w:r>
+      <w:r>
+        <w:rPr>
+          <w:color w:val="6AAB73"/>
+        </w:rPr>
+        <w:t>"Five"</w:t>
+      </w:r>
+      <w:r>
+        <w:rPr>
+          <w:color w:val="BCBEC4"/>
+        </w:rPr>
+        <w:t>);</w:t>
+      </w:r>
+      <w:r>
+        <w:rPr>
+          <w:color w:val="BCBEC4"/>
+        </w:rPr>
+        <w:br/>
+        <w:t xml:space="preserve">        </w:t>
+      </w:r>
+      <w:proofErr w:type="spellStart"/>
+      <w:r>
+        <w:rPr>
+          <w:color w:val="BCBEC4"/>
+        </w:rPr>
+        <w:t>System.</w:t>
+      </w:r>
+      <w:r>
+        <w:rPr>
+          <w:i/>
+          <w:iCs/>
+          <w:color w:val="C77DBB"/>
+        </w:rPr>
+        <w:t>out</w:t>
+      </w:r>
+      <w:r>
+        <w:rPr>
+          <w:color w:val="BCBEC4"/>
+        </w:rPr>
+        <w:t>.print</w:t>
+      </w:r>
+      <w:proofErr w:type="spellEnd"/>
+      <w:r>
+        <w:rPr>
+          <w:color w:val="BCBEC4"/>
+        </w:rPr>
+        <w:t>(</w:t>
+      </w:r>
+      <w:r>
+        <w:rPr>
+          <w:color w:val="6AAB73"/>
+        </w:rPr>
+        <w:t>"List: "</w:t>
+      </w:r>
+      <w:r>
+        <w:rPr>
+          <w:color w:val="BCBEC4"/>
+        </w:rPr>
+        <w:t>);</w:t>
+      </w:r>
+      <w:r>
+        <w:rPr>
+          <w:color w:val="BCBEC4"/>
+        </w:rPr>
+        <w:br/>
+        <w:t xml:space="preserve">        </w:t>
+      </w:r>
+      <w:r>
+        <w:rPr>
+          <w:color w:val="CF8E6D"/>
+        </w:rPr>
+        <w:t xml:space="preserve">for </w:t>
+      </w:r>
+      <w:r>
+        <w:rPr>
+          <w:color w:val="BCBEC4"/>
+        </w:rPr>
+        <w:t>(</w:t>
+      </w:r>
+      <w:r>
+        <w:rPr>
+          <w:color w:val="CF8E6D"/>
+        </w:rPr>
+        <w:t xml:space="preserve">int </w:t>
+      </w:r>
+      <w:proofErr w:type="spellStart"/>
+      <w:r>
+        <w:rPr>
+          <w:color w:val="BCBEC4"/>
+        </w:rPr>
+        <w:t>i</w:t>
+      </w:r>
+      <w:proofErr w:type="spellEnd"/>
+      <w:r>
+        <w:rPr>
+          <w:color w:val="BCBEC4"/>
+        </w:rPr>
+        <w:t xml:space="preserve"> = </w:t>
+      </w:r>
+      <w:r>
+        <w:rPr>
+          <w:color w:val="2AACB8"/>
+        </w:rPr>
+        <w:t>0</w:t>
+      </w:r>
+      <w:r>
+        <w:rPr>
+          <w:color w:val="BCBEC4"/>
+        </w:rPr>
+        <w:t xml:space="preserve">; </w:t>
+      </w:r>
+      <w:proofErr w:type="spellStart"/>
+      <w:r>
+        <w:rPr>
+          <w:color w:val="BCBEC4"/>
+        </w:rPr>
+        <w:t>i</w:t>
+      </w:r>
+      <w:proofErr w:type="spellEnd"/>
+      <w:r>
+        <w:rPr>
+          <w:color w:val="BCBEC4"/>
+        </w:rPr>
+        <w:t xml:space="preserve"> &lt; </w:t>
+      </w:r>
+      <w:proofErr w:type="spellStart"/>
+      <w:r>
+        <w:rPr>
+          <w:color w:val="BCBEC4"/>
+        </w:rPr>
+        <w:t>list.size</w:t>
+      </w:r>
+      <w:proofErr w:type="spellEnd"/>
+      <w:r>
+        <w:rPr>
+          <w:color w:val="BCBEC4"/>
+        </w:rPr>
+        <w:t xml:space="preserve">(); </w:t>
+      </w:r>
+      <w:proofErr w:type="spellStart"/>
+      <w:r>
+        <w:rPr>
+          <w:color w:val="BCBEC4"/>
+        </w:rPr>
+        <w:t>i</w:t>
+      </w:r>
+      <w:proofErr w:type="spellEnd"/>
+      <w:r>
+        <w:rPr>
+          <w:color w:val="BCBEC4"/>
+        </w:rPr>
+        <w:t>++) {</w:t>
+      </w:r>
+      <w:r>
+        <w:rPr>
+          <w:color w:val="BCBEC4"/>
+        </w:rPr>
+        <w:br/>
+        <w:t xml:space="preserve">            </w:t>
+      </w:r>
+      <w:proofErr w:type="spellStart"/>
+      <w:r>
+        <w:rPr>
+          <w:color w:val="BCBEC4"/>
+        </w:rPr>
+        <w:t>System.</w:t>
+      </w:r>
+      <w:r>
+        <w:rPr>
+          <w:i/>
+          <w:iCs/>
+          <w:color w:val="C77DBB"/>
+        </w:rPr>
+        <w:t>out</w:t>
+      </w:r>
+      <w:r>
+        <w:rPr>
+          <w:color w:val="BCBEC4"/>
+        </w:rPr>
+        <w:t>.print</w:t>
+      </w:r>
+      <w:proofErr w:type="spellEnd"/>
+      <w:r>
+        <w:rPr>
+          <w:color w:val="BCBEC4"/>
+        </w:rPr>
+        <w:t>(</w:t>
+      </w:r>
+      <w:proofErr w:type="spellStart"/>
+      <w:r>
+        <w:rPr>
+          <w:color w:val="BCBEC4"/>
+        </w:rPr>
+        <w:t>list.get</w:t>
+      </w:r>
+      <w:proofErr w:type="spellEnd"/>
+      <w:r>
+        <w:rPr>
+          <w:color w:val="BCBEC4"/>
+        </w:rPr>
+        <w:t>(</w:t>
+      </w:r>
+      <w:proofErr w:type="spellStart"/>
+      <w:r>
+        <w:rPr>
+          <w:color w:val="BCBEC4"/>
+        </w:rPr>
+        <w:t>i</w:t>
+      </w:r>
+      <w:proofErr w:type="spellEnd"/>
+      <w:r>
+        <w:rPr>
+          <w:color w:val="BCBEC4"/>
+        </w:rPr>
+        <w:t>)+</w:t>
+      </w:r>
+      <w:r>
+        <w:rPr>
+          <w:color w:val="6AAB73"/>
+        </w:rPr>
+        <w:t>"-&gt;"</w:t>
+      </w:r>
+      <w:r>
+        <w:rPr>
+          <w:color w:val="BCBEC4"/>
+        </w:rPr>
+        <w:t>);</w:t>
+      </w:r>
+      <w:r>
+        <w:rPr>
+          <w:color w:val="BCBEC4"/>
+        </w:rPr>
+        <w:br/>
+        <w:t xml:space="preserve">        }</w:t>
+      </w:r>
+      <w:r>
+        <w:rPr>
+          <w:color w:val="BCBEC4"/>
+        </w:rPr>
+        <w:br/>
+        <w:t xml:space="preserve">        </w:t>
+      </w:r>
+      <w:proofErr w:type="spellStart"/>
+      <w:r>
+        <w:rPr>
+          <w:color w:val="BCBEC4"/>
+        </w:rPr>
+        <w:t>System.</w:t>
+      </w:r>
+      <w:r>
+        <w:rPr>
+          <w:i/>
+          <w:iCs/>
+          <w:color w:val="C77DBB"/>
+        </w:rPr>
+        <w:t>out</w:t>
+      </w:r>
+      <w:r>
+        <w:rPr>
+          <w:color w:val="BCBEC4"/>
+        </w:rPr>
+        <w:t>.println</w:t>
+      </w:r>
+      <w:proofErr w:type="spellEnd"/>
+      <w:r>
+        <w:rPr>
+          <w:color w:val="BCBEC4"/>
+        </w:rPr>
+        <w:t>(</w:t>
+      </w:r>
+      <w:r>
+        <w:rPr>
+          <w:color w:val="6AAB73"/>
+        </w:rPr>
+        <w:t>"Null"</w:t>
+      </w:r>
+      <w:r>
+        <w:rPr>
+          <w:color w:val="BCBEC4"/>
+        </w:rPr>
+        <w:t>);</w:t>
+      </w:r>
+      <w:r>
+        <w:rPr>
+          <w:color w:val="BCBEC4"/>
+        </w:rPr>
+        <w:br/>
+        <w:t xml:space="preserve">        String last = </w:t>
+      </w:r>
+      <w:proofErr w:type="spellStart"/>
+      <w:r>
+        <w:rPr>
+          <w:color w:val="BCBEC4"/>
+        </w:rPr>
+        <w:t>list.removeLast</w:t>
+      </w:r>
+      <w:proofErr w:type="spellEnd"/>
+      <w:r>
+        <w:rPr>
+          <w:color w:val="BCBEC4"/>
+        </w:rPr>
+        <w:t>();</w:t>
+      </w:r>
+      <w:r>
+        <w:rPr>
+          <w:color w:val="BCBEC4"/>
+        </w:rPr>
+        <w:br/>
+        <w:t xml:space="preserve">        String first = </w:t>
+      </w:r>
+      <w:proofErr w:type="spellStart"/>
+      <w:r>
+        <w:rPr>
+          <w:color w:val="BCBEC4"/>
+        </w:rPr>
+        <w:t>list.removeFirst</w:t>
+      </w:r>
+      <w:proofErr w:type="spellEnd"/>
+      <w:r>
+        <w:rPr>
+          <w:color w:val="BCBEC4"/>
+        </w:rPr>
+        <w:t>();</w:t>
+      </w:r>
+      <w:r>
+        <w:rPr>
+          <w:color w:val="BCBEC4"/>
+        </w:rPr>
+        <w:br/>
+        <w:t xml:space="preserve">        </w:t>
+      </w:r>
+      <w:proofErr w:type="spellStart"/>
+      <w:r>
+        <w:rPr>
+          <w:color w:val="BCBEC4"/>
+        </w:rPr>
+        <w:t>System.</w:t>
+      </w:r>
+      <w:r>
+        <w:rPr>
+          <w:i/>
+          <w:iCs/>
+          <w:color w:val="C77DBB"/>
+        </w:rPr>
+        <w:t>out</w:t>
+      </w:r>
+      <w:r>
+        <w:rPr>
+          <w:color w:val="BCBEC4"/>
+        </w:rPr>
+        <w:t>.print</w:t>
+      </w:r>
+      <w:proofErr w:type="spellEnd"/>
+      <w:r>
+        <w:rPr>
+          <w:color w:val="BCBEC4"/>
+        </w:rPr>
+        <w:t>(</w:t>
+      </w:r>
+      <w:r>
+        <w:rPr>
+          <w:color w:val="6AAB73"/>
+        </w:rPr>
+        <w:t xml:space="preserve">"List: </w:t>
+      </w:r>
+      <w:r>
+        <w:rPr>
+          <w:color w:val="CF8E6D"/>
+        </w:rPr>
+        <w:t>\t\t</w:t>
+      </w:r>
+      <w:r>
+        <w:rPr>
+          <w:color w:val="6AAB73"/>
+        </w:rPr>
+        <w:t>"</w:t>
+      </w:r>
+      <w:r>
+        <w:rPr>
+          <w:color w:val="BCBEC4"/>
+        </w:rPr>
+        <w:t>);</w:t>
+      </w:r>
+      <w:r>
+        <w:rPr>
+          <w:color w:val="BCBEC4"/>
+        </w:rPr>
+        <w:br/>
+        <w:t xml:space="preserve">        </w:t>
+      </w:r>
+      <w:r>
+        <w:rPr>
+          <w:color w:val="CF8E6D"/>
+        </w:rPr>
+        <w:t xml:space="preserve">for </w:t>
+      </w:r>
+      <w:r>
+        <w:rPr>
+          <w:color w:val="BCBEC4"/>
+        </w:rPr>
+        <w:t>(</w:t>
+      </w:r>
+      <w:r>
+        <w:rPr>
+          <w:color w:val="CF8E6D"/>
+        </w:rPr>
+        <w:t xml:space="preserve">int </w:t>
+      </w:r>
+      <w:proofErr w:type="spellStart"/>
+      <w:r>
+        <w:rPr>
+          <w:color w:val="BCBEC4"/>
+        </w:rPr>
+        <w:t>i</w:t>
+      </w:r>
+      <w:proofErr w:type="spellEnd"/>
+      <w:r>
+        <w:rPr>
+          <w:color w:val="BCBEC4"/>
+        </w:rPr>
+        <w:t xml:space="preserve"> = </w:t>
+      </w:r>
+      <w:r>
+        <w:rPr>
+          <w:color w:val="2AACB8"/>
+        </w:rPr>
+        <w:t>0</w:t>
+      </w:r>
+      <w:r>
+        <w:rPr>
+          <w:color w:val="BCBEC4"/>
+        </w:rPr>
+        <w:t xml:space="preserve">; </w:t>
+      </w:r>
+      <w:proofErr w:type="spellStart"/>
+      <w:r>
+        <w:rPr>
+          <w:color w:val="BCBEC4"/>
+        </w:rPr>
+        <w:t>i</w:t>
+      </w:r>
+      <w:proofErr w:type="spellEnd"/>
+      <w:r>
+        <w:rPr>
+          <w:color w:val="BCBEC4"/>
+        </w:rPr>
+        <w:t xml:space="preserve"> &lt; </w:t>
+      </w:r>
+      <w:proofErr w:type="spellStart"/>
+      <w:r>
+        <w:rPr>
+          <w:color w:val="BCBEC4"/>
+        </w:rPr>
+        <w:t>list.size</w:t>
+      </w:r>
+      <w:proofErr w:type="spellEnd"/>
+      <w:r>
+        <w:rPr>
+          <w:color w:val="BCBEC4"/>
+        </w:rPr>
+        <w:t xml:space="preserve">(); </w:t>
+      </w:r>
+      <w:proofErr w:type="spellStart"/>
+      <w:r>
+        <w:rPr>
+          <w:color w:val="BCBEC4"/>
+        </w:rPr>
+        <w:t>i</w:t>
+      </w:r>
+      <w:proofErr w:type="spellEnd"/>
+      <w:r>
+        <w:rPr>
+          <w:color w:val="BCBEC4"/>
+        </w:rPr>
+        <w:t>++) {</w:t>
+      </w:r>
+      <w:r>
+        <w:rPr>
+          <w:color w:val="BCBEC4"/>
+        </w:rPr>
+        <w:br/>
+        <w:t xml:space="preserve">            </w:t>
+      </w:r>
+      <w:proofErr w:type="spellStart"/>
+      <w:r>
+        <w:rPr>
+          <w:color w:val="BCBEC4"/>
+        </w:rPr>
+        <w:t>System.</w:t>
+      </w:r>
+      <w:r>
+        <w:rPr>
+          <w:i/>
+          <w:iCs/>
+          <w:color w:val="C77DBB"/>
+        </w:rPr>
+        <w:t>out</w:t>
+      </w:r>
+      <w:r>
+        <w:rPr>
+          <w:color w:val="BCBEC4"/>
+        </w:rPr>
+        <w:t>.print</w:t>
+      </w:r>
+      <w:proofErr w:type="spellEnd"/>
+      <w:r>
+        <w:rPr>
+          <w:color w:val="BCBEC4"/>
+        </w:rPr>
+        <w:t>(</w:t>
+      </w:r>
+      <w:proofErr w:type="spellStart"/>
+      <w:r>
+        <w:rPr>
+          <w:color w:val="BCBEC4"/>
+        </w:rPr>
+        <w:t>list.get</w:t>
+      </w:r>
+      <w:proofErr w:type="spellEnd"/>
+      <w:r>
+        <w:rPr>
+          <w:color w:val="BCBEC4"/>
+        </w:rPr>
+        <w:t>(</w:t>
+      </w:r>
+      <w:proofErr w:type="spellStart"/>
+      <w:r>
+        <w:rPr>
+          <w:color w:val="BCBEC4"/>
+        </w:rPr>
+        <w:t>i</w:t>
+      </w:r>
+      <w:proofErr w:type="spellEnd"/>
+      <w:r>
+        <w:rPr>
+          <w:color w:val="BCBEC4"/>
+        </w:rPr>
+        <w:t>)+</w:t>
+      </w:r>
+      <w:r>
+        <w:rPr>
+          <w:color w:val="6AAB73"/>
+        </w:rPr>
+        <w:t>"-&gt;"</w:t>
+      </w:r>
+      <w:r>
+        <w:rPr>
+          <w:color w:val="BCBEC4"/>
+        </w:rPr>
+        <w:t>);</w:t>
+      </w:r>
+      <w:r>
+        <w:rPr>
+          <w:color w:val="BCBEC4"/>
+        </w:rPr>
+        <w:br/>
+        <w:t xml:space="preserve">        }</w:t>
+      </w:r>
+      <w:r>
+        <w:rPr>
+          <w:color w:val="BCBEC4"/>
+        </w:rPr>
+        <w:br/>
+        <w:t xml:space="preserve">        </w:t>
+      </w:r>
+      <w:proofErr w:type="spellStart"/>
+      <w:r>
+        <w:rPr>
+          <w:color w:val="BCBEC4"/>
+        </w:rPr>
+        <w:t>System.</w:t>
+      </w:r>
+      <w:r>
+        <w:rPr>
+          <w:i/>
+          <w:iCs/>
+          <w:color w:val="C77DBB"/>
+        </w:rPr>
+        <w:t>out</w:t>
+      </w:r>
+      <w:r>
+        <w:rPr>
+          <w:color w:val="BCBEC4"/>
+        </w:rPr>
+        <w:t>.println</w:t>
+      </w:r>
+      <w:proofErr w:type="spellEnd"/>
+      <w:r>
+        <w:rPr>
+          <w:color w:val="BCBEC4"/>
+        </w:rPr>
+        <w:t>(</w:t>
+      </w:r>
+      <w:r>
+        <w:rPr>
+          <w:color w:val="6AAB73"/>
+        </w:rPr>
+        <w:t>"Null"</w:t>
+      </w:r>
+      <w:r>
+        <w:rPr>
+          <w:color w:val="BCBEC4"/>
+        </w:rPr>
+        <w:t>);</w:t>
+      </w:r>
+      <w:r>
+        <w:rPr>
+          <w:color w:val="BCBEC4"/>
+        </w:rPr>
+        <w:br/>
+        <w:t xml:space="preserve">        </w:t>
+      </w:r>
+      <w:proofErr w:type="spellStart"/>
+      <w:r>
+        <w:rPr>
+          <w:color w:val="BCBEC4"/>
+        </w:rPr>
+        <w:t>System.</w:t>
+      </w:r>
+      <w:r>
+        <w:rPr>
+          <w:i/>
+          <w:iCs/>
+          <w:color w:val="C77DBB"/>
+        </w:rPr>
+        <w:t>out</w:t>
+      </w:r>
+      <w:r>
+        <w:rPr>
+          <w:color w:val="BCBEC4"/>
+        </w:rPr>
+        <w:t>.println</w:t>
+      </w:r>
+      <w:proofErr w:type="spellEnd"/>
+      <w:r>
+        <w:rPr>
+          <w:color w:val="BCBEC4"/>
+        </w:rPr>
+        <w:t>(</w:t>
+      </w:r>
+      <w:r>
+        <w:rPr>
+          <w:color w:val="6AAB73"/>
+        </w:rPr>
+        <w:t>"Removed "</w:t>
+      </w:r>
+      <w:r>
+        <w:rPr>
+          <w:color w:val="BCBEC4"/>
+        </w:rPr>
+        <w:t>+first+</w:t>
+      </w:r>
+      <w:r>
+        <w:rPr>
+          <w:color w:val="6AAB73"/>
+        </w:rPr>
+        <w:t>" and "</w:t>
+      </w:r>
+      <w:r>
+        <w:rPr>
+          <w:color w:val="BCBEC4"/>
+        </w:rPr>
+        <w:t>+last+</w:t>
+      </w:r>
+      <w:r>
+        <w:rPr>
+          <w:color w:val="6AAB73"/>
+        </w:rPr>
+        <w:t>" from the list."</w:t>
+      </w:r>
+      <w:r>
+        <w:rPr>
+          <w:color w:val="BCBEC4"/>
+        </w:rPr>
+        <w:t>);</w:t>
+      </w:r>
+      <w:r>
+        <w:rPr>
+          <w:color w:val="BCBEC4"/>
+        </w:rPr>
+        <w:br/>
+        <w:t xml:space="preserve">    }</w:t>
+      </w:r>
+      <w:r>
+        <w:rPr>
+          <w:color w:val="BCBEC4"/>
+        </w:rPr>
+        <w:br/>
+        <w:t>}</w:t>
+      </w:r>
+    </w:p>
+    <w:p/>
+    <w:p>
+      <w:r>
+        <w:rPr>
+          <w:noProof/>
+        </w:rPr>
+        <w:lastRenderedPageBreak/>
+        <w:drawing>
+          <wp:inline distT="0" distB="0" distL="0" distR="0" wp14:anchorId="2766A1E8" wp14:editId="607A833E">
+            <wp:extent cx="5943600" cy="3120390"/>
+            <wp:effectExtent l="0" t="0" r="0" b="3810"/>
+            <wp:docPr id="6" name="Picture 6"/>
+            <wp:cNvGraphicFramePr>
+              <a:graphicFrameLocks xmlns:a="http://schemas.openxmlformats.org/drawingml/2006/main" noChangeAspect="1"/>
+            </wp:cNvGraphicFramePr>
+            <a:graphic xmlns:a="http://schemas.openxmlformats.org/drawingml/2006/main">
+              <a:graphicData uri="http://schemas.openxmlformats.org/drawingml/2006/picture">
+                <pic:pic xmlns:pic="http://schemas.openxmlformats.org/drawingml/2006/picture">
+                  <pic:nvPicPr>
+                    <pic:cNvPr id="1" name=""/>
+                    <pic:cNvPicPr/>
+                  </pic:nvPicPr>
+                  <pic:blipFill>
+                    <a:blip r:embed="rId10"/>
+                    <a:stretch>
+                      <a:fillRect/>
+                    </a:stretch>
+                  </pic:blipFill>
+                  <pic:spPr>
+                    <a:xfrm>
+                      <a:off x="0" y="0"/>
+                      <a:ext cx="5943600" cy="3120390"/>
+                    </a:xfrm>
+                    <a:prstGeom prst="rect">
+                      <a:avLst/>
+                    </a:prstGeom>
+                  </pic:spPr>
+                </pic:pic>
+              </a:graphicData>
+            </a:graphic>
+          </wp:inline>
+        </w:drawing>
+      </w:r>
+    </w:p>
+    <w:p/>
     <w:p/>
     <w:sectPr>
       <w:pgSz w:w="12240" w:h="15840"/>

</xml_diff>

<commit_message>
LinkedList: Replace element value.
</commit_message>
<xml_diff>
--- a/Daily Tasks/Day13_113203635_Kunal.docx
+++ b/Daily Tasks/Day13_113203635_Kunal.docx
@@ -99,7 +99,6 @@
         </w:rPr>
         <w:t xml:space="preserve">void </w:t>
       </w:r>
-      <w:proofErr w:type="gramStart"/>
       <w:r>
         <w:rPr>
           <w:rFonts w:ascii="Courier New" w:eastAsia="Times New Roman" w:hAnsi="Courier New" w:cs="Courier New"/>
@@ -107,17 +106,7 @@
           <w:sz w:val="20"/>
           <w:szCs w:val="20"/>
         </w:rPr>
-        <w:t>main(</w:t>
-      </w:r>
-      <w:proofErr w:type="gramEnd"/>
-      <w:r>
-        <w:rPr>
-          <w:rFonts w:ascii="Courier New" w:eastAsia="Times New Roman" w:hAnsi="Courier New" w:cs="Courier New"/>
-          <w:color w:val="BCBEC4"/>
-          <w:sz w:val="20"/>
-          <w:szCs w:val="20"/>
-        </w:rPr>
-        <w:t>){</w:t>
+        <w:t>main(){</w:t>
       </w:r>
       <w:r>
         <w:rPr>
@@ -7624,15 +7613,7 @@
         </w:numPr>
       </w:pPr>
       <w:r>
-        <w:t xml:space="preserve">Basic Operations: </w:t>
-      </w:r>
-      <w:proofErr w:type="gramStart"/>
-      <w:r>
-        <w:t>add(</w:t>
-      </w:r>
-      <w:proofErr w:type="gramEnd"/>
-      <w:r>
-        <w:t xml:space="preserve">T data), delete(T data), </w:t>
+        <w:t xml:space="preserve">Basic Operations: add(T data), delete(T data), </w:t>
       </w:r>
       <w:proofErr w:type="spellStart"/>
       <w:r>
@@ -7655,17 +7636,12 @@
         <w:t xml:space="preserve">Insertion: </w:t>
       </w:r>
       <w:proofErr w:type="spellStart"/>
-      <w:proofErr w:type="gramStart"/>
       <w:r>
         <w:t>addAtBeginning</w:t>
       </w:r>
       <w:proofErr w:type="spellEnd"/>
       <w:r>
-        <w:t>(</w:t>
-      </w:r>
-      <w:proofErr w:type="gramEnd"/>
-      <w:r>
-        <w:t xml:space="preserve">T data), </w:t>
+        <w:t xml:space="preserve">(T data), </w:t>
       </w:r>
       <w:proofErr w:type="spellStart"/>
       <w:r>
@@ -7688,17 +7664,12 @@
         <w:t xml:space="preserve">Deletion: </w:t>
       </w:r>
       <w:proofErr w:type="spellStart"/>
-      <w:proofErr w:type="gramStart"/>
       <w:r>
         <w:t>deleteAtPosition</w:t>
       </w:r>
       <w:proofErr w:type="spellEnd"/>
       <w:r>
-        <w:t>(</w:t>
-      </w:r>
-      <w:proofErr w:type="gramEnd"/>
-      <w:r>
-        <w:t xml:space="preserve">int position), </w:t>
+        <w:t xml:space="preserve">(int position), </w:t>
       </w:r>
       <w:proofErr w:type="spellStart"/>
       <w:r>
@@ -7726,15 +7697,7 @@
         </w:numPr>
       </w:pPr>
       <w:r>
-        <w:t xml:space="preserve">Traversal: </w:t>
-      </w:r>
-      <w:proofErr w:type="gramStart"/>
-      <w:r>
-        <w:t>get(</w:t>
-      </w:r>
-      <w:proofErr w:type="gramEnd"/>
-      <w:r>
-        <w:t>int position)</w:t>
+        <w:t>Traversal: get(int position)</w:t>
       </w:r>
     </w:p>
     <w:p>
@@ -7749,17 +7712,12 @@
         <w:t xml:space="preserve">Utility: </w:t>
       </w:r>
       <w:proofErr w:type="spellStart"/>
-      <w:proofErr w:type="gramStart"/>
       <w:r>
         <w:t>isEmpty</w:t>
       </w:r>
       <w:proofErr w:type="spellEnd"/>
       <w:r>
-        <w:t>(</w:t>
-      </w:r>
-      <w:proofErr w:type="gramEnd"/>
-      <w:r>
-        <w:t xml:space="preserve">), size(), contains(T data), </w:t>
+        <w:t xml:space="preserve">(), size(), contains(T data), </w:t>
       </w:r>
       <w:proofErr w:type="spellStart"/>
       <w:r>
@@ -7779,15 +7737,7 @@
         </w:numPr>
       </w:pPr>
       <w:r>
-        <w:t xml:space="preserve">Modification: </w:t>
-      </w:r>
-      <w:proofErr w:type="gramStart"/>
-      <w:r>
-        <w:t>update(</w:t>
-      </w:r>
-      <w:proofErr w:type="gramEnd"/>
-      <w:r>
-        <w:t xml:space="preserve">T </w:t>
+        <w:t xml:space="preserve">Modification: update(T </w:t>
       </w:r>
       <w:proofErr w:type="spellStart"/>
       <w:r>
@@ -7905,19 +7855,11 @@
         <w:t xml:space="preserve">import </w:t>
       </w:r>
       <w:proofErr w:type="spellStart"/>
-      <w:proofErr w:type="gramStart"/>
-      <w:r>
-        <w:rPr>
-          <w:color w:val="BCBEC4"/>
-        </w:rPr>
-        <w:t>java.util</w:t>
-      </w:r>
-      <w:proofErr w:type="gramEnd"/>
-      <w:r>
-        <w:rPr>
-          <w:color w:val="BCBEC4"/>
-        </w:rPr>
-        <w:t>.LinkedList</w:t>
+      <w:r>
+        <w:rPr>
+          <w:color w:val="BCBEC4"/>
+        </w:rPr>
+        <w:t>java.util.LinkedList</w:t>
       </w:r>
       <w:proofErr w:type="spellEnd"/>
       <w:r>
@@ -10051,7 +9993,1475 @@
       </w:r>
     </w:p>
     <w:p/>
-    <w:p/>
+    <w:p>
+      <w:pPr>
+        <w:pStyle w:val="HTMLPreformatted"/>
+        <w:shd w:val="clear" w:color="auto" w:fill="1E1F22"/>
+        <w:rPr>
+          <w:color w:val="BCBEC4"/>
+        </w:rPr>
+      </w:pPr>
+      <w:r>
+        <w:rPr>
+          <w:color w:val="7A7E85"/>
+        </w:rPr>
+        <w:t>// Task008: update the 1st element to a new value</w:t>
+      </w:r>
+      <w:r>
+        <w:rPr>
+          <w:color w:val="7A7E85"/>
+        </w:rPr>
+        <w:br/>
+      </w:r>
+      <w:r>
+        <w:rPr>
+          <w:color w:val="7A7E85"/>
+        </w:rPr>
+        <w:br/>
+      </w:r>
+      <w:r>
+        <w:rPr>
+          <w:color w:val="CF8E6D"/>
+        </w:rPr>
+        <w:t xml:space="preserve">package </w:t>
+      </w:r>
+      <w:proofErr w:type="spellStart"/>
+      <w:r>
+        <w:rPr>
+          <w:color w:val="BCBEC4"/>
+        </w:rPr>
+        <w:t>LinkedLists</w:t>
+      </w:r>
+      <w:proofErr w:type="spellEnd"/>
+      <w:r>
+        <w:rPr>
+          <w:color w:val="BCBEC4"/>
+        </w:rPr>
+        <w:t>;</w:t>
+      </w:r>
+      <w:r>
+        <w:rPr>
+          <w:color w:val="BCBEC4"/>
+        </w:rPr>
+        <w:br/>
+      </w:r>
+      <w:r>
+        <w:rPr>
+          <w:color w:val="BCBEC4"/>
+        </w:rPr>
+        <w:br/>
+      </w:r>
+      <w:r>
+        <w:rPr>
+          <w:color w:val="CF8E6D"/>
+        </w:rPr>
+        <w:t xml:space="preserve">import </w:t>
+      </w:r>
+      <w:proofErr w:type="spellStart"/>
+      <w:r>
+        <w:rPr>
+          <w:color w:val="BCBEC4"/>
+        </w:rPr>
+        <w:t>java.util.NoSuchElementException</w:t>
+      </w:r>
+      <w:proofErr w:type="spellEnd"/>
+      <w:r>
+        <w:rPr>
+          <w:color w:val="BCBEC4"/>
+        </w:rPr>
+        <w:t>;</w:t>
+      </w:r>
+      <w:r>
+        <w:rPr>
+          <w:color w:val="BCBEC4"/>
+        </w:rPr>
+        <w:br/>
+      </w:r>
+      <w:r>
+        <w:rPr>
+          <w:color w:val="BCBEC4"/>
+        </w:rPr>
+        <w:br/>
+      </w:r>
+      <w:r>
+        <w:rPr>
+          <w:color w:val="CF8E6D"/>
+        </w:rPr>
+        <w:t xml:space="preserve">class </w:t>
+      </w:r>
+      <w:proofErr w:type="spellStart"/>
+      <w:r>
+        <w:rPr>
+          <w:color w:val="BCBEC4"/>
+        </w:rPr>
+        <w:t>UpCustomList</w:t>
+      </w:r>
+      <w:proofErr w:type="spellEnd"/>
+      <w:r>
+        <w:rPr>
+          <w:color w:val="BCBEC4"/>
+        </w:rPr>
+        <w:t>&lt;</w:t>
+      </w:r>
+      <w:r>
+        <w:rPr>
+          <w:color w:val="16BAAC"/>
+        </w:rPr>
+        <w:t>T</w:t>
+      </w:r>
+      <w:r>
+        <w:rPr>
+          <w:color w:val="BCBEC4"/>
+        </w:rPr>
+        <w:t xml:space="preserve">&gt; </w:t>
+      </w:r>
+      <w:r>
+        <w:rPr>
+          <w:color w:val="CF8E6D"/>
+        </w:rPr>
+        <w:t xml:space="preserve">extends </w:t>
+      </w:r>
+      <w:proofErr w:type="spellStart"/>
+      <w:r>
+        <w:rPr>
+          <w:color w:val="BCBEC4"/>
+        </w:rPr>
+        <w:t>RemLastLinkedList</w:t>
+      </w:r>
+      <w:proofErr w:type="spellEnd"/>
+      <w:r>
+        <w:rPr>
+          <w:color w:val="BCBEC4"/>
+        </w:rPr>
+        <w:t>&lt;</w:t>
+      </w:r>
+      <w:r>
+        <w:rPr>
+          <w:color w:val="16BAAC"/>
+        </w:rPr>
+        <w:t>T</w:t>
+      </w:r>
+      <w:r>
+        <w:rPr>
+          <w:color w:val="BCBEC4"/>
+        </w:rPr>
+        <w:t>&gt;{</w:t>
+      </w:r>
+      <w:r>
+        <w:rPr>
+          <w:color w:val="BCBEC4"/>
+        </w:rPr>
+        <w:br/>
+        <w:t xml:space="preserve">    </w:t>
+      </w:r>
+      <w:r>
+        <w:rPr>
+          <w:color w:val="CF8E6D"/>
+        </w:rPr>
+        <w:t xml:space="preserve">public void </w:t>
+      </w:r>
+      <w:r>
+        <w:rPr>
+          <w:color w:val="56A8F5"/>
+        </w:rPr>
+        <w:t>replace</w:t>
+      </w:r>
+      <w:r>
+        <w:rPr>
+          <w:color w:val="BCBEC4"/>
+        </w:rPr>
+        <w:t>(</w:t>
+      </w:r>
+      <w:r>
+        <w:rPr>
+          <w:color w:val="CF8E6D"/>
+        </w:rPr>
+        <w:t xml:space="preserve">int </w:t>
+      </w:r>
+      <w:r>
+        <w:rPr>
+          <w:color w:val="BCBEC4"/>
+        </w:rPr>
+        <w:t xml:space="preserve">position, </w:t>
+      </w:r>
+      <w:r>
+        <w:rPr>
+          <w:color w:val="16BAAC"/>
+        </w:rPr>
+        <w:t xml:space="preserve">T </w:t>
+      </w:r>
+      <w:r>
+        <w:rPr>
+          <w:color w:val="BCBEC4"/>
+        </w:rPr>
+        <w:t>value){</w:t>
+      </w:r>
+      <w:r>
+        <w:rPr>
+          <w:color w:val="BCBEC4"/>
+        </w:rPr>
+        <w:br/>
+        <w:t xml:space="preserve">        </w:t>
+      </w:r>
+      <w:r>
+        <w:rPr>
+          <w:color w:val="CF8E6D"/>
+        </w:rPr>
+        <w:t xml:space="preserve">if </w:t>
+      </w:r>
+      <w:r>
+        <w:rPr>
+          <w:color w:val="BCBEC4"/>
+        </w:rPr>
+        <w:t>(</w:t>
+      </w:r>
+      <w:r>
+        <w:rPr>
+          <w:color w:val="C77DBB"/>
+        </w:rPr>
+        <w:t xml:space="preserve">head </w:t>
+      </w:r>
+      <w:r>
+        <w:rPr>
+          <w:color w:val="BCBEC4"/>
+        </w:rPr>
+        <w:t xml:space="preserve">== </w:t>
+      </w:r>
+      <w:r>
+        <w:rPr>
+          <w:color w:val="CF8E6D"/>
+        </w:rPr>
+        <w:t>null</w:t>
+      </w:r>
+      <w:r>
+        <w:rPr>
+          <w:color w:val="BCBEC4"/>
+        </w:rPr>
+        <w:t>) {</w:t>
+      </w:r>
+      <w:r>
+        <w:rPr>
+          <w:color w:val="BCBEC4"/>
+        </w:rPr>
+        <w:br/>
+        <w:t xml:space="preserve">            </w:t>
+      </w:r>
+      <w:r>
+        <w:rPr>
+          <w:color w:val="CF8E6D"/>
+        </w:rPr>
+        <w:t xml:space="preserve">throw new </w:t>
+      </w:r>
+      <w:proofErr w:type="spellStart"/>
+      <w:r>
+        <w:rPr>
+          <w:color w:val="BCBEC4"/>
+        </w:rPr>
+        <w:t>NoSuchElementException</w:t>
+      </w:r>
+      <w:proofErr w:type="spellEnd"/>
+      <w:r>
+        <w:rPr>
+          <w:color w:val="BCBEC4"/>
+        </w:rPr>
+        <w:t>(</w:t>
+      </w:r>
+      <w:r>
+        <w:rPr>
+          <w:color w:val="6AAB73"/>
+        </w:rPr>
+        <w:t>"List is empty"</w:t>
+      </w:r>
+      <w:r>
+        <w:rPr>
+          <w:color w:val="BCBEC4"/>
+        </w:rPr>
+        <w:t>);</w:t>
+      </w:r>
+      <w:r>
+        <w:rPr>
+          <w:color w:val="BCBEC4"/>
+        </w:rPr>
+        <w:br/>
+        <w:t xml:space="preserve">        }</w:t>
+      </w:r>
+      <w:r>
+        <w:rPr>
+          <w:color w:val="BCBEC4"/>
+        </w:rPr>
+        <w:br/>
+        <w:t xml:space="preserve">        </w:t>
+      </w:r>
+      <w:proofErr w:type="spellStart"/>
+      <w:r>
+        <w:rPr>
+          <w:color w:val="BCBEC4"/>
+        </w:rPr>
+        <w:t>GNode</w:t>
+      </w:r>
+      <w:proofErr w:type="spellEnd"/>
+      <w:r>
+        <w:rPr>
+          <w:color w:val="BCBEC4"/>
+        </w:rPr>
+        <w:t>&lt;</w:t>
+      </w:r>
+      <w:r>
+        <w:rPr>
+          <w:color w:val="16BAAC"/>
+        </w:rPr>
+        <w:t>T</w:t>
+      </w:r>
+      <w:r>
+        <w:rPr>
+          <w:color w:val="BCBEC4"/>
+        </w:rPr>
+        <w:t xml:space="preserve">&gt; current = </w:t>
+      </w:r>
+      <w:r>
+        <w:rPr>
+          <w:color w:val="C77DBB"/>
+        </w:rPr>
+        <w:t>head</w:t>
+      </w:r>
+      <w:r>
+        <w:rPr>
+          <w:color w:val="BCBEC4"/>
+        </w:rPr>
+        <w:t>;</w:t>
+      </w:r>
+      <w:r>
+        <w:rPr>
+          <w:color w:val="BCBEC4"/>
+        </w:rPr>
+        <w:br/>
+        <w:t xml:space="preserve">        </w:t>
+      </w:r>
+      <w:r>
+        <w:rPr>
+          <w:color w:val="CF8E6D"/>
+        </w:rPr>
+        <w:t xml:space="preserve">for </w:t>
+      </w:r>
+      <w:r>
+        <w:rPr>
+          <w:color w:val="BCBEC4"/>
+        </w:rPr>
+        <w:t>(</w:t>
+      </w:r>
+      <w:r>
+        <w:rPr>
+          <w:color w:val="CF8E6D"/>
+        </w:rPr>
+        <w:t xml:space="preserve">int </w:t>
+      </w:r>
+      <w:r>
+        <w:rPr>
+          <w:color w:val="BCBEC4"/>
+        </w:rPr>
+        <w:t xml:space="preserve">j = </w:t>
+      </w:r>
+      <w:r>
+        <w:rPr>
+          <w:color w:val="2AACB8"/>
+        </w:rPr>
+        <w:t>1</w:t>
+      </w:r>
+      <w:r>
+        <w:rPr>
+          <w:color w:val="BCBEC4"/>
+        </w:rPr>
+        <w:t xml:space="preserve">; j &lt; position; </w:t>
+      </w:r>
+      <w:proofErr w:type="spellStart"/>
+      <w:r>
+        <w:rPr>
+          <w:color w:val="BCBEC4"/>
+        </w:rPr>
+        <w:t>j++</w:t>
+      </w:r>
+      <w:proofErr w:type="spellEnd"/>
+      <w:r>
+        <w:rPr>
+          <w:color w:val="BCBEC4"/>
+        </w:rPr>
+        <w:t>) {</w:t>
+      </w:r>
+      <w:r>
+        <w:rPr>
+          <w:color w:val="BCBEC4"/>
+        </w:rPr>
+        <w:br/>
+        <w:t xml:space="preserve">            current = </w:t>
+      </w:r>
+      <w:proofErr w:type="spellStart"/>
+      <w:r>
+        <w:rPr>
+          <w:color w:val="BCBEC4"/>
+        </w:rPr>
+        <w:t>current.</w:t>
+      </w:r>
+      <w:r>
+        <w:rPr>
+          <w:color w:val="C77DBB"/>
+        </w:rPr>
+        <w:t>next</w:t>
+      </w:r>
+      <w:proofErr w:type="spellEnd"/>
+      <w:r>
+        <w:rPr>
+          <w:color w:val="BCBEC4"/>
+        </w:rPr>
+        <w:t>;</w:t>
+      </w:r>
+      <w:r>
+        <w:rPr>
+          <w:color w:val="BCBEC4"/>
+        </w:rPr>
+        <w:br/>
+        <w:t xml:space="preserve">        }</w:t>
+      </w:r>
+      <w:r>
+        <w:rPr>
+          <w:color w:val="BCBEC4"/>
+        </w:rPr>
+        <w:br/>
+        <w:t xml:space="preserve">        </w:t>
+      </w:r>
+      <w:proofErr w:type="spellStart"/>
+      <w:r>
+        <w:rPr>
+          <w:color w:val="BCBEC4"/>
+        </w:rPr>
+        <w:t>current.</w:t>
+      </w:r>
+      <w:r>
+        <w:rPr>
+          <w:color w:val="C77DBB"/>
+        </w:rPr>
+        <w:t>data</w:t>
+      </w:r>
+      <w:proofErr w:type="spellEnd"/>
+      <w:r>
+        <w:rPr>
+          <w:color w:val="C77DBB"/>
+        </w:rPr>
+        <w:t xml:space="preserve"> </w:t>
+      </w:r>
+      <w:r>
+        <w:rPr>
+          <w:color w:val="BCBEC4"/>
+        </w:rPr>
+        <w:t>= value;</w:t>
+      </w:r>
+      <w:r>
+        <w:rPr>
+          <w:color w:val="BCBEC4"/>
+        </w:rPr>
+        <w:br/>
+        <w:t xml:space="preserve">    }</w:t>
+      </w:r>
+      <w:r>
+        <w:rPr>
+          <w:color w:val="BCBEC4"/>
+        </w:rPr>
+        <w:br/>
+        <w:t>}</w:t>
+      </w:r>
+      <w:r>
+        <w:rPr>
+          <w:color w:val="BCBEC4"/>
+        </w:rPr>
+        <w:br/>
+      </w:r>
+      <w:r>
+        <w:rPr>
+          <w:color w:val="BCBEC4"/>
+        </w:rPr>
+        <w:br/>
+      </w:r>
+      <w:r>
+        <w:rPr>
+          <w:color w:val="CF8E6D"/>
+        </w:rPr>
+        <w:t xml:space="preserve">public class </w:t>
+      </w:r>
+      <w:r>
+        <w:rPr>
+          <w:color w:val="BCBEC4"/>
+        </w:rPr>
+        <w:t>Task008 {</w:t>
+      </w:r>
+      <w:r>
+        <w:rPr>
+          <w:color w:val="BCBEC4"/>
+        </w:rPr>
+        <w:br/>
+        <w:t xml:space="preserve">    </w:t>
+      </w:r>
+      <w:r>
+        <w:rPr>
+          <w:color w:val="CF8E6D"/>
+        </w:rPr>
+        <w:t xml:space="preserve">public static void </w:t>
+      </w:r>
+      <w:r>
+        <w:rPr>
+          <w:color w:val="56A8F5"/>
+        </w:rPr>
+        <w:t>main</w:t>
+      </w:r>
+      <w:r>
+        <w:rPr>
+          <w:color w:val="BCBEC4"/>
+        </w:rPr>
+        <w:t xml:space="preserve">(String[] </w:t>
+      </w:r>
+      <w:proofErr w:type="spellStart"/>
+      <w:r>
+        <w:rPr>
+          <w:color w:val="BCBEC4"/>
+        </w:rPr>
+        <w:t>args</w:t>
+      </w:r>
+      <w:proofErr w:type="spellEnd"/>
+      <w:r>
+        <w:rPr>
+          <w:color w:val="BCBEC4"/>
+        </w:rPr>
+        <w:t>) {</w:t>
+      </w:r>
+      <w:r>
+        <w:rPr>
+          <w:color w:val="BCBEC4"/>
+        </w:rPr>
+        <w:br/>
+        <w:t xml:space="preserve">        </w:t>
+      </w:r>
+      <w:proofErr w:type="spellStart"/>
+      <w:r>
+        <w:rPr>
+          <w:color w:val="BCBEC4"/>
+        </w:rPr>
+        <w:t>UpCustomList</w:t>
+      </w:r>
+      <w:proofErr w:type="spellEnd"/>
+      <w:r>
+        <w:rPr>
+          <w:color w:val="BCBEC4"/>
+        </w:rPr>
+        <w:t xml:space="preserve">&lt;String&gt; list = </w:t>
+      </w:r>
+      <w:r>
+        <w:rPr>
+          <w:color w:val="CF8E6D"/>
+        </w:rPr>
+        <w:t xml:space="preserve">new </w:t>
+      </w:r>
+      <w:proofErr w:type="spellStart"/>
+      <w:r>
+        <w:rPr>
+          <w:color w:val="BCBEC4"/>
+        </w:rPr>
+        <w:t>UpCustomList</w:t>
+      </w:r>
+      <w:proofErr w:type="spellEnd"/>
+      <w:r>
+        <w:rPr>
+          <w:color w:val="BCBEC4"/>
+        </w:rPr>
+        <w:t>&lt;&gt;();</w:t>
+      </w:r>
+      <w:r>
+        <w:rPr>
+          <w:color w:val="BCBEC4"/>
+        </w:rPr>
+        <w:br/>
+        <w:t xml:space="preserve">        </w:t>
+      </w:r>
+      <w:proofErr w:type="spellStart"/>
+      <w:r>
+        <w:rPr>
+          <w:color w:val="BCBEC4"/>
+        </w:rPr>
+        <w:t>list.add</w:t>
+      </w:r>
+      <w:proofErr w:type="spellEnd"/>
+      <w:r>
+        <w:rPr>
+          <w:color w:val="BCBEC4"/>
+        </w:rPr>
+        <w:t>(</w:t>
+      </w:r>
+      <w:r>
+        <w:rPr>
+          <w:color w:val="6AAB73"/>
+        </w:rPr>
+        <w:t>"One  "</w:t>
+      </w:r>
+      <w:r>
+        <w:rPr>
+          <w:color w:val="BCBEC4"/>
+        </w:rPr>
+        <w:t>);</w:t>
+      </w:r>
+      <w:r>
+        <w:rPr>
+          <w:color w:val="BCBEC4"/>
+        </w:rPr>
+        <w:br/>
+        <w:t xml:space="preserve">        </w:t>
+      </w:r>
+      <w:proofErr w:type="spellStart"/>
+      <w:r>
+        <w:rPr>
+          <w:color w:val="BCBEC4"/>
+        </w:rPr>
+        <w:t>list.add</w:t>
+      </w:r>
+      <w:proofErr w:type="spellEnd"/>
+      <w:r>
+        <w:rPr>
+          <w:color w:val="BCBEC4"/>
+        </w:rPr>
+        <w:t>(</w:t>
+      </w:r>
+      <w:r>
+        <w:rPr>
+          <w:color w:val="6AAB73"/>
+        </w:rPr>
+        <w:t>"Two"</w:t>
+      </w:r>
+      <w:r>
+        <w:rPr>
+          <w:color w:val="BCBEC4"/>
+        </w:rPr>
+        <w:t>);</w:t>
+      </w:r>
+      <w:r>
+        <w:rPr>
+          <w:color w:val="BCBEC4"/>
+        </w:rPr>
+        <w:br/>
+        <w:t xml:space="preserve">        </w:t>
+      </w:r>
+      <w:proofErr w:type="spellStart"/>
+      <w:r>
+        <w:rPr>
+          <w:color w:val="BCBEC4"/>
+        </w:rPr>
+        <w:t>list.add</w:t>
+      </w:r>
+      <w:proofErr w:type="spellEnd"/>
+      <w:r>
+        <w:rPr>
+          <w:color w:val="BCBEC4"/>
+        </w:rPr>
+        <w:t>(</w:t>
+      </w:r>
+      <w:r>
+        <w:rPr>
+          <w:color w:val="6AAB73"/>
+        </w:rPr>
+        <w:t>"Three"</w:t>
+      </w:r>
+      <w:r>
+        <w:rPr>
+          <w:color w:val="BCBEC4"/>
+        </w:rPr>
+        <w:t>);</w:t>
+      </w:r>
+      <w:r>
+        <w:rPr>
+          <w:color w:val="BCBEC4"/>
+        </w:rPr>
+        <w:br/>
+        <w:t xml:space="preserve">        </w:t>
+      </w:r>
+      <w:proofErr w:type="spellStart"/>
+      <w:r>
+        <w:rPr>
+          <w:color w:val="BCBEC4"/>
+        </w:rPr>
+        <w:t>list.add</w:t>
+      </w:r>
+      <w:proofErr w:type="spellEnd"/>
+      <w:r>
+        <w:rPr>
+          <w:color w:val="BCBEC4"/>
+        </w:rPr>
+        <w:t>(</w:t>
+      </w:r>
+      <w:r>
+        <w:rPr>
+          <w:color w:val="6AAB73"/>
+        </w:rPr>
+        <w:t>"Four"</w:t>
+      </w:r>
+      <w:r>
+        <w:rPr>
+          <w:color w:val="BCBEC4"/>
+        </w:rPr>
+        <w:t>);</w:t>
+      </w:r>
+      <w:r>
+        <w:rPr>
+          <w:color w:val="BCBEC4"/>
+        </w:rPr>
+        <w:br/>
+        <w:t xml:space="preserve">        </w:t>
+      </w:r>
+      <w:proofErr w:type="spellStart"/>
+      <w:r>
+        <w:rPr>
+          <w:color w:val="BCBEC4"/>
+        </w:rPr>
+        <w:t>list.add</w:t>
+      </w:r>
+      <w:proofErr w:type="spellEnd"/>
+      <w:r>
+        <w:rPr>
+          <w:color w:val="BCBEC4"/>
+        </w:rPr>
+        <w:t>(</w:t>
+      </w:r>
+      <w:r>
+        <w:rPr>
+          <w:color w:val="6AAB73"/>
+        </w:rPr>
+        <w:t>"Five"</w:t>
+      </w:r>
+      <w:r>
+        <w:rPr>
+          <w:color w:val="BCBEC4"/>
+        </w:rPr>
+        <w:t>);</w:t>
+      </w:r>
+      <w:r>
+        <w:rPr>
+          <w:color w:val="BCBEC4"/>
+        </w:rPr>
+        <w:br/>
+        <w:t xml:space="preserve">        </w:t>
+      </w:r>
+      <w:proofErr w:type="spellStart"/>
+      <w:r>
+        <w:rPr>
+          <w:color w:val="BCBEC4"/>
+        </w:rPr>
+        <w:t>System.</w:t>
+      </w:r>
+      <w:r>
+        <w:rPr>
+          <w:i/>
+          <w:iCs/>
+          <w:color w:val="C77DBB"/>
+        </w:rPr>
+        <w:t>out</w:t>
+      </w:r>
+      <w:r>
+        <w:rPr>
+          <w:color w:val="BCBEC4"/>
+        </w:rPr>
+        <w:t>.print</w:t>
+      </w:r>
+      <w:proofErr w:type="spellEnd"/>
+      <w:r>
+        <w:rPr>
+          <w:color w:val="BCBEC4"/>
+        </w:rPr>
+        <w:t>(</w:t>
+      </w:r>
+      <w:r>
+        <w:rPr>
+          <w:color w:val="6AAB73"/>
+        </w:rPr>
+        <w:t>"List: "</w:t>
+      </w:r>
+      <w:r>
+        <w:rPr>
+          <w:color w:val="BCBEC4"/>
+        </w:rPr>
+        <w:t>);</w:t>
+      </w:r>
+      <w:r>
+        <w:rPr>
+          <w:color w:val="BCBEC4"/>
+        </w:rPr>
+        <w:br/>
+        <w:t xml:space="preserve">        </w:t>
+      </w:r>
+      <w:r>
+        <w:rPr>
+          <w:color w:val="CF8E6D"/>
+        </w:rPr>
+        <w:t xml:space="preserve">for </w:t>
+      </w:r>
+      <w:r>
+        <w:rPr>
+          <w:color w:val="BCBEC4"/>
+        </w:rPr>
+        <w:t>(</w:t>
+      </w:r>
+      <w:r>
+        <w:rPr>
+          <w:color w:val="CF8E6D"/>
+        </w:rPr>
+        <w:t xml:space="preserve">int </w:t>
+      </w:r>
+      <w:proofErr w:type="spellStart"/>
+      <w:r>
+        <w:rPr>
+          <w:color w:val="BCBEC4"/>
+        </w:rPr>
+        <w:t>i</w:t>
+      </w:r>
+      <w:proofErr w:type="spellEnd"/>
+      <w:r>
+        <w:rPr>
+          <w:color w:val="BCBEC4"/>
+        </w:rPr>
+        <w:t xml:space="preserve"> = </w:t>
+      </w:r>
+      <w:r>
+        <w:rPr>
+          <w:color w:val="2AACB8"/>
+        </w:rPr>
+        <w:t>0</w:t>
+      </w:r>
+      <w:r>
+        <w:rPr>
+          <w:color w:val="BCBEC4"/>
+        </w:rPr>
+        <w:t xml:space="preserve">; </w:t>
+      </w:r>
+      <w:proofErr w:type="spellStart"/>
+      <w:r>
+        <w:rPr>
+          <w:color w:val="BCBEC4"/>
+        </w:rPr>
+        <w:t>i</w:t>
+      </w:r>
+      <w:proofErr w:type="spellEnd"/>
+      <w:r>
+        <w:rPr>
+          <w:color w:val="BCBEC4"/>
+        </w:rPr>
+        <w:t xml:space="preserve"> &lt; </w:t>
+      </w:r>
+      <w:proofErr w:type="spellStart"/>
+      <w:r>
+        <w:rPr>
+          <w:color w:val="BCBEC4"/>
+        </w:rPr>
+        <w:t>list.size</w:t>
+      </w:r>
+      <w:proofErr w:type="spellEnd"/>
+      <w:r>
+        <w:rPr>
+          <w:color w:val="BCBEC4"/>
+        </w:rPr>
+        <w:t xml:space="preserve">(); </w:t>
+      </w:r>
+      <w:proofErr w:type="spellStart"/>
+      <w:r>
+        <w:rPr>
+          <w:color w:val="BCBEC4"/>
+        </w:rPr>
+        <w:t>i</w:t>
+      </w:r>
+      <w:proofErr w:type="spellEnd"/>
+      <w:r>
+        <w:rPr>
+          <w:color w:val="BCBEC4"/>
+        </w:rPr>
+        <w:t>++) {</w:t>
+      </w:r>
+      <w:r>
+        <w:rPr>
+          <w:color w:val="BCBEC4"/>
+        </w:rPr>
+        <w:br/>
+        <w:t xml:space="preserve">            </w:t>
+      </w:r>
+      <w:proofErr w:type="spellStart"/>
+      <w:r>
+        <w:rPr>
+          <w:color w:val="BCBEC4"/>
+        </w:rPr>
+        <w:t>System.</w:t>
+      </w:r>
+      <w:r>
+        <w:rPr>
+          <w:i/>
+          <w:iCs/>
+          <w:color w:val="C77DBB"/>
+        </w:rPr>
+        <w:t>out</w:t>
+      </w:r>
+      <w:r>
+        <w:rPr>
+          <w:color w:val="BCBEC4"/>
+        </w:rPr>
+        <w:t>.print</w:t>
+      </w:r>
+      <w:proofErr w:type="spellEnd"/>
+      <w:r>
+        <w:rPr>
+          <w:color w:val="BCBEC4"/>
+        </w:rPr>
+        <w:t>(</w:t>
+      </w:r>
+      <w:proofErr w:type="spellStart"/>
+      <w:r>
+        <w:rPr>
+          <w:color w:val="BCBEC4"/>
+        </w:rPr>
+        <w:t>list.get</w:t>
+      </w:r>
+      <w:proofErr w:type="spellEnd"/>
+      <w:r>
+        <w:rPr>
+          <w:color w:val="BCBEC4"/>
+        </w:rPr>
+        <w:t>(</w:t>
+      </w:r>
+      <w:proofErr w:type="spellStart"/>
+      <w:r>
+        <w:rPr>
+          <w:color w:val="BCBEC4"/>
+        </w:rPr>
+        <w:t>i</w:t>
+      </w:r>
+      <w:proofErr w:type="spellEnd"/>
+      <w:r>
+        <w:rPr>
+          <w:color w:val="BCBEC4"/>
+        </w:rPr>
+        <w:t>)+</w:t>
+      </w:r>
+      <w:r>
+        <w:rPr>
+          <w:color w:val="6AAB73"/>
+        </w:rPr>
+        <w:t>"-&gt;"</w:t>
+      </w:r>
+      <w:r>
+        <w:rPr>
+          <w:color w:val="BCBEC4"/>
+        </w:rPr>
+        <w:t>);</w:t>
+      </w:r>
+      <w:r>
+        <w:rPr>
+          <w:color w:val="BCBEC4"/>
+        </w:rPr>
+        <w:br/>
+        <w:t xml:space="preserve">        }</w:t>
+      </w:r>
+      <w:r>
+        <w:rPr>
+          <w:color w:val="BCBEC4"/>
+        </w:rPr>
+        <w:br/>
+        <w:t xml:space="preserve">        </w:t>
+      </w:r>
+      <w:proofErr w:type="spellStart"/>
+      <w:r>
+        <w:rPr>
+          <w:color w:val="BCBEC4"/>
+        </w:rPr>
+        <w:t>System.</w:t>
+      </w:r>
+      <w:r>
+        <w:rPr>
+          <w:i/>
+          <w:iCs/>
+          <w:color w:val="C77DBB"/>
+        </w:rPr>
+        <w:t>out</w:t>
+      </w:r>
+      <w:r>
+        <w:rPr>
+          <w:color w:val="BCBEC4"/>
+        </w:rPr>
+        <w:t>.println</w:t>
+      </w:r>
+      <w:proofErr w:type="spellEnd"/>
+      <w:r>
+        <w:rPr>
+          <w:color w:val="BCBEC4"/>
+        </w:rPr>
+        <w:t>(</w:t>
+      </w:r>
+      <w:r>
+        <w:rPr>
+          <w:color w:val="6AAB73"/>
+        </w:rPr>
+        <w:t>"Null"</w:t>
+      </w:r>
+      <w:r>
+        <w:rPr>
+          <w:color w:val="BCBEC4"/>
+        </w:rPr>
+        <w:t>);</w:t>
+      </w:r>
+      <w:r>
+        <w:rPr>
+          <w:color w:val="BCBEC4"/>
+        </w:rPr>
+        <w:br/>
+      </w:r>
+      <w:r>
+        <w:rPr>
+          <w:color w:val="BCBEC4"/>
+        </w:rPr>
+        <w:lastRenderedPageBreak/>
+        <w:br/>
+      </w:r>
+      <w:r>
+        <w:rPr>
+          <w:color w:val="BCBEC4"/>
+        </w:rPr>
+        <w:t xml:space="preserve">        </w:t>
+      </w:r>
+      <w:proofErr w:type="spellStart"/>
+      <w:r>
+        <w:rPr>
+          <w:color w:val="BCBEC4"/>
+        </w:rPr>
+        <w:t>list.replace</w:t>
+      </w:r>
+      <w:proofErr w:type="spellEnd"/>
+      <w:r>
+        <w:rPr>
+          <w:color w:val="BCBEC4"/>
+        </w:rPr>
+        <w:t>(</w:t>
+      </w:r>
+      <w:r>
+        <w:rPr>
+          <w:color w:val="2AACB8"/>
+        </w:rPr>
+        <w:t>1</w:t>
+      </w:r>
+      <w:r>
+        <w:rPr>
+          <w:color w:val="BCBEC4"/>
+        </w:rPr>
+        <w:t xml:space="preserve">, </w:t>
+      </w:r>
+      <w:r>
+        <w:rPr>
+          <w:color w:val="6AAB73"/>
+        </w:rPr>
+        <w:t>"First"</w:t>
+      </w:r>
+      <w:r>
+        <w:rPr>
+          <w:color w:val="BCBEC4"/>
+        </w:rPr>
+        <w:t>);</w:t>
+      </w:r>
+      <w:r>
+        <w:rPr>
+          <w:color w:val="BCBEC4"/>
+        </w:rPr>
+        <w:br/>
+        <w:t xml:space="preserve">        </w:t>
+      </w:r>
+      <w:proofErr w:type="spellStart"/>
+      <w:r>
+        <w:rPr>
+          <w:color w:val="BCBEC4"/>
+        </w:rPr>
+        <w:t>System.</w:t>
+      </w:r>
+      <w:r>
+        <w:rPr>
+          <w:i/>
+          <w:iCs/>
+          <w:color w:val="C77DBB"/>
+        </w:rPr>
+        <w:t>out</w:t>
+      </w:r>
+      <w:r>
+        <w:rPr>
+          <w:color w:val="BCBEC4"/>
+        </w:rPr>
+        <w:t>.print</w:t>
+      </w:r>
+      <w:proofErr w:type="spellEnd"/>
+      <w:r>
+        <w:rPr>
+          <w:color w:val="BCBEC4"/>
+        </w:rPr>
+        <w:t>(</w:t>
+      </w:r>
+      <w:r>
+        <w:rPr>
+          <w:color w:val="6AAB73"/>
+        </w:rPr>
+        <w:t>"List: "</w:t>
+      </w:r>
+      <w:r>
+        <w:rPr>
+          <w:color w:val="BCBEC4"/>
+        </w:rPr>
+        <w:t>);</w:t>
+      </w:r>
+      <w:r>
+        <w:rPr>
+          <w:color w:val="BCBEC4"/>
+        </w:rPr>
+        <w:br/>
+        <w:t xml:space="preserve">        </w:t>
+      </w:r>
+      <w:r>
+        <w:rPr>
+          <w:color w:val="CF8E6D"/>
+        </w:rPr>
+        <w:t xml:space="preserve">for </w:t>
+      </w:r>
+      <w:r>
+        <w:rPr>
+          <w:color w:val="BCBEC4"/>
+        </w:rPr>
+        <w:t>(</w:t>
+      </w:r>
+      <w:r>
+        <w:rPr>
+          <w:color w:val="CF8E6D"/>
+        </w:rPr>
+        <w:t xml:space="preserve">int </w:t>
+      </w:r>
+      <w:proofErr w:type="spellStart"/>
+      <w:r>
+        <w:rPr>
+          <w:color w:val="BCBEC4"/>
+        </w:rPr>
+        <w:t>i</w:t>
+      </w:r>
+      <w:proofErr w:type="spellEnd"/>
+      <w:r>
+        <w:rPr>
+          <w:color w:val="BCBEC4"/>
+        </w:rPr>
+        <w:t xml:space="preserve"> = </w:t>
+      </w:r>
+      <w:r>
+        <w:rPr>
+          <w:color w:val="2AACB8"/>
+        </w:rPr>
+        <w:t>0</w:t>
+      </w:r>
+      <w:r>
+        <w:rPr>
+          <w:color w:val="BCBEC4"/>
+        </w:rPr>
+        <w:t xml:space="preserve">; </w:t>
+      </w:r>
+      <w:proofErr w:type="spellStart"/>
+      <w:r>
+        <w:rPr>
+          <w:color w:val="BCBEC4"/>
+        </w:rPr>
+        <w:t>i</w:t>
+      </w:r>
+      <w:proofErr w:type="spellEnd"/>
+      <w:r>
+        <w:rPr>
+          <w:color w:val="BCBEC4"/>
+        </w:rPr>
+        <w:t xml:space="preserve"> &lt; </w:t>
+      </w:r>
+      <w:proofErr w:type="spellStart"/>
+      <w:r>
+        <w:rPr>
+          <w:color w:val="BCBEC4"/>
+        </w:rPr>
+        <w:t>list.size</w:t>
+      </w:r>
+      <w:proofErr w:type="spellEnd"/>
+      <w:r>
+        <w:rPr>
+          <w:color w:val="BCBEC4"/>
+        </w:rPr>
+        <w:t xml:space="preserve">(); </w:t>
+      </w:r>
+      <w:proofErr w:type="spellStart"/>
+      <w:r>
+        <w:rPr>
+          <w:color w:val="BCBEC4"/>
+        </w:rPr>
+        <w:t>i</w:t>
+      </w:r>
+      <w:proofErr w:type="spellEnd"/>
+      <w:r>
+        <w:rPr>
+          <w:color w:val="BCBEC4"/>
+        </w:rPr>
+        <w:t>++) {</w:t>
+      </w:r>
+      <w:r>
+        <w:rPr>
+          <w:color w:val="BCBEC4"/>
+        </w:rPr>
+        <w:br/>
+        <w:t xml:space="preserve">            </w:t>
+      </w:r>
+      <w:proofErr w:type="spellStart"/>
+      <w:r>
+        <w:rPr>
+          <w:color w:val="BCBEC4"/>
+        </w:rPr>
+        <w:t>System.</w:t>
+      </w:r>
+      <w:r>
+        <w:rPr>
+          <w:i/>
+          <w:iCs/>
+          <w:color w:val="C77DBB"/>
+        </w:rPr>
+        <w:t>out</w:t>
+      </w:r>
+      <w:r>
+        <w:rPr>
+          <w:color w:val="BCBEC4"/>
+        </w:rPr>
+        <w:t>.print</w:t>
+      </w:r>
+      <w:proofErr w:type="spellEnd"/>
+      <w:r>
+        <w:rPr>
+          <w:color w:val="BCBEC4"/>
+        </w:rPr>
+        <w:t>(</w:t>
+      </w:r>
+      <w:proofErr w:type="spellStart"/>
+      <w:r>
+        <w:rPr>
+          <w:color w:val="BCBEC4"/>
+        </w:rPr>
+        <w:t>list.get</w:t>
+      </w:r>
+      <w:proofErr w:type="spellEnd"/>
+      <w:r>
+        <w:rPr>
+          <w:color w:val="BCBEC4"/>
+        </w:rPr>
+        <w:t>(</w:t>
+      </w:r>
+      <w:proofErr w:type="spellStart"/>
+      <w:r>
+        <w:rPr>
+          <w:color w:val="BCBEC4"/>
+        </w:rPr>
+        <w:t>i</w:t>
+      </w:r>
+      <w:proofErr w:type="spellEnd"/>
+      <w:r>
+        <w:rPr>
+          <w:color w:val="BCBEC4"/>
+        </w:rPr>
+        <w:t>)+</w:t>
+      </w:r>
+      <w:r>
+        <w:rPr>
+          <w:color w:val="6AAB73"/>
+        </w:rPr>
+        <w:t>"-&gt;"</w:t>
+      </w:r>
+      <w:r>
+        <w:rPr>
+          <w:color w:val="BCBEC4"/>
+        </w:rPr>
+        <w:t>);</w:t>
+      </w:r>
+      <w:r>
+        <w:rPr>
+          <w:color w:val="BCBEC4"/>
+        </w:rPr>
+        <w:br/>
+        <w:t xml:space="preserve">        }</w:t>
+      </w:r>
+      <w:r>
+        <w:rPr>
+          <w:color w:val="BCBEC4"/>
+        </w:rPr>
+        <w:br/>
+        <w:t xml:space="preserve">        </w:t>
+      </w:r>
+      <w:proofErr w:type="spellStart"/>
+      <w:r>
+        <w:rPr>
+          <w:color w:val="BCBEC4"/>
+        </w:rPr>
+        <w:t>System.</w:t>
+      </w:r>
+      <w:r>
+        <w:rPr>
+          <w:i/>
+          <w:iCs/>
+          <w:color w:val="C77DBB"/>
+        </w:rPr>
+        <w:t>out</w:t>
+      </w:r>
+      <w:r>
+        <w:rPr>
+          <w:color w:val="BCBEC4"/>
+        </w:rPr>
+        <w:t>.println</w:t>
+      </w:r>
+      <w:proofErr w:type="spellEnd"/>
+      <w:r>
+        <w:rPr>
+          <w:color w:val="BCBEC4"/>
+        </w:rPr>
+        <w:t>(</w:t>
+      </w:r>
+      <w:r>
+        <w:rPr>
+          <w:color w:val="6AAB73"/>
+        </w:rPr>
+        <w:t>"Null"</w:t>
+      </w:r>
+      <w:r>
+        <w:rPr>
+          <w:color w:val="BCBEC4"/>
+        </w:rPr>
+        <w:t>);</w:t>
+      </w:r>
+      <w:r>
+        <w:rPr>
+          <w:color w:val="BCBEC4"/>
+        </w:rPr>
+        <w:br/>
+        <w:t xml:space="preserve">        </w:t>
+      </w:r>
+      <w:proofErr w:type="spellStart"/>
+      <w:r>
+        <w:rPr>
+          <w:color w:val="BCBEC4"/>
+        </w:rPr>
+        <w:t>System.</w:t>
+      </w:r>
+      <w:r>
+        <w:rPr>
+          <w:i/>
+          <w:iCs/>
+          <w:color w:val="C77DBB"/>
+        </w:rPr>
+        <w:t>out</w:t>
+      </w:r>
+      <w:r>
+        <w:rPr>
+          <w:color w:val="BCBEC4"/>
+        </w:rPr>
+        <w:t>.println</w:t>
+      </w:r>
+      <w:proofErr w:type="spellEnd"/>
+      <w:r>
+        <w:rPr>
+          <w:color w:val="BCBEC4"/>
+        </w:rPr>
+        <w:t>(</w:t>
+      </w:r>
+      <w:r>
+        <w:rPr>
+          <w:color w:val="6AAB73"/>
+        </w:rPr>
+        <w:t>"Updated first element to "</w:t>
+      </w:r>
+      <w:r>
+        <w:rPr>
+          <w:color w:val="BCBEC4"/>
+        </w:rPr>
+        <w:t>+</w:t>
+      </w:r>
+      <w:proofErr w:type="spellStart"/>
+      <w:r>
+        <w:rPr>
+          <w:color w:val="BCBEC4"/>
+        </w:rPr>
+        <w:t>list.get</w:t>
+      </w:r>
+      <w:proofErr w:type="spellEnd"/>
+      <w:r>
+        <w:rPr>
+          <w:color w:val="BCBEC4"/>
+        </w:rPr>
+        <w:t>(</w:t>
+      </w:r>
+      <w:r>
+        <w:rPr>
+          <w:color w:val="2AACB8"/>
+        </w:rPr>
+        <w:t>0</w:t>
+      </w:r>
+      <w:r>
+        <w:rPr>
+          <w:color w:val="BCBEC4"/>
+        </w:rPr>
+        <w:t>));</w:t>
+      </w:r>
+      <w:r>
+        <w:rPr>
+          <w:color w:val="BCBEC4"/>
+        </w:rPr>
+        <w:br/>
+        <w:t xml:space="preserve">    }</w:t>
+      </w:r>
+      <w:r>
+        <w:rPr>
+          <w:color w:val="BCBEC4"/>
+        </w:rPr>
+        <w:br/>
+        <w:t>}</w:t>
+      </w:r>
+    </w:p>
+    <w:p>
+      <w:r>
+        <w:rPr>
+          <w:noProof/>
+        </w:rPr>
+        <w:drawing>
+          <wp:inline distT="0" distB="0" distL="0" distR="0" wp14:anchorId="6C7C7B6D" wp14:editId="30C6D5B5">
+            <wp:extent cx="5943600" cy="3120390"/>
+            <wp:effectExtent l="0" t="0" r="0" b="3810"/>
+            <wp:docPr id="7" name="Picture 7"/>
+            <wp:cNvGraphicFramePr>
+              <a:graphicFrameLocks xmlns:a="http://schemas.openxmlformats.org/drawingml/2006/main" noChangeAspect="1"/>
+            </wp:cNvGraphicFramePr>
+            <a:graphic xmlns:a="http://schemas.openxmlformats.org/drawingml/2006/main">
+              <a:graphicData uri="http://schemas.openxmlformats.org/drawingml/2006/picture">
+                <pic:pic xmlns:pic="http://schemas.openxmlformats.org/drawingml/2006/picture">
+                  <pic:nvPicPr>
+                    <pic:cNvPr id="1" name=""/>
+                    <pic:cNvPicPr/>
+                  </pic:nvPicPr>
+                  <pic:blipFill>
+                    <a:blip r:embed="rId11"/>
+                    <a:stretch>
+                      <a:fillRect/>
+                    </a:stretch>
+                  </pic:blipFill>
+                  <pic:spPr>
+                    <a:xfrm>
+                      <a:off x="0" y="0"/>
+                      <a:ext cx="5943600" cy="3120390"/>
+                    </a:xfrm>
+                    <a:prstGeom prst="rect">
+                      <a:avLst/>
+                    </a:prstGeom>
+                  </pic:spPr>
+                </pic:pic>
+              </a:graphicData>
+            </a:graphic>
+          </wp:inline>
+        </w:drawing>
+      </w:r>
+    </w:p>
     <w:sectPr>
       <w:pgSz w:w="12240" w:h="15840"/>
       <w:pgMar w:top="1440" w:right="1440" w:bottom="1440" w:left="1440" w:header="720" w:footer="720" w:gutter="0"/>
@@ -10729,7 +12139,6 @@
     <w:basedOn w:val="Normal"/>
     <w:link w:val="HTMLPreformattedChar"/>
     <w:uiPriority w:val="99"/>
-    <w:semiHidden/>
     <w:unhideWhenUsed/>
     <w:rsid w:val="00221276"/>
     <w:pPr>
@@ -10764,7 +12173,6 @@
     <w:basedOn w:val="DefaultParagraphFont"/>
     <w:link w:val="HTMLPreformatted"/>
     <w:uiPriority w:val="99"/>
-    <w:semiHidden/>
     <w:rsid w:val="00221276"/>
     <w:rPr>
       <w:rFonts w:ascii="Courier New" w:eastAsia="Times New Roman" w:hAnsi="Courier New" w:cs="Courier New"/>

</xml_diff>

<commit_message>
LinkedList: display list with foreach loops.
</commit_message>
<xml_diff>
--- a/Daily Tasks/Day13_113203635_Kunal.docx
+++ b/Daily Tasks/Day13_113203635_Kunal.docx
@@ -99,6 +99,7 @@
         </w:rPr>
         <w:t xml:space="preserve">void </w:t>
       </w:r>
+      <w:proofErr w:type="gramStart"/>
       <w:r>
         <w:rPr>
           <w:rFonts w:ascii="Courier New" w:eastAsia="Times New Roman" w:hAnsi="Courier New" w:cs="Courier New"/>
@@ -106,7 +107,17 @@
           <w:sz w:val="20"/>
           <w:szCs w:val="20"/>
         </w:rPr>
-        <w:t>main(){</w:t>
+        <w:t>main(</w:t>
+      </w:r>
+      <w:proofErr w:type="gramEnd"/>
+      <w:r>
+        <w:rPr>
+          <w:rFonts w:ascii="Courier New" w:eastAsia="Times New Roman" w:hAnsi="Courier New" w:cs="Courier New"/>
+          <w:color w:val="BCBEC4"/>
+          <w:sz w:val="20"/>
+          <w:szCs w:val="20"/>
+        </w:rPr>
+        <w:t>){</w:t>
       </w:r>
       <w:r>
         <w:rPr>
@@ -7613,7 +7624,15 @@
         </w:numPr>
       </w:pPr>
       <w:r>
-        <w:t xml:space="preserve">Basic Operations: add(T data), delete(T data), </w:t>
+        <w:t xml:space="preserve">Basic Operations: </w:t>
+      </w:r>
+      <w:proofErr w:type="gramStart"/>
+      <w:r>
+        <w:t>add(</w:t>
+      </w:r>
+      <w:proofErr w:type="gramEnd"/>
+      <w:r>
+        <w:t xml:space="preserve">T data), delete(T data), </w:t>
       </w:r>
       <w:proofErr w:type="spellStart"/>
       <w:r>
@@ -7636,12 +7655,17 @@
         <w:t xml:space="preserve">Insertion: </w:t>
       </w:r>
       <w:proofErr w:type="spellStart"/>
+      <w:proofErr w:type="gramStart"/>
       <w:r>
         <w:t>addAtBeginning</w:t>
       </w:r>
       <w:proofErr w:type="spellEnd"/>
       <w:r>
-        <w:t xml:space="preserve">(T data), </w:t>
+        <w:t>(</w:t>
+      </w:r>
+      <w:proofErr w:type="gramEnd"/>
+      <w:r>
+        <w:t xml:space="preserve">T data), </w:t>
       </w:r>
       <w:proofErr w:type="spellStart"/>
       <w:r>
@@ -7664,12 +7688,17 @@
         <w:t xml:space="preserve">Deletion: </w:t>
       </w:r>
       <w:proofErr w:type="spellStart"/>
+      <w:proofErr w:type="gramStart"/>
       <w:r>
         <w:t>deleteAtPosition</w:t>
       </w:r>
       <w:proofErr w:type="spellEnd"/>
       <w:r>
-        <w:t xml:space="preserve">(int position), </w:t>
+        <w:t>(</w:t>
+      </w:r>
+      <w:proofErr w:type="gramEnd"/>
+      <w:r>
+        <w:t xml:space="preserve">int position), </w:t>
       </w:r>
       <w:proofErr w:type="spellStart"/>
       <w:r>
@@ -7697,7 +7726,15 @@
         </w:numPr>
       </w:pPr>
       <w:r>
-        <w:t>Traversal: get(int position)</w:t>
+        <w:t xml:space="preserve">Traversal: </w:t>
+      </w:r>
+      <w:proofErr w:type="gramStart"/>
+      <w:r>
+        <w:t>get(</w:t>
+      </w:r>
+      <w:proofErr w:type="gramEnd"/>
+      <w:r>
+        <w:t>int position)</w:t>
       </w:r>
     </w:p>
     <w:p>
@@ -7712,12 +7749,17 @@
         <w:t xml:space="preserve">Utility: </w:t>
       </w:r>
       <w:proofErr w:type="spellStart"/>
+      <w:proofErr w:type="gramStart"/>
       <w:r>
         <w:t>isEmpty</w:t>
       </w:r>
       <w:proofErr w:type="spellEnd"/>
       <w:r>
-        <w:t xml:space="preserve">(), size(), contains(T data), </w:t>
+        <w:t>(</w:t>
+      </w:r>
+      <w:proofErr w:type="gramEnd"/>
+      <w:r>
+        <w:t xml:space="preserve">), size(), contains(T data), </w:t>
       </w:r>
       <w:proofErr w:type="spellStart"/>
       <w:r>
@@ -7737,7 +7779,15 @@
         </w:numPr>
       </w:pPr>
       <w:r>
-        <w:t xml:space="preserve">Modification: update(T </w:t>
+        <w:t xml:space="preserve">Modification: </w:t>
+      </w:r>
+      <w:proofErr w:type="gramStart"/>
+      <w:r>
+        <w:t>update(</w:t>
+      </w:r>
+      <w:proofErr w:type="gramEnd"/>
+      <w:r>
+        <w:t xml:space="preserve">T </w:t>
       </w:r>
       <w:proofErr w:type="spellStart"/>
       <w:r>
@@ -7855,11 +7905,19 @@
         <w:t xml:space="preserve">import </w:t>
       </w:r>
       <w:proofErr w:type="spellStart"/>
-      <w:r>
-        <w:rPr>
-          <w:color w:val="BCBEC4"/>
-        </w:rPr>
-        <w:t>java.util.LinkedList</w:t>
+      <w:proofErr w:type="gramStart"/>
+      <w:r>
+        <w:rPr>
+          <w:color w:val="BCBEC4"/>
+        </w:rPr>
+        <w:t>java.util</w:t>
+      </w:r>
+      <w:proofErr w:type="gramEnd"/>
+      <w:r>
+        <w:rPr>
+          <w:color w:val="BCBEC4"/>
+        </w:rPr>
+        <w:t>.LinkedList</w:t>
       </w:r>
       <w:proofErr w:type="spellEnd"/>
       <w:r>
@@ -9998,7 +10056,7 @@
         <w:pStyle w:val="HTMLPreformatted"/>
         <w:shd w:val="clear" w:color="auto" w:fill="1E1F22"/>
         <w:rPr>
-          <w:color w:val="BCBEC4"/>
+          <w:color w:val="7A7E85"/>
         </w:rPr>
       </w:pPr>
       <w:r>
@@ -10013,12 +10071,15 @@
         </w:rPr>
         <w:br/>
       </w:r>
-      <w:r>
-        <w:rPr>
-          <w:color w:val="7A7E85"/>
-        </w:rPr>
-        <w:br/>
-      </w:r>
+    </w:p>
+    <w:p>
+      <w:pPr>
+        <w:pStyle w:val="HTMLPreformatted"/>
+        <w:shd w:val="clear" w:color="auto" w:fill="1E1F22"/>
+        <w:rPr>
+          <w:color w:val="BCBEC4"/>
+        </w:rPr>
+      </w:pPr>
       <w:r>
         <w:rPr>
           <w:color w:val="CF8E6D"/>
@@ -10047,12 +10108,6 @@
       </w:r>
       <w:r>
         <w:rPr>
-          <w:color w:val="BCBEC4"/>
-        </w:rPr>
-        <w:br/>
-      </w:r>
-      <w:r>
-        <w:rPr>
           <w:color w:val="CF8E6D"/>
         </w:rPr>
         <w:t xml:space="preserve">import </w:t>
@@ -10467,12 +10522,6 @@
         </w:rPr>
         <w:br/>
         <w:t>}</w:t>
-      </w:r>
-      <w:r>
-        <w:rPr>
-          <w:color w:val="BCBEC4"/>
-        </w:rPr>
-        <w:br/>
       </w:r>
       <w:r>
         <w:rPr>
@@ -11016,13 +11065,6 @@
         <w:rPr>
           <w:color w:val="BCBEC4"/>
         </w:rPr>
-        <w:lastRenderedPageBreak/>
-        <w:br/>
-      </w:r>
-      <w:r>
-        <w:rPr>
-          <w:color w:val="BCBEC4"/>
-        </w:rPr>
         <w:t xml:space="preserve">        </w:t>
       </w:r>
       <w:proofErr w:type="spellStart"/>
@@ -11115,6 +11157,12 @@
           <w:color w:val="BCBEC4"/>
         </w:rPr>
         <w:br/>
+      </w:r>
+      <w:r>
+        <w:rPr>
+          <w:color w:val="BCBEC4"/>
+        </w:rPr>
+        <w:lastRenderedPageBreak/>
         <w:t xml:space="preserve">        </w:t>
       </w:r>
       <w:r>
@@ -11462,6 +11510,826 @@
         </w:drawing>
       </w:r>
     </w:p>
+    <w:p/>
+    <w:p>
+      <w:pPr>
+        <w:pStyle w:val="HTMLPreformatted"/>
+        <w:shd w:val="clear" w:color="auto" w:fill="1E1F22"/>
+        <w:rPr>
+          <w:color w:val="BCBEC4"/>
+        </w:rPr>
+      </w:pPr>
+      <w:r>
+        <w:rPr>
+          <w:color w:val="7A7E85"/>
+        </w:rPr>
+        <w:t>// Task009: Display list with for and foreach loops</w:t>
+      </w:r>
+      <w:r>
+        <w:rPr>
+          <w:color w:val="7A7E85"/>
+        </w:rPr>
+        <w:br/>
+      </w:r>
+      <w:r>
+        <w:rPr>
+          <w:color w:val="7A7E85"/>
+        </w:rPr>
+        <w:br/>
+      </w:r>
+      <w:r>
+        <w:rPr>
+          <w:color w:val="CF8E6D"/>
+        </w:rPr>
+        <w:t xml:space="preserve">package </w:t>
+      </w:r>
+      <w:proofErr w:type="spellStart"/>
+      <w:r>
+        <w:rPr>
+          <w:color w:val="BCBEC4"/>
+        </w:rPr>
+        <w:t>LinkedLists</w:t>
+      </w:r>
+      <w:proofErr w:type="spellEnd"/>
+      <w:r>
+        <w:rPr>
+          <w:color w:val="BCBEC4"/>
+        </w:rPr>
+        <w:t>;</w:t>
+      </w:r>
+      <w:r>
+        <w:rPr>
+          <w:color w:val="BCBEC4"/>
+        </w:rPr>
+        <w:br/>
+      </w:r>
+      <w:r>
+        <w:rPr>
+          <w:color w:val="BCBEC4"/>
+        </w:rPr>
+        <w:br/>
+      </w:r>
+      <w:r>
+        <w:rPr>
+          <w:color w:val="CF8E6D"/>
+        </w:rPr>
+        <w:t xml:space="preserve">public class </w:t>
+      </w:r>
+      <w:r>
+        <w:rPr>
+          <w:color w:val="BCBEC4"/>
+        </w:rPr>
+        <w:t>Task009 {</w:t>
+      </w:r>
+      <w:r>
+        <w:rPr>
+          <w:color w:val="BCBEC4"/>
+        </w:rPr>
+        <w:br/>
+        <w:t xml:space="preserve">    </w:t>
+      </w:r>
+      <w:r>
+        <w:rPr>
+          <w:color w:val="CF8E6D"/>
+        </w:rPr>
+        <w:t xml:space="preserve">public static void </w:t>
+      </w:r>
+      <w:r>
+        <w:rPr>
+          <w:color w:val="56A8F5"/>
+        </w:rPr>
+        <w:t>main</w:t>
+      </w:r>
+      <w:r>
+        <w:rPr>
+          <w:color w:val="BCBEC4"/>
+        </w:rPr>
+        <w:t xml:space="preserve">(String[] </w:t>
+      </w:r>
+      <w:proofErr w:type="spellStart"/>
+      <w:r>
+        <w:rPr>
+          <w:color w:val="BCBEC4"/>
+        </w:rPr>
+        <w:t>args</w:t>
+      </w:r>
+      <w:proofErr w:type="spellEnd"/>
+      <w:r>
+        <w:rPr>
+          <w:color w:val="BCBEC4"/>
+        </w:rPr>
+        <w:t>) {</w:t>
+      </w:r>
+      <w:r>
+        <w:rPr>
+          <w:color w:val="BCBEC4"/>
+        </w:rPr>
+        <w:br/>
+        <w:t xml:space="preserve">        </w:t>
+      </w:r>
+      <w:proofErr w:type="spellStart"/>
+      <w:r>
+        <w:rPr>
+          <w:color w:val="BCBEC4"/>
+        </w:rPr>
+        <w:t>CustomLinkedList</w:t>
+      </w:r>
+      <w:proofErr w:type="spellEnd"/>
+      <w:r>
+        <w:rPr>
+          <w:color w:val="BCBEC4"/>
+        </w:rPr>
+        <w:t xml:space="preserve">&lt;String&gt; list = </w:t>
+      </w:r>
+      <w:r>
+        <w:rPr>
+          <w:color w:val="CF8E6D"/>
+        </w:rPr>
+        <w:t xml:space="preserve">new </w:t>
+      </w:r>
+      <w:proofErr w:type="spellStart"/>
+      <w:r>
+        <w:rPr>
+          <w:color w:val="BCBEC4"/>
+        </w:rPr>
+        <w:t>CustomLinkedList</w:t>
+      </w:r>
+      <w:proofErr w:type="spellEnd"/>
+      <w:r>
+        <w:rPr>
+          <w:color w:val="BCBEC4"/>
+        </w:rPr>
+        <w:t>&lt;&gt;();</w:t>
+      </w:r>
+      <w:r>
+        <w:rPr>
+          <w:color w:val="BCBEC4"/>
+        </w:rPr>
+        <w:br/>
+        <w:t xml:space="preserve">        </w:t>
+      </w:r>
+      <w:proofErr w:type="spellStart"/>
+      <w:r>
+        <w:rPr>
+          <w:color w:val="BCBEC4"/>
+        </w:rPr>
+        <w:t>list.add</w:t>
+      </w:r>
+      <w:proofErr w:type="spellEnd"/>
+      <w:r>
+        <w:rPr>
+          <w:color w:val="BCBEC4"/>
+        </w:rPr>
+        <w:t>(</w:t>
+      </w:r>
+      <w:r>
+        <w:rPr>
+          <w:color w:val="6AAB73"/>
+        </w:rPr>
+        <w:t>"One"</w:t>
+      </w:r>
+      <w:r>
+        <w:rPr>
+          <w:color w:val="BCBEC4"/>
+        </w:rPr>
+        <w:t>);</w:t>
+      </w:r>
+      <w:r>
+        <w:rPr>
+          <w:color w:val="BCBEC4"/>
+        </w:rPr>
+        <w:br/>
+        <w:t xml:space="preserve">        </w:t>
+      </w:r>
+      <w:proofErr w:type="spellStart"/>
+      <w:r>
+        <w:rPr>
+          <w:color w:val="BCBEC4"/>
+        </w:rPr>
+        <w:t>list.add</w:t>
+      </w:r>
+      <w:proofErr w:type="spellEnd"/>
+      <w:r>
+        <w:rPr>
+          <w:color w:val="BCBEC4"/>
+        </w:rPr>
+        <w:t>(</w:t>
+      </w:r>
+      <w:r>
+        <w:rPr>
+          <w:color w:val="6AAB73"/>
+        </w:rPr>
+        <w:t>"Two"</w:t>
+      </w:r>
+      <w:r>
+        <w:rPr>
+          <w:color w:val="BCBEC4"/>
+        </w:rPr>
+        <w:t>);</w:t>
+      </w:r>
+      <w:r>
+        <w:rPr>
+          <w:color w:val="BCBEC4"/>
+        </w:rPr>
+        <w:br/>
+        <w:t xml:space="preserve">        </w:t>
+      </w:r>
+      <w:proofErr w:type="spellStart"/>
+      <w:r>
+        <w:rPr>
+          <w:color w:val="BCBEC4"/>
+        </w:rPr>
+        <w:t>list.add</w:t>
+      </w:r>
+      <w:proofErr w:type="spellEnd"/>
+      <w:r>
+        <w:rPr>
+          <w:color w:val="BCBEC4"/>
+        </w:rPr>
+        <w:t>(</w:t>
+      </w:r>
+      <w:r>
+        <w:rPr>
+          <w:color w:val="6AAB73"/>
+        </w:rPr>
+        <w:t>"Three"</w:t>
+      </w:r>
+      <w:r>
+        <w:rPr>
+          <w:color w:val="BCBEC4"/>
+        </w:rPr>
+        <w:t>);</w:t>
+      </w:r>
+      <w:r>
+        <w:rPr>
+          <w:color w:val="BCBEC4"/>
+        </w:rPr>
+        <w:br/>
+        <w:t xml:space="preserve">        </w:t>
+      </w:r>
+      <w:proofErr w:type="spellStart"/>
+      <w:r>
+        <w:rPr>
+          <w:color w:val="BCBEC4"/>
+        </w:rPr>
+        <w:t>list.add</w:t>
+      </w:r>
+      <w:proofErr w:type="spellEnd"/>
+      <w:r>
+        <w:rPr>
+          <w:color w:val="BCBEC4"/>
+        </w:rPr>
+        <w:t>(</w:t>
+      </w:r>
+      <w:r>
+        <w:rPr>
+          <w:color w:val="6AAB73"/>
+        </w:rPr>
+        <w:t>"Four"</w:t>
+      </w:r>
+      <w:r>
+        <w:rPr>
+          <w:color w:val="BCBEC4"/>
+        </w:rPr>
+        <w:t>);</w:t>
+      </w:r>
+      <w:r>
+        <w:rPr>
+          <w:color w:val="BCBEC4"/>
+        </w:rPr>
+        <w:br/>
+        <w:t xml:space="preserve">        </w:t>
+      </w:r>
+      <w:proofErr w:type="spellStart"/>
+      <w:r>
+        <w:rPr>
+          <w:color w:val="BCBEC4"/>
+        </w:rPr>
+        <w:t>list.add</w:t>
+      </w:r>
+      <w:proofErr w:type="spellEnd"/>
+      <w:r>
+        <w:rPr>
+          <w:color w:val="BCBEC4"/>
+        </w:rPr>
+        <w:t>(</w:t>
+      </w:r>
+      <w:r>
+        <w:rPr>
+          <w:color w:val="6AAB73"/>
+        </w:rPr>
+        <w:t>"Five"</w:t>
+      </w:r>
+      <w:r>
+        <w:rPr>
+          <w:color w:val="BCBEC4"/>
+        </w:rPr>
+        <w:t>);</w:t>
+      </w:r>
+      <w:r>
+        <w:rPr>
+          <w:color w:val="BCBEC4"/>
+        </w:rPr>
+        <w:br/>
+        <w:t xml:space="preserve">        </w:t>
+      </w:r>
+      <w:proofErr w:type="spellStart"/>
+      <w:r>
+        <w:rPr>
+          <w:color w:val="BCBEC4"/>
+        </w:rPr>
+        <w:t>System.</w:t>
+      </w:r>
+      <w:r>
+        <w:rPr>
+          <w:i/>
+          <w:iCs/>
+          <w:color w:val="C77DBB"/>
+        </w:rPr>
+        <w:t>out</w:t>
+      </w:r>
+      <w:r>
+        <w:rPr>
+          <w:color w:val="BCBEC4"/>
+        </w:rPr>
+        <w:t>.print</w:t>
+      </w:r>
+      <w:proofErr w:type="spellEnd"/>
+      <w:r>
+        <w:rPr>
+          <w:color w:val="BCBEC4"/>
+        </w:rPr>
+        <w:t>(</w:t>
+      </w:r>
+      <w:r>
+        <w:rPr>
+          <w:color w:val="6AAB73"/>
+        </w:rPr>
+        <w:t>"List: "</w:t>
+      </w:r>
+      <w:r>
+        <w:rPr>
+          <w:color w:val="BCBEC4"/>
+        </w:rPr>
+        <w:t>);</w:t>
+      </w:r>
+      <w:r>
+        <w:rPr>
+          <w:color w:val="BCBEC4"/>
+        </w:rPr>
+        <w:br/>
+        <w:t xml:space="preserve">        </w:t>
+      </w:r>
+      <w:r>
+        <w:rPr>
+          <w:color w:val="CF8E6D"/>
+        </w:rPr>
+        <w:t xml:space="preserve">for </w:t>
+      </w:r>
+      <w:r>
+        <w:rPr>
+          <w:color w:val="BCBEC4"/>
+        </w:rPr>
+        <w:t>(</w:t>
+      </w:r>
+      <w:r>
+        <w:rPr>
+          <w:color w:val="CF8E6D"/>
+        </w:rPr>
+        <w:t xml:space="preserve">int </w:t>
+      </w:r>
+      <w:proofErr w:type="spellStart"/>
+      <w:r>
+        <w:rPr>
+          <w:color w:val="BCBEC4"/>
+        </w:rPr>
+        <w:t>i</w:t>
+      </w:r>
+      <w:proofErr w:type="spellEnd"/>
+      <w:r>
+        <w:rPr>
+          <w:color w:val="BCBEC4"/>
+        </w:rPr>
+        <w:t xml:space="preserve"> = </w:t>
+      </w:r>
+      <w:r>
+        <w:rPr>
+          <w:color w:val="2AACB8"/>
+        </w:rPr>
+        <w:t>0</w:t>
+      </w:r>
+      <w:r>
+        <w:rPr>
+          <w:color w:val="BCBEC4"/>
+        </w:rPr>
+        <w:t xml:space="preserve">; </w:t>
+      </w:r>
+      <w:proofErr w:type="spellStart"/>
+      <w:r>
+        <w:rPr>
+          <w:color w:val="BCBEC4"/>
+        </w:rPr>
+        <w:t>i</w:t>
+      </w:r>
+      <w:proofErr w:type="spellEnd"/>
+      <w:r>
+        <w:rPr>
+          <w:color w:val="BCBEC4"/>
+        </w:rPr>
+        <w:t xml:space="preserve"> &lt; </w:t>
+      </w:r>
+      <w:proofErr w:type="spellStart"/>
+      <w:r>
+        <w:rPr>
+          <w:color w:val="BCBEC4"/>
+        </w:rPr>
+        <w:t>list.size</w:t>
+      </w:r>
+      <w:proofErr w:type="spellEnd"/>
+      <w:r>
+        <w:rPr>
+          <w:color w:val="BCBEC4"/>
+        </w:rPr>
+        <w:t xml:space="preserve">(); </w:t>
+      </w:r>
+      <w:proofErr w:type="spellStart"/>
+      <w:r>
+        <w:rPr>
+          <w:color w:val="BCBEC4"/>
+        </w:rPr>
+        <w:t>i</w:t>
+      </w:r>
+      <w:proofErr w:type="spellEnd"/>
+      <w:r>
+        <w:rPr>
+          <w:color w:val="BCBEC4"/>
+        </w:rPr>
+        <w:t>++) {</w:t>
+      </w:r>
+      <w:r>
+        <w:rPr>
+          <w:color w:val="BCBEC4"/>
+        </w:rPr>
+        <w:br/>
+        <w:t xml:space="preserve">            </w:t>
+      </w:r>
+      <w:proofErr w:type="spellStart"/>
+      <w:r>
+        <w:rPr>
+          <w:color w:val="BCBEC4"/>
+        </w:rPr>
+        <w:t>System.</w:t>
+      </w:r>
+      <w:r>
+        <w:rPr>
+          <w:i/>
+          <w:iCs/>
+          <w:color w:val="C77DBB"/>
+        </w:rPr>
+        <w:t>out</w:t>
+      </w:r>
+      <w:r>
+        <w:rPr>
+          <w:color w:val="BCBEC4"/>
+        </w:rPr>
+        <w:t>.print</w:t>
+      </w:r>
+      <w:proofErr w:type="spellEnd"/>
+      <w:r>
+        <w:rPr>
+          <w:color w:val="BCBEC4"/>
+        </w:rPr>
+        <w:t>(</w:t>
+      </w:r>
+      <w:proofErr w:type="spellStart"/>
+      <w:r>
+        <w:rPr>
+          <w:color w:val="BCBEC4"/>
+        </w:rPr>
+        <w:t>list.get</w:t>
+      </w:r>
+      <w:proofErr w:type="spellEnd"/>
+      <w:r>
+        <w:rPr>
+          <w:color w:val="BCBEC4"/>
+        </w:rPr>
+        <w:t>(</w:t>
+      </w:r>
+      <w:proofErr w:type="spellStart"/>
+      <w:r>
+        <w:rPr>
+          <w:color w:val="BCBEC4"/>
+        </w:rPr>
+        <w:t>i</w:t>
+      </w:r>
+      <w:proofErr w:type="spellEnd"/>
+      <w:r>
+        <w:rPr>
+          <w:color w:val="BCBEC4"/>
+        </w:rPr>
+        <w:t>)+</w:t>
+      </w:r>
+      <w:r>
+        <w:rPr>
+          <w:color w:val="6AAB73"/>
+        </w:rPr>
+        <w:t>"-&gt;"</w:t>
+      </w:r>
+      <w:r>
+        <w:rPr>
+          <w:color w:val="BCBEC4"/>
+        </w:rPr>
+        <w:t>);</w:t>
+      </w:r>
+      <w:r>
+        <w:rPr>
+          <w:color w:val="BCBEC4"/>
+        </w:rPr>
+        <w:br/>
+        <w:t xml:space="preserve">        }</w:t>
+      </w:r>
+      <w:r>
+        <w:rPr>
+          <w:color w:val="BCBEC4"/>
+        </w:rPr>
+        <w:br/>
+        <w:t xml:space="preserve">        </w:t>
+      </w:r>
+      <w:proofErr w:type="spellStart"/>
+      <w:r>
+        <w:rPr>
+          <w:color w:val="BCBEC4"/>
+        </w:rPr>
+        <w:t>System.</w:t>
+      </w:r>
+      <w:r>
+        <w:rPr>
+          <w:i/>
+          <w:iCs/>
+          <w:color w:val="C77DBB"/>
+        </w:rPr>
+        <w:t>out</w:t>
+      </w:r>
+      <w:r>
+        <w:rPr>
+          <w:color w:val="BCBEC4"/>
+        </w:rPr>
+        <w:t>.println</w:t>
+      </w:r>
+      <w:proofErr w:type="spellEnd"/>
+      <w:r>
+        <w:rPr>
+          <w:color w:val="BCBEC4"/>
+        </w:rPr>
+        <w:t>(</w:t>
+      </w:r>
+      <w:r>
+        <w:rPr>
+          <w:color w:val="6AAB73"/>
+        </w:rPr>
+        <w:t>"Null"</w:t>
+      </w:r>
+      <w:r>
+        <w:rPr>
+          <w:color w:val="BCBEC4"/>
+        </w:rPr>
+        <w:t>);</w:t>
+      </w:r>
+      <w:r>
+        <w:rPr>
+          <w:color w:val="BCBEC4"/>
+        </w:rPr>
+        <w:br/>
+        <w:t xml:space="preserve">        </w:t>
+      </w:r>
+      <w:proofErr w:type="spellStart"/>
+      <w:r>
+        <w:rPr>
+          <w:color w:val="BCBEC4"/>
+        </w:rPr>
+        <w:t>System.</w:t>
+      </w:r>
+      <w:r>
+        <w:rPr>
+          <w:i/>
+          <w:iCs/>
+          <w:color w:val="C77DBB"/>
+        </w:rPr>
+        <w:t>out</w:t>
+      </w:r>
+      <w:r>
+        <w:rPr>
+          <w:color w:val="BCBEC4"/>
+        </w:rPr>
+        <w:t>.print</w:t>
+      </w:r>
+      <w:proofErr w:type="spellEnd"/>
+      <w:r>
+        <w:rPr>
+          <w:color w:val="BCBEC4"/>
+        </w:rPr>
+        <w:t>(</w:t>
+      </w:r>
+      <w:r>
+        <w:rPr>
+          <w:color w:val="6AAB73"/>
+        </w:rPr>
+        <w:t>"List: "</w:t>
+      </w:r>
+      <w:r>
+        <w:rPr>
+          <w:color w:val="BCBEC4"/>
+        </w:rPr>
+        <w:t>);</w:t>
+      </w:r>
+      <w:r>
+        <w:rPr>
+          <w:color w:val="BCBEC4"/>
+        </w:rPr>
+        <w:br/>
+        <w:t xml:space="preserve">        </w:t>
+      </w:r>
+      <w:r>
+        <w:rPr>
+          <w:color w:val="CF8E6D"/>
+        </w:rPr>
+        <w:t>for</w:t>
+      </w:r>
+      <w:r>
+        <w:rPr>
+          <w:color w:val="BCBEC4"/>
+        </w:rPr>
+        <w:t>(String s: list){</w:t>
+      </w:r>
+      <w:r>
+        <w:rPr>
+          <w:color w:val="BCBEC4"/>
+        </w:rPr>
+        <w:br/>
+        <w:t xml:space="preserve">            </w:t>
+      </w:r>
+      <w:proofErr w:type="spellStart"/>
+      <w:r>
+        <w:rPr>
+          <w:color w:val="BCBEC4"/>
+        </w:rPr>
+        <w:t>System.</w:t>
+      </w:r>
+      <w:r>
+        <w:rPr>
+          <w:i/>
+          <w:iCs/>
+          <w:color w:val="C77DBB"/>
+        </w:rPr>
+        <w:t>out</w:t>
+      </w:r>
+      <w:r>
+        <w:rPr>
+          <w:color w:val="BCBEC4"/>
+        </w:rPr>
+        <w:t>.print</w:t>
+      </w:r>
+      <w:proofErr w:type="spellEnd"/>
+      <w:r>
+        <w:rPr>
+          <w:color w:val="BCBEC4"/>
+        </w:rPr>
+        <w:t>(s+</w:t>
+      </w:r>
+      <w:r>
+        <w:rPr>
+          <w:color w:val="6AAB73"/>
+        </w:rPr>
+        <w:t>"-&gt;"</w:t>
+      </w:r>
+      <w:r>
+        <w:rPr>
+          <w:color w:val="BCBEC4"/>
+        </w:rPr>
+        <w:t>);</w:t>
+      </w:r>
+      <w:r>
+        <w:rPr>
+          <w:color w:val="BCBEC4"/>
+        </w:rPr>
+        <w:br/>
+        <w:t xml:space="preserve">        }</w:t>
+      </w:r>
+      <w:r>
+        <w:rPr>
+          <w:color w:val="BCBEC4"/>
+        </w:rPr>
+        <w:br/>
+        <w:t xml:space="preserve">        </w:t>
+      </w:r>
+      <w:proofErr w:type="spellStart"/>
+      <w:r>
+        <w:rPr>
+          <w:color w:val="BCBEC4"/>
+        </w:rPr>
+        <w:t>System.</w:t>
+      </w:r>
+      <w:r>
+        <w:rPr>
+          <w:i/>
+          <w:iCs/>
+          <w:color w:val="C77DBB"/>
+        </w:rPr>
+        <w:t>out</w:t>
+      </w:r>
+      <w:r>
+        <w:rPr>
+          <w:color w:val="BCBEC4"/>
+        </w:rPr>
+        <w:t>.println</w:t>
+      </w:r>
+      <w:proofErr w:type="spellEnd"/>
+      <w:r>
+        <w:rPr>
+          <w:color w:val="BCBEC4"/>
+        </w:rPr>
+        <w:t>(</w:t>
+      </w:r>
+      <w:r>
+        <w:rPr>
+          <w:color w:val="6AAB73"/>
+        </w:rPr>
+        <w:t>"Null"</w:t>
+      </w:r>
+      <w:r>
+        <w:rPr>
+          <w:color w:val="BCBEC4"/>
+        </w:rPr>
+        <w:t>);</w:t>
+      </w:r>
+      <w:r>
+        <w:rPr>
+          <w:color w:val="BCBEC4"/>
+        </w:rPr>
+        <w:br/>
+        <w:t xml:space="preserve">    }</w:t>
+      </w:r>
+      <w:r>
+        <w:rPr>
+          <w:color w:val="BCBEC4"/>
+        </w:rPr>
+        <w:br/>
+        <w:t>}</w:t>
+      </w:r>
+    </w:p>
+    <w:p>
+      <w:pPr>
+        <w:pStyle w:val="HTMLPreformatted"/>
+        <w:shd w:val="clear" w:color="auto" w:fill="1E1F22"/>
+        <w:rPr>
+          <w:color w:val="BCBEC4"/>
+        </w:rPr>
+      </w:pPr>
+    </w:p>
+    <w:p>
+      <w:r>
+        <w:rPr>
+          <w:noProof/>
+        </w:rPr>
+        <w:lastRenderedPageBreak/>
+        <w:drawing>
+          <wp:inline distT="0" distB="0" distL="0" distR="0" wp14:anchorId="47A18D22" wp14:editId="7038A3AF">
+            <wp:extent cx="5943600" cy="3120390"/>
+            <wp:effectExtent l="0" t="0" r="0" b="3810"/>
+            <wp:docPr id="8" name="Picture 8"/>
+            <wp:cNvGraphicFramePr>
+              <a:graphicFrameLocks xmlns:a="http://schemas.openxmlformats.org/drawingml/2006/main" noChangeAspect="1"/>
+            </wp:cNvGraphicFramePr>
+            <a:graphic xmlns:a="http://schemas.openxmlformats.org/drawingml/2006/main">
+              <a:graphicData uri="http://schemas.openxmlformats.org/drawingml/2006/picture">
+                <pic:pic xmlns:pic="http://schemas.openxmlformats.org/drawingml/2006/picture">
+                  <pic:nvPicPr>
+                    <pic:cNvPr id="1" name=""/>
+                    <pic:cNvPicPr/>
+                  </pic:nvPicPr>
+                  <pic:blipFill>
+                    <a:blip r:embed="rId12"/>
+                    <a:stretch>
+                      <a:fillRect/>
+                    </a:stretch>
+                  </pic:blipFill>
+                  <pic:spPr>
+                    <a:xfrm>
+                      <a:off x="0" y="0"/>
+                      <a:ext cx="5943600" cy="3120390"/>
+                    </a:xfrm>
+                    <a:prstGeom prst="rect">
+                      <a:avLst/>
+                    </a:prstGeom>
+                  </pic:spPr>
+                </pic:pic>
+              </a:graphicData>
+            </a:graphic>
+          </wp:inline>
+        </w:drawing>
+      </w:r>
+    </w:p>
+    <w:p/>
     <w:sectPr>
       <w:pgSz w:w="12240" w:h="15840"/>
       <w:pgMar w:top="1440" w:right="1440" w:bottom="1440" w:left="1440" w:header="720" w:footer="720" w:gutter="0"/>

</xml_diff>

<commit_message>
LinkedList: display list without loops.
</commit_message>
<xml_diff>
--- a/Daily Tasks/Day13_113203635_Kunal.docx
+++ b/Daily Tasks/Day13_113203635_Kunal.docx
@@ -12329,6 +12329,830 @@
         </w:drawing>
       </w:r>
     </w:p>
+    <w:p/>
+    <w:p>
+      <w:pPr>
+        <w:pStyle w:val="HTMLPreformatted"/>
+        <w:shd w:val="clear" w:color="auto" w:fill="1E1F22"/>
+        <w:rPr>
+          <w:color w:val="BCBEC4"/>
+        </w:rPr>
+      </w:pPr>
+      <w:r>
+        <w:rPr>
+          <w:color w:val="7A7E85"/>
+        </w:rPr>
+        <w:t>// Task010: display the elements of the linked list without loops</w:t>
+      </w:r>
+      <w:r>
+        <w:rPr>
+          <w:color w:val="7A7E85"/>
+        </w:rPr>
+        <w:br/>
+      </w:r>
+      <w:r>
+        <w:rPr>
+          <w:color w:val="7A7E85"/>
+        </w:rPr>
+        <w:br/>
+      </w:r>
+      <w:r>
+        <w:rPr>
+          <w:color w:val="CF8E6D"/>
+        </w:rPr>
+        <w:t xml:space="preserve">package </w:t>
+      </w:r>
+      <w:proofErr w:type="spellStart"/>
+      <w:r>
+        <w:rPr>
+          <w:color w:val="BCBEC4"/>
+        </w:rPr>
+        <w:t>LinkedLists</w:t>
+      </w:r>
+      <w:proofErr w:type="spellEnd"/>
+      <w:r>
+        <w:rPr>
+          <w:color w:val="BCBEC4"/>
+        </w:rPr>
+        <w:t>;</w:t>
+      </w:r>
+      <w:r>
+        <w:rPr>
+          <w:color w:val="BCBEC4"/>
+        </w:rPr>
+        <w:br/>
+      </w:r>
+      <w:r>
+        <w:rPr>
+          <w:color w:val="BCBEC4"/>
+        </w:rPr>
+        <w:br/>
+      </w:r>
+      <w:r>
+        <w:rPr>
+          <w:color w:val="CF8E6D"/>
+        </w:rPr>
+        <w:t xml:space="preserve">class </w:t>
+      </w:r>
+      <w:proofErr w:type="spellStart"/>
+      <w:r>
+        <w:rPr>
+          <w:color w:val="BCBEC4"/>
+        </w:rPr>
+        <w:t>ToStrList</w:t>
+      </w:r>
+      <w:proofErr w:type="spellEnd"/>
+      <w:r>
+        <w:rPr>
+          <w:color w:val="BCBEC4"/>
+        </w:rPr>
+        <w:t>&lt;</w:t>
+      </w:r>
+      <w:r>
+        <w:rPr>
+          <w:color w:val="16BAAC"/>
+        </w:rPr>
+        <w:t>T</w:t>
+      </w:r>
+      <w:r>
+        <w:rPr>
+          <w:color w:val="BCBEC4"/>
+        </w:rPr>
+        <w:t xml:space="preserve">&gt; </w:t>
+      </w:r>
+      <w:r>
+        <w:rPr>
+          <w:color w:val="CF8E6D"/>
+        </w:rPr>
+        <w:t xml:space="preserve">extends </w:t>
+      </w:r>
+      <w:proofErr w:type="spellStart"/>
+      <w:r>
+        <w:rPr>
+          <w:color w:val="BCBEC4"/>
+        </w:rPr>
+        <w:t>CustomLinkedList</w:t>
+      </w:r>
+      <w:proofErr w:type="spellEnd"/>
+      <w:r>
+        <w:rPr>
+          <w:color w:val="BCBEC4"/>
+        </w:rPr>
+        <w:t>&lt;</w:t>
+      </w:r>
+      <w:r>
+        <w:rPr>
+          <w:color w:val="16BAAC"/>
+        </w:rPr>
+        <w:t>T</w:t>
+      </w:r>
+      <w:r>
+        <w:rPr>
+          <w:color w:val="BCBEC4"/>
+        </w:rPr>
+        <w:t>&gt;{</w:t>
+      </w:r>
+      <w:r>
+        <w:rPr>
+          <w:color w:val="BCBEC4"/>
+        </w:rPr>
+        <w:br/>
+        <w:t xml:space="preserve">    </w:t>
+      </w:r>
+      <w:r>
+        <w:rPr>
+          <w:color w:val="CF8E6D"/>
+        </w:rPr>
+        <w:t xml:space="preserve">public </w:t>
+      </w:r>
+      <w:r>
+        <w:rPr>
+          <w:color w:val="BCBEC4"/>
+        </w:rPr>
+        <w:t xml:space="preserve">String </w:t>
+      </w:r>
+      <w:proofErr w:type="spellStart"/>
+      <w:r>
+        <w:rPr>
+          <w:color w:val="56A8F5"/>
+        </w:rPr>
+        <w:t>toString</w:t>
+      </w:r>
+      <w:proofErr w:type="spellEnd"/>
+      <w:r>
+        <w:rPr>
+          <w:color w:val="BCBEC4"/>
+        </w:rPr>
+        <w:t>(){</w:t>
+      </w:r>
+      <w:r>
+        <w:rPr>
+          <w:color w:val="BCBEC4"/>
+        </w:rPr>
+        <w:br/>
+        <w:t xml:space="preserve">        StringBuilder </w:t>
+      </w:r>
+      <w:proofErr w:type="spellStart"/>
+      <w:r>
+        <w:rPr>
+          <w:color w:val="BCBEC4"/>
+        </w:rPr>
+        <w:t>stringBuilder</w:t>
+      </w:r>
+      <w:proofErr w:type="spellEnd"/>
+      <w:r>
+        <w:rPr>
+          <w:color w:val="BCBEC4"/>
+        </w:rPr>
+        <w:t xml:space="preserve"> = </w:t>
+      </w:r>
+      <w:r>
+        <w:rPr>
+          <w:color w:val="CF8E6D"/>
+        </w:rPr>
+        <w:t xml:space="preserve">new </w:t>
+      </w:r>
+      <w:r>
+        <w:rPr>
+          <w:color w:val="BCBEC4"/>
+        </w:rPr>
+        <w:t>StringBuilder();</w:t>
+      </w:r>
+      <w:r>
+        <w:rPr>
+          <w:color w:val="BCBEC4"/>
+        </w:rPr>
+        <w:br/>
+        <w:t xml:space="preserve">        </w:t>
+      </w:r>
+      <w:proofErr w:type="spellStart"/>
+      <w:r>
+        <w:rPr>
+          <w:color w:val="BCBEC4"/>
+        </w:rPr>
+        <w:t>GNode</w:t>
+      </w:r>
+      <w:proofErr w:type="spellEnd"/>
+      <w:r>
+        <w:rPr>
+          <w:color w:val="BCBEC4"/>
+        </w:rPr>
+        <w:t>&lt;</w:t>
+      </w:r>
+      <w:r>
+        <w:rPr>
+          <w:color w:val="16BAAC"/>
+        </w:rPr>
+        <w:t>T</w:t>
+      </w:r>
+      <w:r>
+        <w:rPr>
+          <w:color w:val="BCBEC4"/>
+        </w:rPr>
+        <w:t xml:space="preserve">&gt; current = </w:t>
+      </w:r>
+      <w:r>
+        <w:rPr>
+          <w:color w:val="C77DBB"/>
+        </w:rPr>
+        <w:t>head</w:t>
+      </w:r>
+      <w:r>
+        <w:rPr>
+          <w:color w:val="BCBEC4"/>
+        </w:rPr>
+        <w:t>;</w:t>
+      </w:r>
+      <w:r>
+        <w:rPr>
+          <w:color w:val="BCBEC4"/>
+        </w:rPr>
+        <w:br/>
+        <w:t xml:space="preserve">        </w:t>
+      </w:r>
+      <w:r>
+        <w:rPr>
+          <w:color w:val="CF8E6D"/>
+        </w:rPr>
+        <w:t xml:space="preserve">while </w:t>
+      </w:r>
+      <w:r>
+        <w:rPr>
+          <w:color w:val="BCBEC4"/>
+        </w:rPr>
+        <w:t xml:space="preserve">(current != </w:t>
+      </w:r>
+      <w:r>
+        <w:rPr>
+          <w:color w:val="CF8E6D"/>
+        </w:rPr>
+        <w:t>null</w:t>
+      </w:r>
+      <w:r>
+        <w:rPr>
+          <w:color w:val="BCBEC4"/>
+        </w:rPr>
+        <w:t>){</w:t>
+      </w:r>
+      <w:r>
+        <w:rPr>
+          <w:color w:val="BCBEC4"/>
+        </w:rPr>
+        <w:br/>
+        <w:t xml:space="preserve">            </w:t>
+      </w:r>
+      <w:proofErr w:type="spellStart"/>
+      <w:r>
+        <w:rPr>
+          <w:color w:val="BCBEC4"/>
+        </w:rPr>
+        <w:t>stringBuilder.append</w:t>
+      </w:r>
+      <w:proofErr w:type="spellEnd"/>
+      <w:r>
+        <w:rPr>
+          <w:color w:val="BCBEC4"/>
+        </w:rPr>
+        <w:t>(</w:t>
+      </w:r>
+      <w:proofErr w:type="spellStart"/>
+      <w:r>
+        <w:rPr>
+          <w:color w:val="BCBEC4"/>
+        </w:rPr>
+        <w:t>current.</w:t>
+      </w:r>
+      <w:r>
+        <w:rPr>
+          <w:color w:val="C77DBB"/>
+        </w:rPr>
+        <w:t>data</w:t>
+      </w:r>
+      <w:proofErr w:type="spellEnd"/>
+      <w:r>
+        <w:rPr>
+          <w:color w:val="BCBEC4"/>
+        </w:rPr>
+        <w:t>);</w:t>
+      </w:r>
+      <w:r>
+        <w:rPr>
+          <w:color w:val="BCBEC4"/>
+        </w:rPr>
+        <w:br/>
+        <w:t xml:space="preserve">            </w:t>
+      </w:r>
+      <w:proofErr w:type="spellStart"/>
+      <w:r>
+        <w:rPr>
+          <w:color w:val="BCBEC4"/>
+        </w:rPr>
+        <w:t>stringBuilder.append</w:t>
+      </w:r>
+      <w:proofErr w:type="spellEnd"/>
+      <w:r>
+        <w:rPr>
+          <w:color w:val="BCBEC4"/>
+        </w:rPr>
+        <w:t>(</w:t>
+      </w:r>
+      <w:r>
+        <w:rPr>
+          <w:color w:val="6AAB73"/>
+        </w:rPr>
+        <w:t>" -&gt; "</w:t>
+      </w:r>
+      <w:r>
+        <w:rPr>
+          <w:color w:val="BCBEC4"/>
+        </w:rPr>
+        <w:t>);</w:t>
+      </w:r>
+      <w:r>
+        <w:rPr>
+          <w:color w:val="BCBEC4"/>
+        </w:rPr>
+        <w:br/>
+        <w:t xml:space="preserve">            current = </w:t>
+      </w:r>
+      <w:proofErr w:type="spellStart"/>
+      <w:r>
+        <w:rPr>
+          <w:color w:val="BCBEC4"/>
+        </w:rPr>
+        <w:t>current.</w:t>
+      </w:r>
+      <w:r>
+        <w:rPr>
+          <w:color w:val="C77DBB"/>
+        </w:rPr>
+        <w:t>next</w:t>
+      </w:r>
+      <w:proofErr w:type="spellEnd"/>
+      <w:r>
+        <w:rPr>
+          <w:color w:val="BCBEC4"/>
+        </w:rPr>
+        <w:t>;</w:t>
+      </w:r>
+      <w:r>
+        <w:rPr>
+          <w:color w:val="BCBEC4"/>
+        </w:rPr>
+        <w:br/>
+        <w:t xml:space="preserve">        }</w:t>
+      </w:r>
+      <w:r>
+        <w:rPr>
+          <w:color w:val="BCBEC4"/>
+        </w:rPr>
+        <w:br/>
+        <w:t xml:space="preserve">        </w:t>
+      </w:r>
+      <w:proofErr w:type="spellStart"/>
+      <w:r>
+        <w:rPr>
+          <w:color w:val="BCBEC4"/>
+        </w:rPr>
+        <w:t>stringBuilder.append</w:t>
+      </w:r>
+      <w:proofErr w:type="spellEnd"/>
+      <w:r>
+        <w:rPr>
+          <w:color w:val="BCBEC4"/>
+        </w:rPr>
+        <w:t>(</w:t>
+      </w:r>
+      <w:r>
+        <w:rPr>
+          <w:color w:val="6AAB73"/>
+        </w:rPr>
+        <w:t>"Null"</w:t>
+      </w:r>
+      <w:r>
+        <w:rPr>
+          <w:color w:val="BCBEC4"/>
+        </w:rPr>
+        <w:t>);</w:t>
+      </w:r>
+      <w:r>
+        <w:rPr>
+          <w:color w:val="BCBEC4"/>
+        </w:rPr>
+        <w:br/>
+        <w:t xml:space="preserve">        </w:t>
+      </w:r>
+      <w:r>
+        <w:rPr>
+          <w:color w:val="CF8E6D"/>
+        </w:rPr>
+        <w:t xml:space="preserve">return </w:t>
+      </w:r>
+      <w:proofErr w:type="spellStart"/>
+      <w:r>
+        <w:rPr>
+          <w:color w:val="BCBEC4"/>
+        </w:rPr>
+        <w:t>stringBuilder.toString</w:t>
+      </w:r>
+      <w:proofErr w:type="spellEnd"/>
+      <w:r>
+        <w:rPr>
+          <w:color w:val="BCBEC4"/>
+        </w:rPr>
+        <w:t>();</w:t>
+      </w:r>
+      <w:r>
+        <w:rPr>
+          <w:color w:val="BCBEC4"/>
+        </w:rPr>
+        <w:br/>
+        <w:t xml:space="preserve">    }</w:t>
+      </w:r>
+      <w:r>
+        <w:rPr>
+          <w:color w:val="BCBEC4"/>
+        </w:rPr>
+        <w:br/>
+        <w:t>}</w:t>
+      </w:r>
+      <w:r>
+        <w:rPr>
+          <w:color w:val="BCBEC4"/>
+        </w:rPr>
+        <w:br/>
+      </w:r>
+      <w:r>
+        <w:rPr>
+          <w:color w:val="BCBEC4"/>
+        </w:rPr>
+        <w:br/>
+      </w:r>
+      <w:r>
+        <w:rPr>
+          <w:color w:val="CF8E6D"/>
+        </w:rPr>
+        <w:t xml:space="preserve">public class </w:t>
+      </w:r>
+      <w:r>
+        <w:rPr>
+          <w:color w:val="BCBEC4"/>
+        </w:rPr>
+        <w:t>Task010 {</w:t>
+      </w:r>
+      <w:r>
+        <w:rPr>
+          <w:color w:val="BCBEC4"/>
+        </w:rPr>
+        <w:br/>
+        <w:t xml:space="preserve">    </w:t>
+      </w:r>
+      <w:r>
+        <w:rPr>
+          <w:color w:val="CF8E6D"/>
+        </w:rPr>
+        <w:t xml:space="preserve">public static void </w:t>
+      </w:r>
+      <w:r>
+        <w:rPr>
+          <w:color w:val="56A8F5"/>
+        </w:rPr>
+        <w:t>main</w:t>
+      </w:r>
+      <w:r>
+        <w:rPr>
+          <w:color w:val="BCBEC4"/>
+        </w:rPr>
+        <w:t xml:space="preserve">(String[] </w:t>
+      </w:r>
+      <w:proofErr w:type="spellStart"/>
+      <w:r>
+        <w:rPr>
+          <w:color w:val="BCBEC4"/>
+        </w:rPr>
+        <w:t>args</w:t>
+      </w:r>
+      <w:proofErr w:type="spellEnd"/>
+      <w:r>
+        <w:rPr>
+          <w:color w:val="BCBEC4"/>
+        </w:rPr>
+        <w:t>) {</w:t>
+      </w:r>
+      <w:r>
+        <w:rPr>
+          <w:color w:val="BCBEC4"/>
+        </w:rPr>
+        <w:br/>
+        <w:t xml:space="preserve">        </w:t>
+      </w:r>
+      <w:proofErr w:type="spellStart"/>
+      <w:r>
+        <w:rPr>
+          <w:color w:val="BCBEC4"/>
+        </w:rPr>
+        <w:t>ToStrList</w:t>
+      </w:r>
+      <w:proofErr w:type="spellEnd"/>
+      <w:r>
+        <w:rPr>
+          <w:color w:val="BCBEC4"/>
+        </w:rPr>
+        <w:t xml:space="preserve">&lt;String&gt; list = </w:t>
+      </w:r>
+      <w:r>
+        <w:rPr>
+          <w:color w:val="CF8E6D"/>
+        </w:rPr>
+        <w:t xml:space="preserve">new </w:t>
+      </w:r>
+      <w:proofErr w:type="spellStart"/>
+      <w:r>
+        <w:rPr>
+          <w:color w:val="BCBEC4"/>
+        </w:rPr>
+        <w:t>ToStrList</w:t>
+      </w:r>
+      <w:proofErr w:type="spellEnd"/>
+      <w:r>
+        <w:rPr>
+          <w:color w:val="BCBEC4"/>
+        </w:rPr>
+        <w:t>&lt;&gt;();</w:t>
+      </w:r>
+      <w:r>
+        <w:rPr>
+          <w:color w:val="BCBEC4"/>
+        </w:rPr>
+        <w:br/>
+        <w:t xml:space="preserve">        </w:t>
+      </w:r>
+      <w:proofErr w:type="spellStart"/>
+      <w:r>
+        <w:rPr>
+          <w:color w:val="BCBEC4"/>
+        </w:rPr>
+        <w:t>list.add</w:t>
+      </w:r>
+      <w:proofErr w:type="spellEnd"/>
+      <w:r>
+        <w:rPr>
+          <w:color w:val="BCBEC4"/>
+        </w:rPr>
+        <w:t>(</w:t>
+      </w:r>
+      <w:r>
+        <w:rPr>
+          <w:color w:val="6AAB73"/>
+        </w:rPr>
+        <w:t>"One"</w:t>
+      </w:r>
+      <w:r>
+        <w:rPr>
+          <w:color w:val="BCBEC4"/>
+        </w:rPr>
+        <w:t>);</w:t>
+      </w:r>
+      <w:r>
+        <w:rPr>
+          <w:color w:val="BCBEC4"/>
+        </w:rPr>
+        <w:br/>
+        <w:t xml:space="preserve">        </w:t>
+      </w:r>
+      <w:proofErr w:type="spellStart"/>
+      <w:r>
+        <w:rPr>
+          <w:color w:val="BCBEC4"/>
+        </w:rPr>
+        <w:t>list.add</w:t>
+      </w:r>
+      <w:proofErr w:type="spellEnd"/>
+      <w:r>
+        <w:rPr>
+          <w:color w:val="BCBEC4"/>
+        </w:rPr>
+        <w:t>(</w:t>
+      </w:r>
+      <w:r>
+        <w:rPr>
+          <w:color w:val="6AAB73"/>
+        </w:rPr>
+        <w:t>"Two"</w:t>
+      </w:r>
+      <w:r>
+        <w:rPr>
+          <w:color w:val="BCBEC4"/>
+        </w:rPr>
+        <w:t>);</w:t>
+      </w:r>
+      <w:r>
+        <w:rPr>
+          <w:color w:val="BCBEC4"/>
+        </w:rPr>
+        <w:br/>
+        <w:t xml:space="preserve">        </w:t>
+      </w:r>
+      <w:proofErr w:type="spellStart"/>
+      <w:r>
+        <w:rPr>
+          <w:color w:val="BCBEC4"/>
+        </w:rPr>
+        <w:t>list.add</w:t>
+      </w:r>
+      <w:proofErr w:type="spellEnd"/>
+      <w:r>
+        <w:rPr>
+          <w:color w:val="BCBEC4"/>
+        </w:rPr>
+        <w:t>(</w:t>
+      </w:r>
+      <w:r>
+        <w:rPr>
+          <w:color w:val="6AAB73"/>
+        </w:rPr>
+        <w:t>"Three"</w:t>
+      </w:r>
+      <w:r>
+        <w:rPr>
+          <w:color w:val="BCBEC4"/>
+        </w:rPr>
+        <w:t>);</w:t>
+      </w:r>
+      <w:r>
+        <w:rPr>
+          <w:color w:val="BCBEC4"/>
+        </w:rPr>
+        <w:br/>
+        <w:t xml:space="preserve">        </w:t>
+      </w:r>
+      <w:proofErr w:type="spellStart"/>
+      <w:r>
+        <w:rPr>
+          <w:color w:val="BCBEC4"/>
+        </w:rPr>
+        <w:t>list.add</w:t>
+      </w:r>
+      <w:proofErr w:type="spellEnd"/>
+      <w:r>
+        <w:rPr>
+          <w:color w:val="BCBEC4"/>
+        </w:rPr>
+        <w:t>(</w:t>
+      </w:r>
+      <w:r>
+        <w:rPr>
+          <w:color w:val="6AAB73"/>
+        </w:rPr>
+        <w:t>"Four"</w:t>
+      </w:r>
+      <w:r>
+        <w:rPr>
+          <w:color w:val="BCBEC4"/>
+        </w:rPr>
+        <w:t>);</w:t>
+      </w:r>
+      <w:r>
+        <w:rPr>
+          <w:color w:val="BCBEC4"/>
+        </w:rPr>
+        <w:br/>
+        <w:t xml:space="preserve">        </w:t>
+      </w:r>
+      <w:proofErr w:type="spellStart"/>
+      <w:r>
+        <w:rPr>
+          <w:color w:val="BCBEC4"/>
+        </w:rPr>
+        <w:t>list.add</w:t>
+      </w:r>
+      <w:proofErr w:type="spellEnd"/>
+      <w:r>
+        <w:rPr>
+          <w:color w:val="BCBEC4"/>
+        </w:rPr>
+        <w:t>(</w:t>
+      </w:r>
+      <w:r>
+        <w:rPr>
+          <w:color w:val="6AAB73"/>
+        </w:rPr>
+        <w:t>"Five"</w:t>
+      </w:r>
+      <w:r>
+        <w:rPr>
+          <w:color w:val="BCBEC4"/>
+        </w:rPr>
+        <w:t>);</w:t>
+      </w:r>
+      <w:r>
+        <w:rPr>
+          <w:color w:val="BCBEC4"/>
+        </w:rPr>
+        <w:br/>
+        <w:t xml:space="preserve">        </w:t>
+      </w:r>
+      <w:proofErr w:type="spellStart"/>
+      <w:r>
+        <w:rPr>
+          <w:color w:val="BCBEC4"/>
+        </w:rPr>
+        <w:t>System.</w:t>
+      </w:r>
+      <w:r>
+        <w:rPr>
+          <w:i/>
+          <w:iCs/>
+          <w:color w:val="C77DBB"/>
+        </w:rPr>
+        <w:t>out</w:t>
+      </w:r>
+      <w:r>
+        <w:rPr>
+          <w:color w:val="BCBEC4"/>
+        </w:rPr>
+        <w:t>.println</w:t>
+      </w:r>
+      <w:proofErr w:type="spellEnd"/>
+      <w:r>
+        <w:rPr>
+          <w:color w:val="BCBEC4"/>
+        </w:rPr>
+        <w:t>(</w:t>
+      </w:r>
+      <w:r>
+        <w:rPr>
+          <w:color w:val="6AAB73"/>
+        </w:rPr>
+        <w:t>"List: "</w:t>
+      </w:r>
+      <w:r>
+        <w:rPr>
+          <w:color w:val="BCBEC4"/>
+        </w:rPr>
+        <w:t>+list);</w:t>
+      </w:r>
+      <w:r>
+        <w:rPr>
+          <w:color w:val="BCBEC4"/>
+        </w:rPr>
+        <w:br/>
+        <w:t xml:space="preserve">    }</w:t>
+      </w:r>
+      <w:r>
+        <w:rPr>
+          <w:color w:val="BCBEC4"/>
+        </w:rPr>
+        <w:br/>
+        <w:t>}</w:t>
+      </w:r>
+    </w:p>
+    <w:p/>
+    <w:p/>
+    <w:p>
+      <w:r>
+        <w:rPr>
+          <w:noProof/>
+        </w:rPr>
+        <w:lastRenderedPageBreak/>
+        <w:drawing>
+          <wp:inline distT="0" distB="0" distL="0" distR="0" wp14:anchorId="1481BD75" wp14:editId="34BB8AF0">
+            <wp:extent cx="5943600" cy="3120390"/>
+            <wp:effectExtent l="0" t="0" r="0" b="3810"/>
+            <wp:docPr id="9" name="Picture 9"/>
+            <wp:cNvGraphicFramePr>
+              <a:graphicFrameLocks xmlns:a="http://schemas.openxmlformats.org/drawingml/2006/main" noChangeAspect="1"/>
+            </wp:cNvGraphicFramePr>
+            <a:graphic xmlns:a="http://schemas.openxmlformats.org/drawingml/2006/main">
+              <a:graphicData uri="http://schemas.openxmlformats.org/drawingml/2006/picture">
+                <pic:pic xmlns:pic="http://schemas.openxmlformats.org/drawingml/2006/picture">
+                  <pic:nvPicPr>
+                    <pic:cNvPr id="1" name=""/>
+                    <pic:cNvPicPr/>
+                  </pic:nvPicPr>
+                  <pic:blipFill>
+                    <a:blip r:embed="rId13"/>
+                    <a:stretch>
+                      <a:fillRect/>
+                    </a:stretch>
+                  </pic:blipFill>
+                  <pic:spPr>
+                    <a:xfrm>
+                      <a:off x="0" y="0"/>
+                      <a:ext cx="5943600" cy="3120390"/>
+                    </a:xfrm>
+                    <a:prstGeom prst="rect">
+                      <a:avLst/>
+                    </a:prstGeom>
+                  </pic:spPr>
+                </pic:pic>
+              </a:graphicData>
+            </a:graphic>
+          </wp:inline>
+        </w:drawing>
+      </w:r>
+    </w:p>
+    <w:p/>
     <w:p/>
     <w:sectPr>
       <w:pgSz w:w="12240" w:h="15840"/>

</xml_diff>

<commit_message>
LinkedList: convert list to array.
</commit_message>
<xml_diff>
--- a/Daily Tasks/Day13_113203635_Kunal.docx
+++ b/Daily Tasks/Day13_113203635_Kunal.docx
@@ -13132,6 +13132,745 @@
                   </pic:nvPicPr>
                   <pic:blipFill>
                     <a:blip r:embed="rId13"/>
+                    <a:stretch>
+                      <a:fillRect/>
+                    </a:stretch>
+                  </pic:blipFill>
+                  <pic:spPr>
+                    <a:xfrm>
+                      <a:off x="0" y="0"/>
+                      <a:ext cx="5943600" cy="3120390"/>
+                    </a:xfrm>
+                    <a:prstGeom prst="rect">
+                      <a:avLst/>
+                    </a:prstGeom>
+                  </pic:spPr>
+                </pic:pic>
+              </a:graphicData>
+            </a:graphic>
+          </wp:inline>
+        </w:drawing>
+      </w:r>
+    </w:p>
+    <w:p/>
+    <w:p>
+      <w:pPr>
+        <w:pStyle w:val="HTMLPreformatted"/>
+        <w:shd w:val="clear" w:color="auto" w:fill="1E1F22"/>
+        <w:rPr>
+          <w:color w:val="BCBEC4"/>
+        </w:rPr>
+      </w:pPr>
+      <w:r>
+        <w:rPr>
+          <w:color w:val="7A7E85"/>
+        </w:rPr>
+        <w:t>// Task011: convert the linked list to an array and display</w:t>
+      </w:r>
+      <w:r>
+        <w:rPr>
+          <w:color w:val="7A7E85"/>
+        </w:rPr>
+        <w:br/>
+      </w:r>
+      <w:r>
+        <w:rPr>
+          <w:color w:val="7A7E85"/>
+        </w:rPr>
+        <w:br/>
+      </w:r>
+      <w:r>
+        <w:rPr>
+          <w:color w:val="CF8E6D"/>
+        </w:rPr>
+        <w:t xml:space="preserve">package </w:t>
+      </w:r>
+      <w:proofErr w:type="spellStart"/>
+      <w:r>
+        <w:rPr>
+          <w:color w:val="BCBEC4"/>
+        </w:rPr>
+        <w:t>LinkedLists</w:t>
+      </w:r>
+      <w:proofErr w:type="spellEnd"/>
+      <w:r>
+        <w:rPr>
+          <w:color w:val="BCBEC4"/>
+        </w:rPr>
+        <w:t>;</w:t>
+      </w:r>
+      <w:r>
+        <w:rPr>
+          <w:color w:val="BCBEC4"/>
+        </w:rPr>
+        <w:br/>
+      </w:r>
+      <w:r>
+        <w:rPr>
+          <w:color w:val="BCBEC4"/>
+        </w:rPr>
+        <w:br/>
+      </w:r>
+      <w:r>
+        <w:rPr>
+          <w:color w:val="CF8E6D"/>
+        </w:rPr>
+        <w:t xml:space="preserve">import </w:t>
+      </w:r>
+      <w:proofErr w:type="spellStart"/>
+      <w:r>
+        <w:rPr>
+          <w:color w:val="BCBEC4"/>
+        </w:rPr>
+        <w:t>java.util.Arrays</w:t>
+      </w:r>
+      <w:proofErr w:type="spellEnd"/>
+      <w:r>
+        <w:rPr>
+          <w:color w:val="BCBEC4"/>
+        </w:rPr>
+        <w:t>;</w:t>
+      </w:r>
+      <w:r>
+        <w:rPr>
+          <w:color w:val="BCBEC4"/>
+        </w:rPr>
+        <w:br/>
+      </w:r>
+      <w:r>
+        <w:rPr>
+          <w:color w:val="CF8E6D"/>
+        </w:rPr>
+        <w:t xml:space="preserve">import </w:t>
+      </w:r>
+      <w:proofErr w:type="spellStart"/>
+      <w:r>
+        <w:rPr>
+          <w:color w:val="BCBEC4"/>
+        </w:rPr>
+        <w:t>java.util.LinkedList</w:t>
+      </w:r>
+      <w:proofErr w:type="spellEnd"/>
+      <w:r>
+        <w:rPr>
+          <w:color w:val="BCBEC4"/>
+        </w:rPr>
+        <w:t>;</w:t>
+      </w:r>
+      <w:r>
+        <w:rPr>
+          <w:color w:val="BCBEC4"/>
+        </w:rPr>
+        <w:br/>
+      </w:r>
+      <w:r>
+        <w:rPr>
+          <w:color w:val="BCBEC4"/>
+        </w:rPr>
+        <w:br/>
+      </w:r>
+      <w:r>
+        <w:rPr>
+          <w:color w:val="CF8E6D"/>
+        </w:rPr>
+        <w:t xml:space="preserve">public class </w:t>
+      </w:r>
+      <w:r>
+        <w:rPr>
+          <w:color w:val="BCBEC4"/>
+        </w:rPr>
+        <w:t>Task011 {</w:t>
+      </w:r>
+      <w:r>
+        <w:rPr>
+          <w:color w:val="BCBEC4"/>
+        </w:rPr>
+        <w:br/>
+        <w:t xml:space="preserve">    </w:t>
+      </w:r>
+      <w:r>
+        <w:rPr>
+          <w:color w:val="CF8E6D"/>
+        </w:rPr>
+        <w:t xml:space="preserve">public static void </w:t>
+      </w:r>
+      <w:r>
+        <w:rPr>
+          <w:color w:val="56A8F5"/>
+        </w:rPr>
+        <w:t>main</w:t>
+      </w:r>
+      <w:r>
+        <w:rPr>
+          <w:color w:val="BCBEC4"/>
+        </w:rPr>
+        <w:t xml:space="preserve">(String[] </w:t>
+      </w:r>
+      <w:proofErr w:type="spellStart"/>
+      <w:r>
+        <w:rPr>
+          <w:color w:val="BCBEC4"/>
+        </w:rPr>
+        <w:t>args</w:t>
+      </w:r>
+      <w:proofErr w:type="spellEnd"/>
+      <w:r>
+        <w:rPr>
+          <w:color w:val="BCBEC4"/>
+        </w:rPr>
+        <w:t>) {</w:t>
+      </w:r>
+      <w:r>
+        <w:rPr>
+          <w:color w:val="BCBEC4"/>
+        </w:rPr>
+        <w:br/>
+        <w:t xml:space="preserve">        LinkedList&lt;String&gt; list = </w:t>
+      </w:r>
+      <w:r>
+        <w:rPr>
+          <w:color w:val="CF8E6D"/>
+        </w:rPr>
+        <w:t xml:space="preserve">new </w:t>
+      </w:r>
+      <w:r>
+        <w:rPr>
+          <w:color w:val="BCBEC4"/>
+        </w:rPr>
+        <w:t>LinkedList&lt;&gt;();</w:t>
+      </w:r>
+      <w:r>
+        <w:rPr>
+          <w:color w:val="BCBEC4"/>
+        </w:rPr>
+        <w:br/>
+        <w:t xml:space="preserve">        </w:t>
+      </w:r>
+      <w:proofErr w:type="spellStart"/>
+      <w:r>
+        <w:rPr>
+          <w:color w:val="BCBEC4"/>
+        </w:rPr>
+        <w:t>list.add</w:t>
+      </w:r>
+      <w:proofErr w:type="spellEnd"/>
+      <w:r>
+        <w:rPr>
+          <w:color w:val="BCBEC4"/>
+        </w:rPr>
+        <w:t>(</w:t>
+      </w:r>
+      <w:r>
+        <w:rPr>
+          <w:color w:val="6AAB73"/>
+        </w:rPr>
+        <w:t>"One"</w:t>
+      </w:r>
+      <w:r>
+        <w:rPr>
+          <w:color w:val="BCBEC4"/>
+        </w:rPr>
+        <w:t>);</w:t>
+      </w:r>
+      <w:r>
+        <w:rPr>
+          <w:color w:val="BCBEC4"/>
+        </w:rPr>
+        <w:br/>
+        <w:t xml:space="preserve">        </w:t>
+      </w:r>
+      <w:proofErr w:type="spellStart"/>
+      <w:r>
+        <w:rPr>
+          <w:color w:val="BCBEC4"/>
+        </w:rPr>
+        <w:t>list.add</w:t>
+      </w:r>
+      <w:proofErr w:type="spellEnd"/>
+      <w:r>
+        <w:rPr>
+          <w:color w:val="BCBEC4"/>
+        </w:rPr>
+        <w:t>(</w:t>
+      </w:r>
+      <w:r>
+        <w:rPr>
+          <w:color w:val="6AAB73"/>
+        </w:rPr>
+        <w:t>"Two"</w:t>
+      </w:r>
+      <w:r>
+        <w:rPr>
+          <w:color w:val="BCBEC4"/>
+        </w:rPr>
+        <w:t>);</w:t>
+      </w:r>
+      <w:r>
+        <w:rPr>
+          <w:color w:val="BCBEC4"/>
+        </w:rPr>
+        <w:br/>
+        <w:t xml:space="preserve">        </w:t>
+      </w:r>
+      <w:proofErr w:type="spellStart"/>
+      <w:r>
+        <w:rPr>
+          <w:color w:val="BCBEC4"/>
+        </w:rPr>
+        <w:t>list.add</w:t>
+      </w:r>
+      <w:proofErr w:type="spellEnd"/>
+      <w:r>
+        <w:rPr>
+          <w:color w:val="BCBEC4"/>
+        </w:rPr>
+        <w:t>(</w:t>
+      </w:r>
+      <w:r>
+        <w:rPr>
+          <w:color w:val="6AAB73"/>
+        </w:rPr>
+        <w:t>"Three"</w:t>
+      </w:r>
+      <w:r>
+        <w:rPr>
+          <w:color w:val="BCBEC4"/>
+        </w:rPr>
+        <w:t>);</w:t>
+      </w:r>
+      <w:r>
+        <w:rPr>
+          <w:color w:val="BCBEC4"/>
+        </w:rPr>
+        <w:br/>
+        <w:t xml:space="preserve">        </w:t>
+      </w:r>
+      <w:proofErr w:type="spellStart"/>
+      <w:r>
+        <w:rPr>
+          <w:color w:val="BCBEC4"/>
+        </w:rPr>
+        <w:t>list.add</w:t>
+      </w:r>
+      <w:proofErr w:type="spellEnd"/>
+      <w:r>
+        <w:rPr>
+          <w:color w:val="BCBEC4"/>
+        </w:rPr>
+        <w:t>(</w:t>
+      </w:r>
+      <w:r>
+        <w:rPr>
+          <w:color w:val="6AAB73"/>
+        </w:rPr>
+        <w:t>"Four"</w:t>
+      </w:r>
+      <w:r>
+        <w:rPr>
+          <w:color w:val="BCBEC4"/>
+        </w:rPr>
+        <w:t>);</w:t>
+      </w:r>
+      <w:r>
+        <w:rPr>
+          <w:color w:val="BCBEC4"/>
+        </w:rPr>
+        <w:br/>
+        <w:t xml:space="preserve">        </w:t>
+      </w:r>
+      <w:proofErr w:type="spellStart"/>
+      <w:r>
+        <w:rPr>
+          <w:color w:val="BCBEC4"/>
+        </w:rPr>
+        <w:t>list.add</w:t>
+      </w:r>
+      <w:proofErr w:type="spellEnd"/>
+      <w:r>
+        <w:rPr>
+          <w:color w:val="BCBEC4"/>
+        </w:rPr>
+        <w:t>(</w:t>
+      </w:r>
+      <w:r>
+        <w:rPr>
+          <w:color w:val="6AAB73"/>
+        </w:rPr>
+        <w:t>"Five"</w:t>
+      </w:r>
+      <w:r>
+        <w:rPr>
+          <w:color w:val="BCBEC4"/>
+        </w:rPr>
+        <w:t>);</w:t>
+      </w:r>
+      <w:r>
+        <w:rPr>
+          <w:color w:val="BCBEC4"/>
+        </w:rPr>
+        <w:br/>
+        <w:t xml:space="preserve">        </w:t>
+      </w:r>
+      <w:proofErr w:type="spellStart"/>
+      <w:r>
+        <w:rPr>
+          <w:color w:val="BCBEC4"/>
+        </w:rPr>
+        <w:t>System.</w:t>
+      </w:r>
+      <w:r>
+        <w:rPr>
+          <w:i/>
+          <w:iCs/>
+          <w:color w:val="C77DBB"/>
+        </w:rPr>
+        <w:t>out</w:t>
+      </w:r>
+      <w:r>
+        <w:rPr>
+          <w:color w:val="BCBEC4"/>
+        </w:rPr>
+        <w:t>.print</w:t>
+      </w:r>
+      <w:proofErr w:type="spellEnd"/>
+      <w:r>
+        <w:rPr>
+          <w:color w:val="BCBEC4"/>
+        </w:rPr>
+        <w:t>(</w:t>
+      </w:r>
+      <w:r>
+        <w:rPr>
+          <w:color w:val="6AAB73"/>
+        </w:rPr>
+        <w:t>"List: "</w:t>
+      </w:r>
+      <w:r>
+        <w:rPr>
+          <w:color w:val="BCBEC4"/>
+        </w:rPr>
+        <w:t>);</w:t>
+      </w:r>
+      <w:r>
+        <w:rPr>
+          <w:color w:val="BCBEC4"/>
+        </w:rPr>
+        <w:br/>
+        <w:t xml:space="preserve">        </w:t>
+      </w:r>
+      <w:r>
+        <w:rPr>
+          <w:color w:val="CF8E6D"/>
+        </w:rPr>
+        <w:t xml:space="preserve">for </w:t>
+      </w:r>
+      <w:r>
+        <w:rPr>
+          <w:color w:val="BCBEC4"/>
+        </w:rPr>
+        <w:t>(String s : list) {</w:t>
+      </w:r>
+      <w:r>
+        <w:rPr>
+          <w:color w:val="BCBEC4"/>
+        </w:rPr>
+        <w:br/>
+        <w:t xml:space="preserve">            </w:t>
+      </w:r>
+      <w:proofErr w:type="spellStart"/>
+      <w:r>
+        <w:rPr>
+          <w:color w:val="BCBEC4"/>
+        </w:rPr>
+        <w:t>System.</w:t>
+      </w:r>
+      <w:r>
+        <w:rPr>
+          <w:i/>
+          <w:iCs/>
+          <w:color w:val="C77DBB"/>
+        </w:rPr>
+        <w:t>out</w:t>
+      </w:r>
+      <w:r>
+        <w:rPr>
+          <w:color w:val="BCBEC4"/>
+        </w:rPr>
+        <w:t>.print</w:t>
+      </w:r>
+      <w:proofErr w:type="spellEnd"/>
+      <w:r>
+        <w:rPr>
+          <w:color w:val="BCBEC4"/>
+        </w:rPr>
+        <w:t xml:space="preserve">(s + </w:t>
+      </w:r>
+      <w:r>
+        <w:rPr>
+          <w:color w:val="6AAB73"/>
+        </w:rPr>
+        <w:t>"-&gt;"</w:t>
+      </w:r>
+      <w:r>
+        <w:rPr>
+          <w:color w:val="BCBEC4"/>
+        </w:rPr>
+        <w:t>);</w:t>
+      </w:r>
+      <w:r>
+        <w:rPr>
+          <w:color w:val="BCBEC4"/>
+        </w:rPr>
+        <w:br/>
+        <w:t xml:space="preserve">        }</w:t>
+      </w:r>
+      <w:r>
+        <w:rPr>
+          <w:color w:val="BCBEC4"/>
+        </w:rPr>
+        <w:br/>
+        <w:t xml:space="preserve">        </w:t>
+      </w:r>
+      <w:proofErr w:type="spellStart"/>
+      <w:r>
+        <w:rPr>
+          <w:color w:val="BCBEC4"/>
+        </w:rPr>
+        <w:t>System.</w:t>
+      </w:r>
+      <w:r>
+        <w:rPr>
+          <w:i/>
+          <w:iCs/>
+          <w:color w:val="C77DBB"/>
+        </w:rPr>
+        <w:t>out</w:t>
+      </w:r>
+      <w:r>
+        <w:rPr>
+          <w:color w:val="BCBEC4"/>
+        </w:rPr>
+        <w:t>.println</w:t>
+      </w:r>
+      <w:proofErr w:type="spellEnd"/>
+      <w:r>
+        <w:rPr>
+          <w:color w:val="BCBEC4"/>
+        </w:rPr>
+        <w:t>(</w:t>
+      </w:r>
+      <w:r>
+        <w:rPr>
+          <w:color w:val="6AAB73"/>
+        </w:rPr>
+        <w:t>"Null"</w:t>
+      </w:r>
+      <w:r>
+        <w:rPr>
+          <w:color w:val="BCBEC4"/>
+        </w:rPr>
+        <w:t>);</w:t>
+      </w:r>
+      <w:r>
+        <w:rPr>
+          <w:color w:val="BCBEC4"/>
+        </w:rPr>
+        <w:br/>
+        <w:t xml:space="preserve">        Object[] a = </w:t>
+      </w:r>
+      <w:proofErr w:type="spellStart"/>
+      <w:r>
+        <w:rPr>
+          <w:color w:val="BCBEC4"/>
+        </w:rPr>
+        <w:t>list.toArray</w:t>
+      </w:r>
+      <w:proofErr w:type="spellEnd"/>
+      <w:r>
+        <w:rPr>
+          <w:color w:val="BCBEC4"/>
+        </w:rPr>
+        <w:t>(</w:t>
+      </w:r>
+      <w:r>
+        <w:rPr>
+          <w:color w:val="CF8E6D"/>
+        </w:rPr>
+        <w:t xml:space="preserve">new </w:t>
+      </w:r>
+      <w:r>
+        <w:rPr>
+          <w:color w:val="BCBEC4"/>
+        </w:rPr>
+        <w:t>String[</w:t>
+      </w:r>
+      <w:r>
+        <w:rPr>
+          <w:color w:val="2AACB8"/>
+        </w:rPr>
+        <w:t>0</w:t>
+      </w:r>
+      <w:r>
+        <w:rPr>
+          <w:color w:val="BCBEC4"/>
+        </w:rPr>
+        <w:t>]);</w:t>
+      </w:r>
+      <w:r>
+        <w:rPr>
+          <w:color w:val="BCBEC4"/>
+        </w:rPr>
+        <w:br/>
+        <w:t xml:space="preserve">        </w:t>
+      </w:r>
+      <w:proofErr w:type="spellStart"/>
+      <w:r>
+        <w:rPr>
+          <w:color w:val="BCBEC4"/>
+        </w:rPr>
+        <w:t>System.</w:t>
+      </w:r>
+      <w:r>
+        <w:rPr>
+          <w:i/>
+          <w:iCs/>
+          <w:color w:val="C77DBB"/>
+        </w:rPr>
+        <w:t>out</w:t>
+      </w:r>
+      <w:r>
+        <w:rPr>
+          <w:color w:val="BCBEC4"/>
+        </w:rPr>
+        <w:t>.println</w:t>
+      </w:r>
+      <w:proofErr w:type="spellEnd"/>
+      <w:r>
+        <w:rPr>
+          <w:color w:val="BCBEC4"/>
+        </w:rPr>
+        <w:t>(</w:t>
+      </w:r>
+      <w:r>
+        <w:rPr>
+          <w:color w:val="6AAB73"/>
+        </w:rPr>
+        <w:t>"Array: "</w:t>
+      </w:r>
+      <w:r>
+        <w:rPr>
+          <w:color w:val="BCBEC4"/>
+        </w:rPr>
+        <w:t xml:space="preserve">+ </w:t>
+      </w:r>
+      <w:proofErr w:type="spellStart"/>
+      <w:r>
+        <w:rPr>
+          <w:color w:val="BCBEC4"/>
+        </w:rPr>
+        <w:t>Arrays.</w:t>
+      </w:r>
+      <w:r>
+        <w:rPr>
+          <w:i/>
+          <w:iCs/>
+          <w:color w:val="BCBEC4"/>
+        </w:rPr>
+        <w:t>toString</w:t>
+      </w:r>
+      <w:proofErr w:type="spellEnd"/>
+      <w:r>
+        <w:rPr>
+          <w:color w:val="BCBEC4"/>
+        </w:rPr>
+        <w:t>(</w:t>
+      </w:r>
+      <w:proofErr w:type="spellStart"/>
+      <w:r>
+        <w:rPr>
+          <w:color w:val="BCBEC4"/>
+        </w:rPr>
+        <w:t>Arrays.</w:t>
+      </w:r>
+      <w:r>
+        <w:rPr>
+          <w:i/>
+          <w:iCs/>
+          <w:color w:val="BCBEC4"/>
+        </w:rPr>
+        <w:t>stream</w:t>
+      </w:r>
+      <w:proofErr w:type="spellEnd"/>
+      <w:r>
+        <w:rPr>
+          <w:color w:val="BCBEC4"/>
+        </w:rPr>
+        <w:t>(a).</w:t>
+      </w:r>
+      <w:proofErr w:type="spellStart"/>
+      <w:r>
+        <w:rPr>
+          <w:color w:val="BCBEC4"/>
+        </w:rPr>
+        <w:t>toArray</w:t>
+      </w:r>
+      <w:proofErr w:type="spellEnd"/>
+      <w:r>
+        <w:rPr>
+          <w:color w:val="BCBEC4"/>
+        </w:rPr>
+        <w:t>()));</w:t>
+      </w:r>
+      <w:r>
+        <w:rPr>
+          <w:color w:val="BCBEC4"/>
+        </w:rPr>
+        <w:br/>
+        <w:t xml:space="preserve">    }</w:t>
+      </w:r>
+      <w:r>
+        <w:rPr>
+          <w:color w:val="BCBEC4"/>
+        </w:rPr>
+        <w:br/>
+        <w:t>}</w:t>
+      </w:r>
+    </w:p>
+    <w:p>
+      <w:pPr>
+        <w:pStyle w:val="HTMLPreformatted"/>
+        <w:shd w:val="clear" w:color="auto" w:fill="1E1F22"/>
+        <w:rPr>
+          <w:color w:val="BCBEC4"/>
+        </w:rPr>
+      </w:pPr>
+    </w:p>
+    <w:p/>
+    <w:p/>
+    <w:p/>
+    <w:p>
+      <w:r>
+        <w:rPr>
+          <w:noProof/>
+        </w:rPr>
+        <w:lastRenderedPageBreak/>
+        <w:drawing>
+          <wp:inline distT="0" distB="0" distL="0" distR="0" wp14:anchorId="0974A2B7" wp14:editId="6EA24D7A">
+            <wp:extent cx="5943600" cy="3120390"/>
+            <wp:effectExtent l="0" t="0" r="0" b="3810"/>
+            <wp:docPr id="10" name="Picture 10"/>
+            <wp:cNvGraphicFramePr>
+              <a:graphicFrameLocks xmlns:a="http://schemas.openxmlformats.org/drawingml/2006/main" noChangeAspect="1"/>
+            </wp:cNvGraphicFramePr>
+            <a:graphic xmlns:a="http://schemas.openxmlformats.org/drawingml/2006/main">
+              <a:graphicData uri="http://schemas.openxmlformats.org/drawingml/2006/picture">
+                <pic:pic xmlns:pic="http://schemas.openxmlformats.org/drawingml/2006/picture">
+                  <pic:nvPicPr>
+                    <pic:cNvPr id="1" name=""/>
+                    <pic:cNvPicPr/>
+                  </pic:nvPicPr>
+                  <pic:blipFill>
+                    <a:blip r:embed="rId14"/>
                     <a:stretch>
                       <a:fillRect/>
                     </a:stretch>

</xml_diff>

<commit_message>
LinkedList: use push() and pop().
</commit_message>
<xml_diff>
--- a/Daily Tasks/Day13_113203635_Kunal.docx
+++ b/Daily Tasks/Day13_113203635_Kunal.docx
@@ -13892,6 +13892,768 @@
       </w:r>
     </w:p>
     <w:p/>
+    <w:p>
+      <w:pPr>
+        <w:pStyle w:val="HTMLPreformatted"/>
+        <w:shd w:val="clear" w:color="auto" w:fill="1E1F22"/>
+        <w:rPr>
+          <w:color w:val="7A7E85"/>
+        </w:rPr>
+      </w:pPr>
+    </w:p>
+    <w:p>
+      <w:pPr>
+        <w:pStyle w:val="HTMLPreformatted"/>
+        <w:shd w:val="clear" w:color="auto" w:fill="1E1F22"/>
+        <w:rPr>
+          <w:color w:val="BCBEC4"/>
+        </w:rPr>
+      </w:pPr>
+      <w:r>
+        <w:rPr>
+          <w:color w:val="7A7E85"/>
+        </w:rPr>
+        <w:t>// Task012: Use pop and push methods on linked list.</w:t>
+      </w:r>
+      <w:r>
+        <w:rPr>
+          <w:color w:val="7A7E85"/>
+        </w:rPr>
+        <w:br/>
+      </w:r>
+      <w:r>
+        <w:rPr>
+          <w:color w:val="7A7E85"/>
+        </w:rPr>
+        <w:br/>
+      </w:r>
+      <w:r>
+        <w:rPr>
+          <w:color w:val="CF8E6D"/>
+        </w:rPr>
+        <w:t xml:space="preserve">package </w:t>
+      </w:r>
+      <w:proofErr w:type="spellStart"/>
+      <w:r>
+        <w:rPr>
+          <w:color w:val="BCBEC4"/>
+        </w:rPr>
+        <w:t>LinkedLists</w:t>
+      </w:r>
+      <w:proofErr w:type="spellEnd"/>
+      <w:r>
+        <w:rPr>
+          <w:color w:val="BCBEC4"/>
+        </w:rPr>
+        <w:t>;</w:t>
+      </w:r>
+      <w:r>
+        <w:rPr>
+          <w:color w:val="BCBEC4"/>
+        </w:rPr>
+        <w:br/>
+      </w:r>
+      <w:r>
+        <w:rPr>
+          <w:color w:val="BCBEC4"/>
+        </w:rPr>
+        <w:br/>
+      </w:r>
+      <w:r>
+        <w:rPr>
+          <w:color w:val="CF8E6D"/>
+        </w:rPr>
+        <w:t xml:space="preserve">import </w:t>
+      </w:r>
+      <w:proofErr w:type="spellStart"/>
+      <w:r>
+        <w:rPr>
+          <w:color w:val="BCBEC4"/>
+        </w:rPr>
+        <w:t>java.util.LinkedList</w:t>
+      </w:r>
+      <w:proofErr w:type="spellEnd"/>
+      <w:r>
+        <w:rPr>
+          <w:color w:val="BCBEC4"/>
+        </w:rPr>
+        <w:t>;</w:t>
+      </w:r>
+      <w:r>
+        <w:rPr>
+          <w:color w:val="BCBEC4"/>
+        </w:rPr>
+        <w:br/>
+      </w:r>
+      <w:r>
+        <w:rPr>
+          <w:color w:val="BCBEC4"/>
+        </w:rPr>
+        <w:br/>
+      </w:r>
+      <w:r>
+        <w:rPr>
+          <w:color w:val="CF8E6D"/>
+        </w:rPr>
+        <w:t xml:space="preserve">public class </w:t>
+      </w:r>
+      <w:r>
+        <w:rPr>
+          <w:color w:val="BCBEC4"/>
+        </w:rPr>
+        <w:t>Task012 {</w:t>
+      </w:r>
+      <w:r>
+        <w:rPr>
+          <w:color w:val="BCBEC4"/>
+        </w:rPr>
+        <w:br/>
+        <w:t xml:space="preserve">    </w:t>
+      </w:r>
+      <w:r>
+        <w:rPr>
+          <w:color w:val="CF8E6D"/>
+        </w:rPr>
+        <w:t xml:space="preserve">public static void </w:t>
+      </w:r>
+      <w:r>
+        <w:rPr>
+          <w:color w:val="56A8F5"/>
+        </w:rPr>
+        <w:t>main</w:t>
+      </w:r>
+      <w:r>
+        <w:rPr>
+          <w:color w:val="BCBEC4"/>
+        </w:rPr>
+        <w:t xml:space="preserve">(String[] </w:t>
+      </w:r>
+      <w:proofErr w:type="spellStart"/>
+      <w:r>
+        <w:rPr>
+          <w:color w:val="BCBEC4"/>
+        </w:rPr>
+        <w:t>args</w:t>
+      </w:r>
+      <w:proofErr w:type="spellEnd"/>
+      <w:r>
+        <w:rPr>
+          <w:color w:val="BCBEC4"/>
+        </w:rPr>
+        <w:t>) {</w:t>
+      </w:r>
+      <w:r>
+        <w:rPr>
+          <w:color w:val="BCBEC4"/>
+        </w:rPr>
+        <w:br/>
+        <w:t xml:space="preserve">        LinkedList&lt;String&gt; list = </w:t>
+      </w:r>
+      <w:r>
+        <w:rPr>
+          <w:color w:val="CF8E6D"/>
+        </w:rPr>
+        <w:t xml:space="preserve">new </w:t>
+      </w:r>
+      <w:r>
+        <w:rPr>
+          <w:color w:val="BCBEC4"/>
+        </w:rPr>
+        <w:t>LinkedList&lt;&gt;();</w:t>
+      </w:r>
+      <w:r>
+        <w:rPr>
+          <w:color w:val="BCBEC4"/>
+        </w:rPr>
+        <w:br/>
+        <w:t xml:space="preserve">        </w:t>
+      </w:r>
+      <w:proofErr w:type="spellStart"/>
+      <w:r>
+        <w:rPr>
+          <w:color w:val="BCBEC4"/>
+        </w:rPr>
+        <w:t>list.push</w:t>
+      </w:r>
+      <w:proofErr w:type="spellEnd"/>
+      <w:r>
+        <w:rPr>
+          <w:color w:val="BCBEC4"/>
+        </w:rPr>
+        <w:t>(</w:t>
+      </w:r>
+      <w:r>
+        <w:rPr>
+          <w:color w:val="6AAB73"/>
+        </w:rPr>
+        <w:t>"One"</w:t>
+      </w:r>
+      <w:r>
+        <w:rPr>
+          <w:color w:val="BCBEC4"/>
+        </w:rPr>
+        <w:t>);</w:t>
+      </w:r>
+      <w:r>
+        <w:rPr>
+          <w:color w:val="BCBEC4"/>
+        </w:rPr>
+        <w:br/>
+        <w:t xml:space="preserve">        </w:t>
+      </w:r>
+      <w:proofErr w:type="spellStart"/>
+      <w:r>
+        <w:rPr>
+          <w:color w:val="BCBEC4"/>
+        </w:rPr>
+        <w:t>list.push</w:t>
+      </w:r>
+      <w:proofErr w:type="spellEnd"/>
+      <w:r>
+        <w:rPr>
+          <w:color w:val="BCBEC4"/>
+        </w:rPr>
+        <w:t>(</w:t>
+      </w:r>
+      <w:r>
+        <w:rPr>
+          <w:color w:val="6AAB73"/>
+        </w:rPr>
+        <w:t>"Two"</w:t>
+      </w:r>
+      <w:r>
+        <w:rPr>
+          <w:color w:val="BCBEC4"/>
+        </w:rPr>
+        <w:t>);</w:t>
+      </w:r>
+      <w:r>
+        <w:rPr>
+          <w:color w:val="BCBEC4"/>
+        </w:rPr>
+        <w:br/>
+        <w:t xml:space="preserve">        </w:t>
+      </w:r>
+      <w:proofErr w:type="spellStart"/>
+      <w:r>
+        <w:rPr>
+          <w:color w:val="BCBEC4"/>
+        </w:rPr>
+        <w:t>list.push</w:t>
+      </w:r>
+      <w:proofErr w:type="spellEnd"/>
+      <w:r>
+        <w:rPr>
+          <w:color w:val="BCBEC4"/>
+        </w:rPr>
+        <w:t>(</w:t>
+      </w:r>
+      <w:r>
+        <w:rPr>
+          <w:color w:val="6AAB73"/>
+        </w:rPr>
+        <w:t>"Three"</w:t>
+      </w:r>
+      <w:r>
+        <w:rPr>
+          <w:color w:val="BCBEC4"/>
+        </w:rPr>
+        <w:t>);</w:t>
+      </w:r>
+      <w:r>
+        <w:rPr>
+          <w:color w:val="BCBEC4"/>
+        </w:rPr>
+        <w:br/>
+        <w:t xml:space="preserve">        </w:t>
+      </w:r>
+      <w:proofErr w:type="spellStart"/>
+      <w:r>
+        <w:rPr>
+          <w:color w:val="BCBEC4"/>
+        </w:rPr>
+        <w:t>list.push</w:t>
+      </w:r>
+      <w:proofErr w:type="spellEnd"/>
+      <w:r>
+        <w:rPr>
+          <w:color w:val="BCBEC4"/>
+        </w:rPr>
+        <w:t>(</w:t>
+      </w:r>
+      <w:r>
+        <w:rPr>
+          <w:color w:val="6AAB73"/>
+        </w:rPr>
+        <w:t>"Four"</w:t>
+      </w:r>
+      <w:r>
+        <w:rPr>
+          <w:color w:val="BCBEC4"/>
+        </w:rPr>
+        <w:t>);</w:t>
+      </w:r>
+      <w:r>
+        <w:rPr>
+          <w:color w:val="BCBEC4"/>
+        </w:rPr>
+        <w:br/>
+        <w:t xml:space="preserve">        </w:t>
+      </w:r>
+      <w:proofErr w:type="spellStart"/>
+      <w:r>
+        <w:rPr>
+          <w:color w:val="BCBEC4"/>
+        </w:rPr>
+        <w:t>list.push</w:t>
+      </w:r>
+      <w:proofErr w:type="spellEnd"/>
+      <w:r>
+        <w:rPr>
+          <w:color w:val="BCBEC4"/>
+        </w:rPr>
+        <w:t>(</w:t>
+      </w:r>
+      <w:r>
+        <w:rPr>
+          <w:color w:val="6AAB73"/>
+        </w:rPr>
+        <w:t>"Five"</w:t>
+      </w:r>
+      <w:r>
+        <w:rPr>
+          <w:color w:val="BCBEC4"/>
+        </w:rPr>
+        <w:t>);</w:t>
+      </w:r>
+      <w:r>
+        <w:rPr>
+          <w:color w:val="BCBEC4"/>
+        </w:rPr>
+        <w:br/>
+        <w:t xml:space="preserve">        </w:t>
+      </w:r>
+      <w:proofErr w:type="spellStart"/>
+      <w:r>
+        <w:rPr>
+          <w:color w:val="BCBEC4"/>
+        </w:rPr>
+        <w:t>System.</w:t>
+      </w:r>
+      <w:r>
+        <w:rPr>
+          <w:i/>
+          <w:iCs/>
+          <w:color w:val="C77DBB"/>
+        </w:rPr>
+        <w:t>out</w:t>
+      </w:r>
+      <w:r>
+        <w:rPr>
+          <w:color w:val="BCBEC4"/>
+        </w:rPr>
+        <w:t>.print</w:t>
+      </w:r>
+      <w:proofErr w:type="spellEnd"/>
+      <w:r>
+        <w:rPr>
+          <w:color w:val="BCBEC4"/>
+        </w:rPr>
+        <w:t>(</w:t>
+      </w:r>
+      <w:r>
+        <w:rPr>
+          <w:color w:val="6AAB73"/>
+        </w:rPr>
+        <w:t>"List: NULL"</w:t>
+      </w:r>
+      <w:r>
+        <w:rPr>
+          <w:color w:val="BCBEC4"/>
+        </w:rPr>
+        <w:t>);</w:t>
+      </w:r>
+      <w:r>
+        <w:rPr>
+          <w:color w:val="BCBEC4"/>
+        </w:rPr>
+        <w:br/>
+        <w:t xml:space="preserve">        </w:t>
+      </w:r>
+      <w:r>
+        <w:rPr>
+          <w:color w:val="CF8E6D"/>
+        </w:rPr>
+        <w:t xml:space="preserve">for </w:t>
+      </w:r>
+      <w:r>
+        <w:rPr>
+          <w:color w:val="BCBEC4"/>
+        </w:rPr>
+        <w:t>(String s : list) {</w:t>
+      </w:r>
+      <w:r>
+        <w:rPr>
+          <w:color w:val="BCBEC4"/>
+        </w:rPr>
+        <w:br/>
+        <w:t xml:space="preserve">            </w:t>
+      </w:r>
+      <w:proofErr w:type="spellStart"/>
+      <w:r>
+        <w:rPr>
+          <w:color w:val="BCBEC4"/>
+        </w:rPr>
+        <w:t>System.</w:t>
+      </w:r>
+      <w:r>
+        <w:rPr>
+          <w:i/>
+          <w:iCs/>
+          <w:color w:val="C77DBB"/>
+        </w:rPr>
+        <w:t>out</w:t>
+      </w:r>
+      <w:r>
+        <w:rPr>
+          <w:color w:val="BCBEC4"/>
+        </w:rPr>
+        <w:t>.print</w:t>
+      </w:r>
+      <w:proofErr w:type="spellEnd"/>
+      <w:r>
+        <w:rPr>
+          <w:color w:val="BCBEC4"/>
+        </w:rPr>
+        <w:t>(</w:t>
+      </w:r>
+      <w:r>
+        <w:rPr>
+          <w:color w:val="6AAB73"/>
+        </w:rPr>
+        <w:t>"-&gt;"</w:t>
+      </w:r>
+      <w:r>
+        <w:rPr>
+          <w:color w:val="BCBEC4"/>
+        </w:rPr>
+        <w:t>+s);</w:t>
+      </w:r>
+      <w:r>
+        <w:rPr>
+          <w:color w:val="BCBEC4"/>
+        </w:rPr>
+        <w:br/>
+        <w:t xml:space="preserve">        }</w:t>
+      </w:r>
+      <w:r>
+        <w:rPr>
+          <w:color w:val="BCBEC4"/>
+        </w:rPr>
+        <w:br/>
+        <w:t xml:space="preserve">        </w:t>
+      </w:r>
+      <w:proofErr w:type="spellStart"/>
+      <w:r>
+        <w:rPr>
+          <w:color w:val="BCBEC4"/>
+        </w:rPr>
+        <w:t>System.</w:t>
+      </w:r>
+      <w:r>
+        <w:rPr>
+          <w:i/>
+          <w:iCs/>
+          <w:color w:val="C77DBB"/>
+        </w:rPr>
+        <w:t>out</w:t>
+      </w:r>
+      <w:r>
+        <w:rPr>
+          <w:color w:val="BCBEC4"/>
+        </w:rPr>
+        <w:t>.println</w:t>
+      </w:r>
+      <w:proofErr w:type="spellEnd"/>
+      <w:r>
+        <w:rPr>
+          <w:color w:val="BCBEC4"/>
+        </w:rPr>
+        <w:t>();</w:t>
+      </w:r>
+      <w:r>
+        <w:rPr>
+          <w:color w:val="BCBEC4"/>
+        </w:rPr>
+        <w:br/>
+        <w:t xml:space="preserve">        </w:t>
+      </w:r>
+      <w:proofErr w:type="spellStart"/>
+      <w:r>
+        <w:rPr>
+          <w:color w:val="BCBEC4"/>
+        </w:rPr>
+        <w:t>list.pop</w:t>
+      </w:r>
+      <w:proofErr w:type="spellEnd"/>
+      <w:r>
+        <w:rPr>
+          <w:color w:val="BCBEC4"/>
+        </w:rPr>
+        <w:t>();</w:t>
+      </w:r>
+      <w:r>
+        <w:rPr>
+          <w:color w:val="BCBEC4"/>
+        </w:rPr>
+        <w:br/>
+        <w:t xml:space="preserve">        </w:t>
+      </w:r>
+      <w:proofErr w:type="spellStart"/>
+      <w:r>
+        <w:rPr>
+          <w:color w:val="BCBEC4"/>
+        </w:rPr>
+        <w:t>list.push</w:t>
+      </w:r>
+      <w:proofErr w:type="spellEnd"/>
+      <w:r>
+        <w:rPr>
+          <w:color w:val="BCBEC4"/>
+        </w:rPr>
+        <w:t>(</w:t>
+      </w:r>
+      <w:r>
+        <w:rPr>
+          <w:color w:val="6AAB73"/>
+        </w:rPr>
+        <w:t>"Six"</w:t>
+      </w:r>
+      <w:r>
+        <w:rPr>
+          <w:color w:val="BCBEC4"/>
+        </w:rPr>
+        <w:t>);</w:t>
+      </w:r>
+      <w:r>
+        <w:rPr>
+          <w:color w:val="BCBEC4"/>
+        </w:rPr>
+        <w:br/>
+        <w:t xml:space="preserve">        </w:t>
+      </w:r>
+      <w:proofErr w:type="spellStart"/>
+      <w:r>
+        <w:rPr>
+          <w:color w:val="BCBEC4"/>
+        </w:rPr>
+        <w:t>System.</w:t>
+      </w:r>
+      <w:r>
+        <w:rPr>
+          <w:i/>
+          <w:iCs/>
+          <w:color w:val="C77DBB"/>
+        </w:rPr>
+        <w:t>out</w:t>
+      </w:r>
+      <w:r>
+        <w:rPr>
+          <w:color w:val="BCBEC4"/>
+        </w:rPr>
+        <w:t>.print</w:t>
+      </w:r>
+      <w:proofErr w:type="spellEnd"/>
+      <w:r>
+        <w:rPr>
+          <w:color w:val="BCBEC4"/>
+        </w:rPr>
+        <w:t>(</w:t>
+      </w:r>
+      <w:r>
+        <w:rPr>
+          <w:color w:val="6AAB73"/>
+        </w:rPr>
+        <w:t>"List: NULL"</w:t>
+      </w:r>
+      <w:r>
+        <w:rPr>
+          <w:color w:val="BCBEC4"/>
+        </w:rPr>
+        <w:t>);</w:t>
+      </w:r>
+      <w:r>
+        <w:rPr>
+          <w:color w:val="BCBEC4"/>
+        </w:rPr>
+        <w:br/>
+        <w:t xml:space="preserve">        </w:t>
+      </w:r>
+      <w:r>
+        <w:rPr>
+          <w:color w:val="CF8E6D"/>
+        </w:rPr>
+        <w:t xml:space="preserve">for </w:t>
+      </w:r>
+      <w:r>
+        <w:rPr>
+          <w:color w:val="BCBEC4"/>
+        </w:rPr>
+        <w:t>(String s : list) {</w:t>
+      </w:r>
+      <w:r>
+        <w:rPr>
+          <w:color w:val="BCBEC4"/>
+        </w:rPr>
+        <w:br/>
+        <w:t xml:space="preserve">            </w:t>
+      </w:r>
+      <w:proofErr w:type="spellStart"/>
+      <w:r>
+        <w:rPr>
+          <w:color w:val="BCBEC4"/>
+        </w:rPr>
+        <w:t>System.</w:t>
+      </w:r>
+      <w:r>
+        <w:rPr>
+          <w:i/>
+          <w:iCs/>
+          <w:color w:val="C77DBB"/>
+        </w:rPr>
+        <w:t>out</w:t>
+      </w:r>
+      <w:r>
+        <w:rPr>
+          <w:color w:val="BCBEC4"/>
+        </w:rPr>
+        <w:t>.print</w:t>
+      </w:r>
+      <w:proofErr w:type="spellEnd"/>
+      <w:r>
+        <w:rPr>
+          <w:color w:val="BCBEC4"/>
+        </w:rPr>
+        <w:t>(</w:t>
+      </w:r>
+      <w:r>
+        <w:rPr>
+          <w:color w:val="6AAB73"/>
+        </w:rPr>
+        <w:t>"-&gt;"</w:t>
+      </w:r>
+      <w:r>
+        <w:rPr>
+          <w:color w:val="BCBEC4"/>
+        </w:rPr>
+        <w:t>+s);</w:t>
+      </w:r>
+      <w:r>
+        <w:rPr>
+          <w:color w:val="BCBEC4"/>
+        </w:rPr>
+        <w:br/>
+        <w:t xml:space="preserve">        }</w:t>
+      </w:r>
+      <w:r>
+        <w:rPr>
+          <w:color w:val="BCBEC4"/>
+        </w:rPr>
+        <w:br/>
+        <w:t xml:space="preserve">        </w:t>
+      </w:r>
+      <w:proofErr w:type="spellStart"/>
+      <w:r>
+        <w:rPr>
+          <w:color w:val="BCBEC4"/>
+        </w:rPr>
+        <w:t>System.</w:t>
+      </w:r>
+      <w:r>
+        <w:rPr>
+          <w:i/>
+          <w:iCs/>
+          <w:color w:val="C77DBB"/>
+        </w:rPr>
+        <w:t>out</w:t>
+      </w:r>
+      <w:r>
+        <w:rPr>
+          <w:color w:val="BCBEC4"/>
+        </w:rPr>
+        <w:t>.println</w:t>
+      </w:r>
+      <w:proofErr w:type="spellEnd"/>
+      <w:r>
+        <w:rPr>
+          <w:color w:val="BCBEC4"/>
+        </w:rPr>
+        <w:t>();</w:t>
+      </w:r>
+      <w:r>
+        <w:rPr>
+          <w:color w:val="BCBEC4"/>
+        </w:rPr>
+        <w:br/>
+        <w:t xml:space="preserve">    }</w:t>
+      </w:r>
+      <w:r>
+        <w:rPr>
+          <w:color w:val="BCBEC4"/>
+        </w:rPr>
+        <w:br/>
+        <w:t>}</w:t>
+      </w:r>
+    </w:p>
+    <w:p>
+      <w:pPr>
+        <w:pStyle w:val="HTMLPreformatted"/>
+        <w:shd w:val="clear" w:color="auto" w:fill="1E1F22"/>
+        <w:rPr>
+          <w:color w:val="BCBEC4"/>
+        </w:rPr>
+      </w:pPr>
+    </w:p>
+    <w:p>
+      <w:r>
+        <w:lastRenderedPageBreak/>
+        <w:drawing>
+          <wp:inline distT="0" distB="0" distL="0" distR="0" wp14:anchorId="29CB3002" wp14:editId="2C0F55A6">
+            <wp:extent cx="5943600" cy="3120390"/>
+            <wp:effectExtent l="0" t="0" r="0" b="3810"/>
+            <wp:docPr id="11" name="Picture 11"/>
+            <wp:cNvGraphicFramePr>
+              <a:graphicFrameLocks xmlns:a="http://schemas.openxmlformats.org/drawingml/2006/main" noChangeAspect="1"/>
+            </wp:cNvGraphicFramePr>
+            <a:graphic xmlns:a="http://schemas.openxmlformats.org/drawingml/2006/main">
+              <a:graphicData uri="http://schemas.openxmlformats.org/drawingml/2006/picture">
+                <pic:pic xmlns:pic="http://schemas.openxmlformats.org/drawingml/2006/picture">
+                  <pic:nvPicPr>
+                    <pic:cNvPr id="1" name=""/>
+                    <pic:cNvPicPr/>
+                  </pic:nvPicPr>
+                  <pic:blipFill>
+                    <a:blip r:embed="rId15"/>
+                    <a:stretch>
+                      <a:fillRect/>
+                    </a:stretch>
+                  </pic:blipFill>
+                  <pic:spPr>
+                    <a:xfrm>
+                      <a:off x="0" y="0"/>
+                      <a:ext cx="5943600" cy="3120390"/>
+                    </a:xfrm>
+                    <a:prstGeom prst="rect">
+                      <a:avLst/>
+                    </a:prstGeom>
+                  </pic:spPr>
+                </pic:pic>
+              </a:graphicData>
+            </a:graphic>
+          </wp:inline>
+        </w:drawing>
+      </w:r>
+    </w:p>
     <w:p/>
     <w:sectPr>
       <w:pgSz w:w="12240" w:h="15840"/>

</xml_diff>

<commit_message>
LinkedList: clone a list.
</commit_message>
<xml_diff>
--- a/Daily Tasks/Day13_113203635_Kunal.docx
+++ b/Daily Tasks/Day13_113203635_Kunal.docx
@@ -14634,6 +14634,478 @@
                   </pic:nvPicPr>
                   <pic:blipFill>
                     <a:blip r:embed="rId15"/>
+                    <a:stretch>
+                      <a:fillRect/>
+                    </a:stretch>
+                  </pic:blipFill>
+                  <pic:spPr>
+                    <a:xfrm>
+                      <a:off x="0" y="0"/>
+                      <a:ext cx="5943600" cy="3120390"/>
+                    </a:xfrm>
+                    <a:prstGeom prst="rect">
+                      <a:avLst/>
+                    </a:prstGeom>
+                  </pic:spPr>
+                </pic:pic>
+              </a:graphicData>
+            </a:graphic>
+          </wp:inline>
+        </w:drawing>
+      </w:r>
+    </w:p>
+    <w:p/>
+    <w:p/>
+    <w:p/>
+    <w:p/>
+    <w:p>
+      <w:pPr>
+        <w:pStyle w:val="HTMLPreformatted"/>
+        <w:shd w:val="clear" w:color="auto" w:fill="1E1F22"/>
+        <w:rPr>
+          <w:color w:val="BCBEC4"/>
+        </w:rPr>
+      </w:pPr>
+      <w:r>
+        <w:rPr>
+          <w:color w:val="7A7E85"/>
+        </w:rPr>
+        <w:t>// Task012: Clone a list</w:t>
+      </w:r>
+      <w:r>
+        <w:rPr>
+          <w:color w:val="7A7E85"/>
+        </w:rPr>
+        <w:br/>
+      </w:r>
+      <w:r>
+        <w:rPr>
+          <w:color w:val="7A7E85"/>
+        </w:rPr>
+        <w:br/>
+      </w:r>
+      <w:r>
+        <w:rPr>
+          <w:color w:val="CF8E6D"/>
+        </w:rPr>
+        <w:t xml:space="preserve">package </w:t>
+      </w:r>
+      <w:proofErr w:type="spellStart"/>
+      <w:r>
+        <w:rPr>
+          <w:color w:val="BCBEC4"/>
+        </w:rPr>
+        <w:t>LinkedLists</w:t>
+      </w:r>
+      <w:proofErr w:type="spellEnd"/>
+      <w:r>
+        <w:rPr>
+          <w:color w:val="BCBEC4"/>
+        </w:rPr>
+        <w:t>;</w:t>
+      </w:r>
+      <w:r>
+        <w:rPr>
+          <w:color w:val="BCBEC4"/>
+        </w:rPr>
+        <w:br/>
+      </w:r>
+      <w:r>
+        <w:rPr>
+          <w:color w:val="BCBEC4"/>
+        </w:rPr>
+        <w:br/>
+      </w:r>
+      <w:r>
+        <w:rPr>
+          <w:color w:val="CF8E6D"/>
+        </w:rPr>
+        <w:t xml:space="preserve">import </w:t>
+      </w:r>
+      <w:proofErr w:type="spellStart"/>
+      <w:proofErr w:type="gramStart"/>
+      <w:r>
+        <w:rPr>
+          <w:color w:val="BCBEC4"/>
+        </w:rPr>
+        <w:t>java.util</w:t>
+      </w:r>
+      <w:proofErr w:type="gramEnd"/>
+      <w:r>
+        <w:rPr>
+          <w:color w:val="BCBEC4"/>
+        </w:rPr>
+        <w:t>.LinkedList</w:t>
+      </w:r>
+      <w:proofErr w:type="spellEnd"/>
+      <w:r>
+        <w:rPr>
+          <w:color w:val="BCBEC4"/>
+        </w:rPr>
+        <w:t>;</w:t>
+      </w:r>
+      <w:r>
+        <w:rPr>
+          <w:color w:val="BCBEC4"/>
+        </w:rPr>
+        <w:br/>
+      </w:r>
+      <w:r>
+        <w:rPr>
+          <w:color w:val="BCBEC4"/>
+        </w:rPr>
+        <w:br/>
+      </w:r>
+      <w:r>
+        <w:rPr>
+          <w:color w:val="CF8E6D"/>
+        </w:rPr>
+        <w:t xml:space="preserve">public class </w:t>
+      </w:r>
+      <w:r>
+        <w:rPr>
+          <w:color w:val="BCBEC4"/>
+        </w:rPr>
+        <w:t>Task012 {</w:t>
+      </w:r>
+      <w:r>
+        <w:rPr>
+          <w:color w:val="BCBEC4"/>
+        </w:rPr>
+        <w:br/>
+        <w:t xml:space="preserve">    </w:t>
+      </w:r>
+      <w:r>
+        <w:rPr>
+          <w:color w:val="CF8E6D"/>
+        </w:rPr>
+        <w:t xml:space="preserve">public static void </w:t>
+      </w:r>
+      <w:r>
+        <w:rPr>
+          <w:color w:val="56A8F5"/>
+        </w:rPr>
+        <w:t>main</w:t>
+      </w:r>
+      <w:r>
+        <w:rPr>
+          <w:color w:val="BCBEC4"/>
+        </w:rPr>
+        <w:t xml:space="preserve">(String[] </w:t>
+      </w:r>
+      <w:proofErr w:type="spellStart"/>
+      <w:r>
+        <w:rPr>
+          <w:color w:val="BCBEC4"/>
+        </w:rPr>
+        <w:t>args</w:t>
+      </w:r>
+      <w:proofErr w:type="spellEnd"/>
+      <w:r>
+        <w:rPr>
+          <w:color w:val="BCBEC4"/>
+        </w:rPr>
+        <w:t>) {</w:t>
+      </w:r>
+      <w:r>
+        <w:rPr>
+          <w:color w:val="BCBEC4"/>
+        </w:rPr>
+        <w:br/>
+        <w:t xml:space="preserve">        LinkedList&lt;String&gt; list = </w:t>
+      </w:r>
+      <w:r>
+        <w:rPr>
+          <w:color w:val="CF8E6D"/>
+        </w:rPr>
+        <w:t xml:space="preserve">new </w:t>
+      </w:r>
+      <w:r>
+        <w:rPr>
+          <w:color w:val="BCBEC4"/>
+        </w:rPr>
+        <w:t>LinkedList&lt;&gt;();</w:t>
+      </w:r>
+      <w:r>
+        <w:rPr>
+          <w:color w:val="BCBEC4"/>
+        </w:rPr>
+        <w:br/>
+        <w:t xml:space="preserve">        </w:t>
+      </w:r>
+      <w:proofErr w:type="spellStart"/>
+      <w:r>
+        <w:rPr>
+          <w:color w:val="BCBEC4"/>
+        </w:rPr>
+        <w:t>list.add</w:t>
+      </w:r>
+      <w:proofErr w:type="spellEnd"/>
+      <w:r>
+        <w:rPr>
+          <w:color w:val="BCBEC4"/>
+        </w:rPr>
+        <w:t>(</w:t>
+      </w:r>
+      <w:r>
+        <w:rPr>
+          <w:color w:val="6AAB73"/>
+        </w:rPr>
+        <w:t>"Apple"</w:t>
+      </w:r>
+      <w:r>
+        <w:rPr>
+          <w:color w:val="BCBEC4"/>
+        </w:rPr>
+        <w:t>);</w:t>
+      </w:r>
+      <w:r>
+        <w:rPr>
+          <w:color w:val="BCBEC4"/>
+        </w:rPr>
+        <w:br/>
+        <w:t xml:space="preserve">        </w:t>
+      </w:r>
+      <w:proofErr w:type="spellStart"/>
+      <w:r>
+        <w:rPr>
+          <w:color w:val="BCBEC4"/>
+        </w:rPr>
+        <w:t>list.add</w:t>
+      </w:r>
+      <w:proofErr w:type="spellEnd"/>
+      <w:r>
+        <w:rPr>
+          <w:color w:val="BCBEC4"/>
+        </w:rPr>
+        <w:t>(</w:t>
+      </w:r>
+      <w:r>
+        <w:rPr>
+          <w:color w:val="6AAB73"/>
+        </w:rPr>
+        <w:t>"Cherry"</w:t>
+      </w:r>
+      <w:r>
+        <w:rPr>
+          <w:color w:val="BCBEC4"/>
+        </w:rPr>
+        <w:t>);</w:t>
+      </w:r>
+      <w:r>
+        <w:rPr>
+          <w:color w:val="BCBEC4"/>
+        </w:rPr>
+        <w:br/>
+        <w:t xml:space="preserve">        </w:t>
+      </w:r>
+      <w:proofErr w:type="spellStart"/>
+      <w:r>
+        <w:rPr>
+          <w:color w:val="BCBEC4"/>
+        </w:rPr>
+        <w:t>list.add</w:t>
+      </w:r>
+      <w:proofErr w:type="spellEnd"/>
+      <w:r>
+        <w:rPr>
+          <w:color w:val="BCBEC4"/>
+        </w:rPr>
+        <w:t>(</w:t>
+      </w:r>
+      <w:r>
+        <w:rPr>
+          <w:color w:val="6AAB73"/>
+        </w:rPr>
+        <w:t>"Banana"</w:t>
+      </w:r>
+      <w:r>
+        <w:rPr>
+          <w:color w:val="BCBEC4"/>
+        </w:rPr>
+        <w:t>);</w:t>
+      </w:r>
+      <w:r>
+        <w:rPr>
+          <w:color w:val="BCBEC4"/>
+        </w:rPr>
+        <w:br/>
+        <w:t xml:space="preserve">        </w:t>
+      </w:r>
+      <w:proofErr w:type="spellStart"/>
+      <w:r>
+        <w:rPr>
+          <w:color w:val="BCBEC4"/>
+        </w:rPr>
+        <w:t>System.</w:t>
+      </w:r>
+      <w:r>
+        <w:rPr>
+          <w:i/>
+          <w:iCs/>
+          <w:color w:val="C77DBB"/>
+        </w:rPr>
+        <w:t>out</w:t>
+      </w:r>
+      <w:r>
+        <w:rPr>
+          <w:color w:val="BCBEC4"/>
+        </w:rPr>
+        <w:t>.println</w:t>
+      </w:r>
+      <w:proofErr w:type="spellEnd"/>
+      <w:r>
+        <w:rPr>
+          <w:color w:val="BCBEC4"/>
+        </w:rPr>
+        <w:t>(</w:t>
+      </w:r>
+      <w:r>
+        <w:rPr>
+          <w:color w:val="6AAB73"/>
+        </w:rPr>
+        <w:t>"List: "</w:t>
+      </w:r>
+      <w:r>
+        <w:rPr>
+          <w:color w:val="BCBEC4"/>
+        </w:rPr>
+        <w:t>+list);</w:t>
+      </w:r>
+      <w:r>
+        <w:rPr>
+          <w:color w:val="BCBEC4"/>
+        </w:rPr>
+        <w:br/>
+        <w:t xml:space="preserve">        LinkedList&lt;String&gt; </w:t>
+      </w:r>
+      <w:proofErr w:type="spellStart"/>
+      <w:r>
+        <w:rPr>
+          <w:color w:val="BCBEC4"/>
+        </w:rPr>
+        <w:t>clonedList</w:t>
+      </w:r>
+      <w:proofErr w:type="spellEnd"/>
+      <w:r>
+        <w:rPr>
+          <w:color w:val="BCBEC4"/>
+        </w:rPr>
+        <w:t xml:space="preserve"> = (LinkedList&lt;String&gt;) </w:t>
+      </w:r>
+      <w:proofErr w:type="spellStart"/>
+      <w:r>
+        <w:rPr>
+          <w:color w:val="BCBEC4"/>
+        </w:rPr>
+        <w:t>list.clone</w:t>
+      </w:r>
+      <w:proofErr w:type="spellEnd"/>
+      <w:r>
+        <w:rPr>
+          <w:color w:val="BCBEC4"/>
+        </w:rPr>
+        <w:t>();</w:t>
+      </w:r>
+      <w:r>
+        <w:rPr>
+          <w:color w:val="BCBEC4"/>
+        </w:rPr>
+        <w:br/>
+        <w:t xml:space="preserve">        </w:t>
+      </w:r>
+      <w:proofErr w:type="spellStart"/>
+      <w:r>
+        <w:rPr>
+          <w:color w:val="BCBEC4"/>
+        </w:rPr>
+        <w:t>System.</w:t>
+      </w:r>
+      <w:r>
+        <w:rPr>
+          <w:i/>
+          <w:iCs/>
+          <w:color w:val="C77DBB"/>
+        </w:rPr>
+        <w:t>out</w:t>
+      </w:r>
+      <w:r>
+        <w:rPr>
+          <w:color w:val="BCBEC4"/>
+        </w:rPr>
+        <w:t>.println</w:t>
+      </w:r>
+      <w:proofErr w:type="spellEnd"/>
+      <w:r>
+        <w:rPr>
+          <w:color w:val="BCBEC4"/>
+        </w:rPr>
+        <w:t>(</w:t>
+      </w:r>
+      <w:r>
+        <w:rPr>
+          <w:color w:val="6AAB73"/>
+        </w:rPr>
+        <w:t>"Cloned: "</w:t>
+      </w:r>
+      <w:r>
+        <w:rPr>
+          <w:color w:val="BCBEC4"/>
+        </w:rPr>
+        <w:t>+</w:t>
+      </w:r>
+      <w:proofErr w:type="spellStart"/>
+      <w:r>
+        <w:rPr>
+          <w:color w:val="BCBEC4"/>
+        </w:rPr>
+        <w:t>clonedList</w:t>
+      </w:r>
+      <w:proofErr w:type="spellEnd"/>
+      <w:r>
+        <w:rPr>
+          <w:color w:val="BCBEC4"/>
+        </w:rPr>
+        <w:t>);</w:t>
+      </w:r>
+      <w:r>
+        <w:rPr>
+          <w:color w:val="BCBEC4"/>
+        </w:rPr>
+        <w:br/>
+        <w:t xml:space="preserve">    }</w:t>
+      </w:r>
+      <w:r>
+        <w:rPr>
+          <w:color w:val="BCBEC4"/>
+        </w:rPr>
+        <w:br/>
+        <w:t>}</w:t>
+      </w:r>
+    </w:p>
+    <w:p>
+      <w:r>
+        <w:rPr>
+          <w:noProof/>
+        </w:rPr>
+        <w:lastRenderedPageBreak/>
+        <w:drawing>
+          <wp:inline distT="0" distB="0" distL="0" distR="0" wp14:anchorId="281CC55A" wp14:editId="78E7E6F3">
+            <wp:extent cx="5943600" cy="3120390"/>
+            <wp:effectExtent l="0" t="0" r="0" b="3810"/>
+            <wp:docPr id="12" name="Picture 12"/>
+            <wp:cNvGraphicFramePr>
+              <a:graphicFrameLocks xmlns:a="http://schemas.openxmlformats.org/drawingml/2006/main" noChangeAspect="1"/>
+            </wp:cNvGraphicFramePr>
+            <a:graphic xmlns:a="http://schemas.openxmlformats.org/drawingml/2006/main">
+              <a:graphicData uri="http://schemas.openxmlformats.org/drawingml/2006/picture">
+                <pic:pic xmlns:pic="http://schemas.openxmlformats.org/drawingml/2006/picture">
+                  <pic:nvPicPr>
+                    <pic:cNvPr id="1" name=""/>
+                    <pic:cNvPicPr/>
+                  </pic:nvPicPr>
+                  <pic:blipFill>
+                    <a:blip r:embed="rId16"/>
                     <a:stretch>
                       <a:fillRect/>
                     </a:stretch>

</xml_diff>

<commit_message>
Create a hashmap of capacity 10.
</commit_message>
<xml_diff>
--- a/Daily Tasks/Day13_113203635_Kunal.docx
+++ b/Daily Tasks/Day13_113203635_Kunal.docx
@@ -19510,6 +19510,490 @@
     </w:p>
     <w:p/>
     <w:p/>
+    <w:p>
+      <w:pPr>
+        <w:pStyle w:val="HTMLPreformatted"/>
+        <w:shd w:val="clear" w:color="auto" w:fill="1E1F22"/>
+        <w:rPr>
+          <w:color w:val="BCBEC4"/>
+        </w:rPr>
+      </w:pPr>
+      <w:r>
+        <w:rPr>
+          <w:color w:val="7A7E85"/>
+        </w:rPr>
+        <w:lastRenderedPageBreak/>
+        <w:t>// Task017: Create a Hash Map of capacity 10.</w:t>
+      </w:r>
+      <w:r>
+        <w:rPr>
+          <w:color w:val="7A7E85"/>
+        </w:rPr>
+        <w:br/>
+      </w:r>
+      <w:r>
+        <w:rPr>
+          <w:color w:val="7A7E85"/>
+        </w:rPr>
+        <w:br/>
+      </w:r>
+      <w:r>
+        <w:rPr>
+          <w:color w:val="CF8E6D"/>
+        </w:rPr>
+        <w:t xml:space="preserve">package </w:t>
+      </w:r>
+      <w:proofErr w:type="spellStart"/>
+      <w:r>
+        <w:rPr>
+          <w:color w:val="BCBEC4"/>
+        </w:rPr>
+        <w:t>LinkedLists</w:t>
+      </w:r>
+      <w:proofErr w:type="spellEnd"/>
+      <w:r>
+        <w:rPr>
+          <w:color w:val="BCBEC4"/>
+        </w:rPr>
+        <w:t>;</w:t>
+      </w:r>
+      <w:r>
+        <w:rPr>
+          <w:color w:val="BCBEC4"/>
+        </w:rPr>
+        <w:br/>
+      </w:r>
+      <w:r>
+        <w:rPr>
+          <w:color w:val="BCBEC4"/>
+        </w:rPr>
+        <w:br/>
+      </w:r>
+      <w:r>
+        <w:rPr>
+          <w:color w:val="CF8E6D"/>
+        </w:rPr>
+        <w:t xml:space="preserve">import </w:t>
+      </w:r>
+      <w:proofErr w:type="spellStart"/>
+      <w:proofErr w:type="gramStart"/>
+      <w:r>
+        <w:rPr>
+          <w:color w:val="BCBEC4"/>
+        </w:rPr>
+        <w:t>java.util</w:t>
+      </w:r>
+      <w:proofErr w:type="gramEnd"/>
+      <w:r>
+        <w:rPr>
+          <w:color w:val="BCBEC4"/>
+        </w:rPr>
+        <w:t>.HashMap</w:t>
+      </w:r>
+      <w:proofErr w:type="spellEnd"/>
+      <w:r>
+        <w:rPr>
+          <w:color w:val="BCBEC4"/>
+        </w:rPr>
+        <w:t>;</w:t>
+      </w:r>
+      <w:r>
+        <w:rPr>
+          <w:color w:val="BCBEC4"/>
+        </w:rPr>
+        <w:br/>
+      </w:r>
+      <w:r>
+        <w:rPr>
+          <w:color w:val="BCBEC4"/>
+        </w:rPr>
+        <w:br/>
+      </w:r>
+      <w:r>
+        <w:rPr>
+          <w:color w:val="CF8E6D"/>
+        </w:rPr>
+        <w:t xml:space="preserve">public class </w:t>
+      </w:r>
+      <w:r>
+        <w:rPr>
+          <w:color w:val="BCBEC4"/>
+        </w:rPr>
+        <w:t>Task017 {</w:t>
+      </w:r>
+      <w:r>
+        <w:rPr>
+          <w:color w:val="BCBEC4"/>
+        </w:rPr>
+        <w:br/>
+        <w:t xml:space="preserve">    </w:t>
+      </w:r>
+      <w:r>
+        <w:rPr>
+          <w:color w:val="CF8E6D"/>
+        </w:rPr>
+        <w:t xml:space="preserve">public static void </w:t>
+      </w:r>
+      <w:r>
+        <w:rPr>
+          <w:color w:val="56A8F5"/>
+        </w:rPr>
+        <w:t>main</w:t>
+      </w:r>
+      <w:r>
+        <w:rPr>
+          <w:color w:val="BCBEC4"/>
+        </w:rPr>
+        <w:t xml:space="preserve">(String[] </w:t>
+      </w:r>
+      <w:proofErr w:type="spellStart"/>
+      <w:r>
+        <w:rPr>
+          <w:color w:val="BCBEC4"/>
+        </w:rPr>
+        <w:t>args</w:t>
+      </w:r>
+      <w:proofErr w:type="spellEnd"/>
+      <w:r>
+        <w:rPr>
+          <w:color w:val="BCBEC4"/>
+        </w:rPr>
+        <w:t>) {</w:t>
+      </w:r>
+      <w:r>
+        <w:rPr>
+          <w:color w:val="BCBEC4"/>
+        </w:rPr>
+        <w:br/>
+        <w:t xml:space="preserve">        HashMap&lt;Integer, String&gt; </w:t>
+      </w:r>
+      <w:proofErr w:type="spellStart"/>
+      <w:r>
+        <w:rPr>
+          <w:color w:val="BCBEC4"/>
+        </w:rPr>
+        <w:t>hashMap</w:t>
+      </w:r>
+      <w:proofErr w:type="spellEnd"/>
+      <w:r>
+        <w:rPr>
+          <w:color w:val="BCBEC4"/>
+        </w:rPr>
+        <w:t xml:space="preserve"> = </w:t>
+      </w:r>
+      <w:r>
+        <w:rPr>
+          <w:color w:val="CF8E6D"/>
+        </w:rPr>
+        <w:t xml:space="preserve">new </w:t>
+      </w:r>
+      <w:r>
+        <w:rPr>
+          <w:color w:val="BCBEC4"/>
+        </w:rPr>
+        <w:t>HashMap&lt;&gt;(</w:t>
+      </w:r>
+      <w:r>
+        <w:rPr>
+          <w:color w:val="2AACB8"/>
+        </w:rPr>
+        <w:t>10</w:t>
+      </w:r>
+      <w:r>
+        <w:rPr>
+          <w:color w:val="BCBEC4"/>
+        </w:rPr>
+        <w:t>);</w:t>
+      </w:r>
+      <w:r>
+        <w:rPr>
+          <w:color w:val="BCBEC4"/>
+        </w:rPr>
+        <w:br/>
+        <w:t xml:space="preserve">        </w:t>
+      </w:r>
+      <w:r>
+        <w:rPr>
+          <w:color w:val="CF8E6D"/>
+        </w:rPr>
+        <w:t xml:space="preserve">for </w:t>
+      </w:r>
+      <w:r>
+        <w:rPr>
+          <w:color w:val="BCBEC4"/>
+        </w:rPr>
+        <w:t>(</w:t>
+      </w:r>
+      <w:r>
+        <w:rPr>
+          <w:color w:val="CF8E6D"/>
+        </w:rPr>
+        <w:t xml:space="preserve">int </w:t>
+      </w:r>
+      <w:proofErr w:type="spellStart"/>
+      <w:r>
+        <w:rPr>
+          <w:color w:val="BCBEC4"/>
+        </w:rPr>
+        <w:t>i</w:t>
+      </w:r>
+      <w:proofErr w:type="spellEnd"/>
+      <w:r>
+        <w:rPr>
+          <w:color w:val="BCBEC4"/>
+        </w:rPr>
+        <w:t xml:space="preserve"> = </w:t>
+      </w:r>
+      <w:r>
+        <w:rPr>
+          <w:color w:val="2AACB8"/>
+        </w:rPr>
+        <w:t>1</w:t>
+      </w:r>
+      <w:r>
+        <w:rPr>
+          <w:color w:val="BCBEC4"/>
+        </w:rPr>
+        <w:t xml:space="preserve">; </w:t>
+      </w:r>
+      <w:proofErr w:type="spellStart"/>
+      <w:r>
+        <w:rPr>
+          <w:color w:val="BCBEC4"/>
+        </w:rPr>
+        <w:t>i</w:t>
+      </w:r>
+      <w:proofErr w:type="spellEnd"/>
+      <w:r>
+        <w:rPr>
+          <w:color w:val="BCBEC4"/>
+        </w:rPr>
+        <w:t xml:space="preserve"> &lt;= </w:t>
+      </w:r>
+      <w:r>
+        <w:rPr>
+          <w:color w:val="2AACB8"/>
+        </w:rPr>
+        <w:t>10</w:t>
+      </w:r>
+      <w:r>
+        <w:rPr>
+          <w:color w:val="BCBEC4"/>
+        </w:rPr>
+        <w:t xml:space="preserve">; </w:t>
+      </w:r>
+      <w:proofErr w:type="spellStart"/>
+      <w:r>
+        <w:rPr>
+          <w:color w:val="BCBEC4"/>
+        </w:rPr>
+        <w:t>i</w:t>
+      </w:r>
+      <w:proofErr w:type="spellEnd"/>
+      <w:r>
+        <w:rPr>
+          <w:color w:val="BCBEC4"/>
+        </w:rPr>
+        <w:t>++) {</w:t>
+      </w:r>
+      <w:r>
+        <w:rPr>
+          <w:color w:val="BCBEC4"/>
+        </w:rPr>
+        <w:br/>
+        <w:t xml:space="preserve">            </w:t>
+      </w:r>
+      <w:proofErr w:type="spellStart"/>
+      <w:r>
+        <w:rPr>
+          <w:color w:val="BCBEC4"/>
+        </w:rPr>
+        <w:t>hashMap.put</w:t>
+      </w:r>
+      <w:proofErr w:type="spellEnd"/>
+      <w:r>
+        <w:rPr>
+          <w:color w:val="BCBEC4"/>
+        </w:rPr>
+        <w:t>(</w:t>
+      </w:r>
+      <w:proofErr w:type="spellStart"/>
+      <w:r>
+        <w:rPr>
+          <w:color w:val="BCBEC4"/>
+        </w:rPr>
+        <w:t>i</w:t>
+      </w:r>
+      <w:proofErr w:type="spellEnd"/>
+      <w:r>
+        <w:rPr>
+          <w:color w:val="BCBEC4"/>
+        </w:rPr>
+        <w:t xml:space="preserve">, </w:t>
+      </w:r>
+      <w:proofErr w:type="spellStart"/>
+      <w:r>
+        <w:rPr>
+          <w:color w:val="BCBEC4"/>
+        </w:rPr>
+        <w:t>String.</w:t>
+      </w:r>
+      <w:r>
+        <w:rPr>
+          <w:i/>
+          <w:iCs/>
+          <w:color w:val="BCBEC4"/>
+        </w:rPr>
+        <w:t>valueOf</w:t>
+      </w:r>
+      <w:proofErr w:type="spellEnd"/>
+      <w:r>
+        <w:rPr>
+          <w:color w:val="BCBEC4"/>
+        </w:rPr>
+        <w:t>(</w:t>
+      </w:r>
+      <w:proofErr w:type="spellStart"/>
+      <w:r>
+        <w:rPr>
+          <w:color w:val="BCBEC4"/>
+        </w:rPr>
+        <w:t>i+i</w:t>
+      </w:r>
+      <w:proofErr w:type="spellEnd"/>
+      <w:r>
+        <w:rPr>
+          <w:color w:val="BCBEC4"/>
+        </w:rPr>
+        <w:t>*</w:t>
+      </w:r>
+      <w:proofErr w:type="spellStart"/>
+      <w:r>
+        <w:rPr>
+          <w:color w:val="BCBEC4"/>
+        </w:rPr>
+        <w:t>i</w:t>
+      </w:r>
+      <w:proofErr w:type="spellEnd"/>
+      <w:r>
+        <w:rPr>
+          <w:color w:val="BCBEC4"/>
+        </w:rPr>
+        <w:t>));</w:t>
+      </w:r>
+      <w:r>
+        <w:rPr>
+          <w:color w:val="BCBEC4"/>
+        </w:rPr>
+        <w:br/>
+        <w:t xml:space="preserve">        }</w:t>
+      </w:r>
+      <w:r>
+        <w:rPr>
+          <w:color w:val="BCBEC4"/>
+        </w:rPr>
+        <w:br/>
+        <w:t xml:space="preserve">        </w:t>
+      </w:r>
+      <w:proofErr w:type="spellStart"/>
+      <w:r>
+        <w:rPr>
+          <w:color w:val="BCBEC4"/>
+        </w:rPr>
+        <w:t>System.</w:t>
+      </w:r>
+      <w:r>
+        <w:rPr>
+          <w:i/>
+          <w:iCs/>
+          <w:color w:val="C77DBB"/>
+        </w:rPr>
+        <w:t>out</w:t>
+      </w:r>
+      <w:r>
+        <w:rPr>
+          <w:color w:val="BCBEC4"/>
+        </w:rPr>
+        <w:t>.println</w:t>
+      </w:r>
+      <w:proofErr w:type="spellEnd"/>
+      <w:r>
+        <w:rPr>
+          <w:color w:val="BCBEC4"/>
+        </w:rPr>
+        <w:t>(</w:t>
+      </w:r>
+      <w:proofErr w:type="spellStart"/>
+      <w:r>
+        <w:rPr>
+          <w:color w:val="BCBEC4"/>
+        </w:rPr>
+        <w:t>hashMap</w:t>
+      </w:r>
+      <w:proofErr w:type="spellEnd"/>
+      <w:r>
+        <w:rPr>
+          <w:color w:val="BCBEC4"/>
+        </w:rPr>
+        <w:t>);</w:t>
+      </w:r>
+      <w:r>
+        <w:rPr>
+          <w:color w:val="BCBEC4"/>
+        </w:rPr>
+        <w:br/>
+        <w:t xml:space="preserve">    }</w:t>
+      </w:r>
+      <w:r>
+        <w:rPr>
+          <w:color w:val="BCBEC4"/>
+        </w:rPr>
+        <w:br/>
+        <w:t>}</w:t>
+      </w:r>
+    </w:p>
+    <w:p>
+      <w:r>
+        <w:rPr>
+          <w:noProof/>
+        </w:rPr>
+        <w:drawing>
+          <wp:inline distT="0" distB="0" distL="0" distR="0" wp14:anchorId="57CA5A29" wp14:editId="68B82FC0">
+            <wp:extent cx="5943600" cy="3120390"/>
+            <wp:effectExtent l="0" t="0" r="0" b="3810"/>
+            <wp:docPr id="16" name="Picture 16"/>
+            <wp:cNvGraphicFramePr>
+              <a:graphicFrameLocks xmlns:a="http://schemas.openxmlformats.org/drawingml/2006/main" noChangeAspect="1"/>
+            </wp:cNvGraphicFramePr>
+            <a:graphic xmlns:a="http://schemas.openxmlformats.org/drawingml/2006/main">
+              <a:graphicData uri="http://schemas.openxmlformats.org/drawingml/2006/picture">
+                <pic:pic xmlns:pic="http://schemas.openxmlformats.org/drawingml/2006/picture">
+                  <pic:nvPicPr>
+                    <pic:cNvPr id="1" name=""/>
+                    <pic:cNvPicPr/>
+                  </pic:nvPicPr>
+                  <pic:blipFill>
+                    <a:blip r:embed="rId20"/>
+                    <a:stretch>
+                      <a:fillRect/>
+                    </a:stretch>
+                  </pic:blipFill>
+                  <pic:spPr>
+                    <a:xfrm>
+                      <a:off x="0" y="0"/>
+                      <a:ext cx="5943600" cy="3120390"/>
+                    </a:xfrm>
+                    <a:prstGeom prst="rect">
+                      <a:avLst/>
+                    </a:prstGeom>
+                  </pic:spPr>
+                </pic:pic>
+              </a:graphicData>
+            </a:graphic>
+          </wp:inline>
+        </w:drawing>
+      </w:r>
+    </w:p>
     <w:p/>
     <w:sectPr>
       <w:pgSz w:w="12240" w:h="15840"/>

</xml_diff>

<commit_message>
copy data from one map to another map
</commit_message>
<xml_diff>
--- a/Daily Tasks/Day13_113203635_Kunal.docx
+++ b/Daily Tasks/Day13_113203635_Kunal.docx
@@ -99,7 +99,6 @@
         </w:rPr>
         <w:t xml:space="preserve">void </w:t>
       </w:r>
-      <w:proofErr w:type="gramStart"/>
       <w:r>
         <w:rPr>
           <w:rFonts w:ascii="Courier New" w:eastAsia="Times New Roman" w:hAnsi="Courier New" w:cs="Courier New"/>
@@ -107,17 +106,7 @@
           <w:sz w:val="20"/>
           <w:szCs w:val="20"/>
         </w:rPr>
-        <w:t>main(</w:t>
-      </w:r>
-      <w:proofErr w:type="gramEnd"/>
-      <w:r>
-        <w:rPr>
-          <w:rFonts w:ascii="Courier New" w:eastAsia="Times New Roman" w:hAnsi="Courier New" w:cs="Courier New"/>
-          <w:color w:val="BCBEC4"/>
-          <w:sz w:val="20"/>
-          <w:szCs w:val="20"/>
-        </w:rPr>
-        <w:t>){</w:t>
+        <w:t>main(){</w:t>
       </w:r>
       <w:r>
         <w:rPr>
@@ -7624,15 +7613,7 @@
         </w:numPr>
       </w:pPr>
       <w:r>
-        <w:t xml:space="preserve">Basic Operations: </w:t>
-      </w:r>
-      <w:proofErr w:type="gramStart"/>
-      <w:r>
-        <w:t>add(</w:t>
-      </w:r>
-      <w:proofErr w:type="gramEnd"/>
-      <w:r>
-        <w:t xml:space="preserve">T data), delete(T data), </w:t>
+        <w:t xml:space="preserve">Basic Operations: add(T data), delete(T data), </w:t>
       </w:r>
       <w:proofErr w:type="spellStart"/>
       <w:r>
@@ -7655,17 +7636,12 @@
         <w:t xml:space="preserve">Insertion: </w:t>
       </w:r>
       <w:proofErr w:type="spellStart"/>
-      <w:proofErr w:type="gramStart"/>
       <w:r>
         <w:t>addAtBeginning</w:t>
       </w:r>
       <w:proofErr w:type="spellEnd"/>
       <w:r>
-        <w:t>(</w:t>
-      </w:r>
-      <w:proofErr w:type="gramEnd"/>
-      <w:r>
-        <w:t xml:space="preserve">T data), </w:t>
+        <w:t xml:space="preserve">(T data), </w:t>
       </w:r>
       <w:proofErr w:type="spellStart"/>
       <w:r>
@@ -7688,17 +7664,12 @@
         <w:t xml:space="preserve">Deletion: </w:t>
       </w:r>
       <w:proofErr w:type="spellStart"/>
-      <w:proofErr w:type="gramStart"/>
       <w:r>
         <w:t>deleteAtPosition</w:t>
       </w:r>
       <w:proofErr w:type="spellEnd"/>
       <w:r>
-        <w:t>(</w:t>
-      </w:r>
-      <w:proofErr w:type="gramEnd"/>
-      <w:r>
-        <w:t xml:space="preserve">int position), </w:t>
+        <w:t xml:space="preserve">(int position), </w:t>
       </w:r>
       <w:proofErr w:type="spellStart"/>
       <w:r>
@@ -7726,15 +7697,7 @@
         </w:numPr>
       </w:pPr>
       <w:r>
-        <w:t xml:space="preserve">Traversal: </w:t>
-      </w:r>
-      <w:proofErr w:type="gramStart"/>
-      <w:r>
-        <w:t>get(</w:t>
-      </w:r>
-      <w:proofErr w:type="gramEnd"/>
-      <w:r>
-        <w:t>int position)</w:t>
+        <w:t>Traversal: get(int position)</w:t>
       </w:r>
     </w:p>
     <w:p>
@@ -7749,17 +7712,12 @@
         <w:t xml:space="preserve">Utility: </w:t>
       </w:r>
       <w:proofErr w:type="spellStart"/>
-      <w:proofErr w:type="gramStart"/>
       <w:r>
         <w:t>isEmpty</w:t>
       </w:r>
       <w:proofErr w:type="spellEnd"/>
       <w:r>
-        <w:t>(</w:t>
-      </w:r>
-      <w:proofErr w:type="gramEnd"/>
-      <w:r>
-        <w:t xml:space="preserve">), size(), contains(T data), </w:t>
+        <w:t xml:space="preserve">(), size(), contains(T data), </w:t>
       </w:r>
       <w:proofErr w:type="spellStart"/>
       <w:r>
@@ -7779,15 +7737,7 @@
         </w:numPr>
       </w:pPr>
       <w:r>
-        <w:t xml:space="preserve">Modification: </w:t>
-      </w:r>
-      <w:proofErr w:type="gramStart"/>
-      <w:r>
-        <w:t>update(</w:t>
-      </w:r>
-      <w:proofErr w:type="gramEnd"/>
-      <w:r>
-        <w:t xml:space="preserve">T </w:t>
+        <w:t xml:space="preserve">Modification: update(T </w:t>
       </w:r>
       <w:proofErr w:type="spellStart"/>
       <w:r>
@@ -7905,19 +7855,11 @@
         <w:t xml:space="preserve">import </w:t>
       </w:r>
       <w:proofErr w:type="spellStart"/>
-      <w:proofErr w:type="gramStart"/>
-      <w:r>
-        <w:rPr>
-          <w:color w:val="BCBEC4"/>
-        </w:rPr>
-        <w:t>java.util</w:t>
-      </w:r>
-      <w:proofErr w:type="gramEnd"/>
-      <w:r>
-        <w:rPr>
-          <w:color w:val="BCBEC4"/>
-        </w:rPr>
-        <w:t>.LinkedList</w:t>
+      <w:r>
+        <w:rPr>
+          <w:color w:val="BCBEC4"/>
+        </w:rPr>
+        <w:t>java.util.LinkedList</w:t>
       </w:r>
       <w:proofErr w:type="spellEnd"/>
       <w:r>
@@ -14731,19 +14673,11 @@
         <w:t xml:space="preserve">import </w:t>
       </w:r>
       <w:proofErr w:type="spellStart"/>
-      <w:proofErr w:type="gramStart"/>
-      <w:r>
-        <w:rPr>
-          <w:color w:val="BCBEC4"/>
-        </w:rPr>
-        <w:t>java.util</w:t>
-      </w:r>
-      <w:proofErr w:type="gramEnd"/>
-      <w:r>
-        <w:rPr>
-          <w:color w:val="BCBEC4"/>
-        </w:rPr>
-        <w:t>.LinkedList</w:t>
+      <w:r>
+        <w:rPr>
+          <w:color w:val="BCBEC4"/>
+        </w:rPr>
+        <w:t>java.util.LinkedList</w:t>
       </w:r>
       <w:proofErr w:type="spellEnd"/>
       <w:r>
@@ -15011,7 +14945,6 @@
         <w:t xml:space="preserve"> = (LinkedList&lt;String&gt;) </w:t>
       </w:r>
       <w:proofErr w:type="spellStart"/>
-      <w:proofErr w:type="gramStart"/>
       <w:r>
         <w:rPr>
           <w:color w:val="BCBEC4"/>
@@ -15019,7 +14952,6 @@
         <w:t>list.clone</w:t>
       </w:r>
       <w:proofErr w:type="spellEnd"/>
-      <w:proofErr w:type="gramEnd"/>
       <w:r>
         <w:rPr>
           <w:color w:val="BCBEC4"/>
@@ -15231,19 +15163,11 @@
         <w:t xml:space="preserve">import </w:t>
       </w:r>
       <w:proofErr w:type="spellStart"/>
-      <w:proofErr w:type="gramStart"/>
-      <w:r>
-        <w:rPr>
-          <w:color w:val="BCBEC4"/>
-        </w:rPr>
-        <w:t>java.util</w:t>
-      </w:r>
-      <w:proofErr w:type="gramEnd"/>
-      <w:r>
-        <w:rPr>
-          <w:color w:val="BCBEC4"/>
-        </w:rPr>
-        <w:t>.LinkedList</w:t>
+      <w:r>
+        <w:rPr>
+          <w:color w:val="BCBEC4"/>
+        </w:rPr>
+        <w:t>java.util.LinkedList</w:t>
       </w:r>
       <w:proofErr w:type="spellEnd"/>
       <w:r>
@@ -15546,7 +15470,6 @@
         <w:t xml:space="preserve"> = </w:t>
       </w:r>
       <w:proofErr w:type="spellStart"/>
-      <w:proofErr w:type="gramStart"/>
       <w:r>
         <w:rPr>
           <w:color w:val="BCBEC4"/>
@@ -15554,7 +15477,6 @@
         <w:t>list.spliterator</w:t>
       </w:r>
       <w:proofErr w:type="spellEnd"/>
-      <w:proofErr w:type="gramEnd"/>
       <w:r>
         <w:rPr>
           <w:color w:val="BCBEC4"/>
@@ -15757,7 +15679,6 @@
         <w:t xml:space="preserve">// Task015: </w:t>
       </w:r>
       <w:proofErr w:type="spellStart"/>
-      <w:proofErr w:type="gramStart"/>
       <w:r>
         <w:rPr>
           <w:color w:val="7A7E85"/>
@@ -15769,14 +15690,7 @@
         <w:rPr>
           <w:color w:val="7A7E85"/>
         </w:rPr>
-        <w:t>(</w:t>
-      </w:r>
-      <w:proofErr w:type="gramEnd"/>
-      <w:r>
-        <w:rPr>
-          <w:color w:val="7A7E85"/>
-        </w:rPr>
-        <w:t>)</w:t>
+        <w:t>()</w:t>
       </w:r>
       <w:r>
         <w:rPr>
@@ -16150,7 +16064,6 @@
         <w:t xml:space="preserve"> = </w:t>
       </w:r>
       <w:proofErr w:type="spellStart"/>
-      <w:proofErr w:type="gramStart"/>
       <w:r>
         <w:rPr>
           <w:color w:val="BCBEC4"/>
@@ -16158,7 +16071,6 @@
         <w:t>list.spliterator</w:t>
       </w:r>
       <w:proofErr w:type="spellEnd"/>
-      <w:proofErr w:type="gramEnd"/>
       <w:r>
         <w:rPr>
           <w:color w:val="BCBEC4"/>
@@ -19576,19 +19488,11 @@
         <w:t xml:space="preserve">import </w:t>
       </w:r>
       <w:proofErr w:type="spellStart"/>
-      <w:proofErr w:type="gramStart"/>
-      <w:r>
-        <w:rPr>
-          <w:color w:val="BCBEC4"/>
-        </w:rPr>
-        <w:t>java.util</w:t>
-      </w:r>
-      <w:proofErr w:type="gramEnd"/>
-      <w:r>
-        <w:rPr>
-          <w:color w:val="BCBEC4"/>
-        </w:rPr>
-        <w:t>.HashMap</w:t>
+      <w:r>
+        <w:rPr>
+          <w:color w:val="BCBEC4"/>
+        </w:rPr>
+        <w:t>java.util.HashMap</w:t>
       </w:r>
       <w:proofErr w:type="spellEnd"/>
       <w:r>
@@ -19994,6 +19898,607 @@
         </w:drawing>
       </w:r>
     </w:p>
+    <w:p/>
+    <w:p>
+      <w:pPr>
+        <w:pStyle w:val="HTMLPreformatted"/>
+        <w:shd w:val="clear" w:color="auto" w:fill="1E1F22"/>
+        <w:rPr>
+          <w:color w:val="7A7E85"/>
+        </w:rPr>
+      </w:pPr>
+    </w:p>
+    <w:p>
+      <w:pPr>
+        <w:pStyle w:val="HTMLPreformatted"/>
+        <w:shd w:val="clear" w:color="auto" w:fill="1E1F22"/>
+        <w:rPr>
+          <w:color w:val="BCBEC4"/>
+        </w:rPr>
+      </w:pPr>
+      <w:r>
+        <w:rPr>
+          <w:color w:val="7A7E85"/>
+        </w:rPr>
+        <w:t>// Task018: copy data from one map to another map</w:t>
+      </w:r>
+      <w:r>
+        <w:rPr>
+          <w:color w:val="7A7E85"/>
+        </w:rPr>
+        <w:br/>
+      </w:r>
+      <w:r>
+        <w:rPr>
+          <w:color w:val="7A7E85"/>
+        </w:rPr>
+        <w:br/>
+      </w:r>
+      <w:r>
+        <w:rPr>
+          <w:color w:val="CF8E6D"/>
+        </w:rPr>
+        <w:t xml:space="preserve">package </w:t>
+      </w:r>
+      <w:proofErr w:type="spellStart"/>
+      <w:r>
+        <w:rPr>
+          <w:color w:val="BCBEC4"/>
+        </w:rPr>
+        <w:t>LinkedLists</w:t>
+      </w:r>
+      <w:proofErr w:type="spellEnd"/>
+      <w:r>
+        <w:rPr>
+          <w:color w:val="BCBEC4"/>
+        </w:rPr>
+        <w:t>;</w:t>
+      </w:r>
+      <w:r>
+        <w:rPr>
+          <w:color w:val="BCBEC4"/>
+        </w:rPr>
+        <w:br/>
+      </w:r>
+      <w:r>
+        <w:rPr>
+          <w:color w:val="CF8E6D"/>
+        </w:rPr>
+        <w:t xml:space="preserve">import </w:t>
+      </w:r>
+      <w:proofErr w:type="spellStart"/>
+      <w:r>
+        <w:rPr>
+          <w:color w:val="BCBEC4"/>
+        </w:rPr>
+        <w:t>java.util.HashMap</w:t>
+      </w:r>
+      <w:proofErr w:type="spellEnd"/>
+      <w:r>
+        <w:rPr>
+          <w:color w:val="BCBEC4"/>
+        </w:rPr>
+        <w:t>;</w:t>
+      </w:r>
+      <w:r>
+        <w:rPr>
+          <w:color w:val="BCBEC4"/>
+        </w:rPr>
+        <w:br/>
+      </w:r>
+      <w:r>
+        <w:rPr>
+          <w:color w:val="BCBEC4"/>
+        </w:rPr>
+        <w:br/>
+      </w:r>
+      <w:r>
+        <w:rPr>
+          <w:color w:val="CF8E6D"/>
+        </w:rPr>
+        <w:t xml:space="preserve">public class </w:t>
+      </w:r>
+      <w:r>
+        <w:rPr>
+          <w:color w:val="BCBEC4"/>
+        </w:rPr>
+        <w:t>Task018 {</w:t>
+      </w:r>
+      <w:r>
+        <w:rPr>
+          <w:color w:val="BCBEC4"/>
+        </w:rPr>
+        <w:br/>
+        <w:t xml:space="preserve">    </w:t>
+      </w:r>
+      <w:r>
+        <w:rPr>
+          <w:color w:val="CF8E6D"/>
+        </w:rPr>
+        <w:t xml:space="preserve">public static void </w:t>
+      </w:r>
+      <w:r>
+        <w:rPr>
+          <w:color w:val="56A8F5"/>
+        </w:rPr>
+        <w:t>main</w:t>
+      </w:r>
+      <w:r>
+        <w:rPr>
+          <w:color w:val="BCBEC4"/>
+        </w:rPr>
+        <w:t xml:space="preserve">(String[] </w:t>
+      </w:r>
+      <w:proofErr w:type="spellStart"/>
+      <w:r>
+        <w:rPr>
+          <w:color w:val="BCBEC4"/>
+        </w:rPr>
+        <w:t>args</w:t>
+      </w:r>
+      <w:proofErr w:type="spellEnd"/>
+      <w:r>
+        <w:rPr>
+          <w:color w:val="BCBEC4"/>
+        </w:rPr>
+        <w:t>) {</w:t>
+      </w:r>
+      <w:r>
+        <w:rPr>
+          <w:color w:val="BCBEC4"/>
+        </w:rPr>
+        <w:br/>
+        <w:t xml:space="preserve">        HashMap&lt;Integer, String&gt; </w:t>
+      </w:r>
+      <w:proofErr w:type="spellStart"/>
+      <w:r>
+        <w:rPr>
+          <w:color w:val="BCBEC4"/>
+        </w:rPr>
+        <w:t>hashMap</w:t>
+      </w:r>
+      <w:proofErr w:type="spellEnd"/>
+      <w:r>
+        <w:rPr>
+          <w:color w:val="BCBEC4"/>
+        </w:rPr>
+        <w:t xml:space="preserve"> = </w:t>
+      </w:r>
+      <w:r>
+        <w:rPr>
+          <w:color w:val="CF8E6D"/>
+        </w:rPr>
+        <w:t xml:space="preserve">new </w:t>
+      </w:r>
+      <w:r>
+        <w:rPr>
+          <w:color w:val="BCBEC4"/>
+        </w:rPr>
+        <w:t>HashMap&lt;&gt;(</w:t>
+      </w:r>
+      <w:r>
+        <w:rPr>
+          <w:color w:val="2AACB8"/>
+        </w:rPr>
+        <w:t>10</w:t>
+      </w:r>
+      <w:r>
+        <w:rPr>
+          <w:color w:val="BCBEC4"/>
+        </w:rPr>
+        <w:t>);</w:t>
+      </w:r>
+      <w:r>
+        <w:rPr>
+          <w:color w:val="BCBEC4"/>
+        </w:rPr>
+        <w:br/>
+        <w:t xml:space="preserve">        </w:t>
+      </w:r>
+      <w:r>
+        <w:rPr>
+          <w:color w:val="CF8E6D"/>
+        </w:rPr>
+        <w:t xml:space="preserve">for </w:t>
+      </w:r>
+      <w:r>
+        <w:rPr>
+          <w:color w:val="BCBEC4"/>
+        </w:rPr>
+        <w:t>(</w:t>
+      </w:r>
+      <w:r>
+        <w:rPr>
+          <w:color w:val="CF8E6D"/>
+        </w:rPr>
+        <w:t xml:space="preserve">int </w:t>
+      </w:r>
+      <w:proofErr w:type="spellStart"/>
+      <w:r>
+        <w:rPr>
+          <w:color w:val="BCBEC4"/>
+        </w:rPr>
+        <w:t>i</w:t>
+      </w:r>
+      <w:proofErr w:type="spellEnd"/>
+      <w:r>
+        <w:rPr>
+          <w:color w:val="BCBEC4"/>
+        </w:rPr>
+        <w:t xml:space="preserve"> = </w:t>
+      </w:r>
+      <w:r>
+        <w:rPr>
+          <w:color w:val="2AACB8"/>
+        </w:rPr>
+        <w:t>1</w:t>
+      </w:r>
+      <w:r>
+        <w:rPr>
+          <w:color w:val="BCBEC4"/>
+        </w:rPr>
+        <w:t xml:space="preserve">; </w:t>
+      </w:r>
+      <w:proofErr w:type="spellStart"/>
+      <w:r>
+        <w:rPr>
+          <w:color w:val="BCBEC4"/>
+        </w:rPr>
+        <w:t>i</w:t>
+      </w:r>
+      <w:proofErr w:type="spellEnd"/>
+      <w:r>
+        <w:rPr>
+          <w:color w:val="BCBEC4"/>
+        </w:rPr>
+        <w:t xml:space="preserve"> &lt;= </w:t>
+      </w:r>
+      <w:r>
+        <w:rPr>
+          <w:color w:val="2AACB8"/>
+        </w:rPr>
+        <w:t>10</w:t>
+      </w:r>
+      <w:r>
+        <w:rPr>
+          <w:color w:val="BCBEC4"/>
+        </w:rPr>
+        <w:t xml:space="preserve">; </w:t>
+      </w:r>
+      <w:proofErr w:type="spellStart"/>
+      <w:r>
+        <w:rPr>
+          <w:color w:val="BCBEC4"/>
+        </w:rPr>
+        <w:t>i</w:t>
+      </w:r>
+      <w:proofErr w:type="spellEnd"/>
+      <w:r>
+        <w:rPr>
+          <w:color w:val="BCBEC4"/>
+        </w:rPr>
+        <w:t>++) {</w:t>
+      </w:r>
+      <w:r>
+        <w:rPr>
+          <w:color w:val="BCBEC4"/>
+        </w:rPr>
+        <w:br/>
+        <w:t xml:space="preserve">            </w:t>
+      </w:r>
+      <w:proofErr w:type="spellStart"/>
+      <w:r>
+        <w:rPr>
+          <w:color w:val="BCBEC4"/>
+        </w:rPr>
+        <w:t>hashMap.put</w:t>
+      </w:r>
+      <w:proofErr w:type="spellEnd"/>
+      <w:r>
+        <w:rPr>
+          <w:color w:val="BCBEC4"/>
+        </w:rPr>
+        <w:t>(</w:t>
+      </w:r>
+      <w:proofErr w:type="spellStart"/>
+      <w:r>
+        <w:rPr>
+          <w:color w:val="BCBEC4"/>
+        </w:rPr>
+        <w:t>i</w:t>
+      </w:r>
+      <w:proofErr w:type="spellEnd"/>
+      <w:r>
+        <w:rPr>
+          <w:color w:val="BCBEC4"/>
+        </w:rPr>
+        <w:t xml:space="preserve">, </w:t>
+      </w:r>
+      <w:proofErr w:type="spellStart"/>
+      <w:r>
+        <w:rPr>
+          <w:color w:val="BCBEC4"/>
+        </w:rPr>
+        <w:t>String.</w:t>
+      </w:r>
+      <w:r>
+        <w:rPr>
+          <w:i/>
+          <w:iCs/>
+          <w:color w:val="BCBEC4"/>
+        </w:rPr>
+        <w:t>valueOf</w:t>
+      </w:r>
+      <w:proofErr w:type="spellEnd"/>
+      <w:r>
+        <w:rPr>
+          <w:color w:val="BCBEC4"/>
+        </w:rPr>
+        <w:t>(</w:t>
+      </w:r>
+      <w:proofErr w:type="spellStart"/>
+      <w:r>
+        <w:rPr>
+          <w:color w:val="BCBEC4"/>
+        </w:rPr>
+        <w:t>i+i</w:t>
+      </w:r>
+      <w:proofErr w:type="spellEnd"/>
+      <w:r>
+        <w:rPr>
+          <w:color w:val="BCBEC4"/>
+        </w:rPr>
+        <w:t>*</w:t>
+      </w:r>
+      <w:proofErr w:type="spellStart"/>
+      <w:r>
+        <w:rPr>
+          <w:color w:val="BCBEC4"/>
+        </w:rPr>
+        <w:t>i</w:t>
+      </w:r>
+      <w:proofErr w:type="spellEnd"/>
+      <w:r>
+        <w:rPr>
+          <w:color w:val="BCBEC4"/>
+        </w:rPr>
+        <w:t>));</w:t>
+      </w:r>
+      <w:r>
+        <w:rPr>
+          <w:color w:val="BCBEC4"/>
+        </w:rPr>
+        <w:br/>
+        <w:t xml:space="preserve">        }</w:t>
+      </w:r>
+      <w:r>
+        <w:rPr>
+          <w:color w:val="BCBEC4"/>
+        </w:rPr>
+        <w:br/>
+        <w:t xml:space="preserve">        HashMap&lt;Integer, String&gt; </w:t>
+      </w:r>
+      <w:proofErr w:type="spellStart"/>
+      <w:r>
+        <w:rPr>
+          <w:color w:val="BCBEC4"/>
+        </w:rPr>
+        <w:t>hashMapClone</w:t>
+      </w:r>
+      <w:proofErr w:type="spellEnd"/>
+      <w:r>
+        <w:rPr>
+          <w:color w:val="BCBEC4"/>
+        </w:rPr>
+        <w:t xml:space="preserve"> = </w:t>
+      </w:r>
+      <w:r>
+        <w:rPr>
+          <w:color w:val="CF8E6D"/>
+        </w:rPr>
+        <w:t xml:space="preserve">new </w:t>
+      </w:r>
+      <w:r>
+        <w:rPr>
+          <w:color w:val="BCBEC4"/>
+        </w:rPr>
+        <w:t>HashMap&lt;&gt;(</w:t>
+      </w:r>
+      <w:proofErr w:type="spellStart"/>
+      <w:r>
+        <w:rPr>
+          <w:color w:val="BCBEC4"/>
+        </w:rPr>
+        <w:t>hashMap</w:t>
+      </w:r>
+      <w:proofErr w:type="spellEnd"/>
+      <w:r>
+        <w:rPr>
+          <w:color w:val="BCBEC4"/>
+        </w:rPr>
+        <w:t>);</w:t>
+      </w:r>
+      <w:r>
+        <w:rPr>
+          <w:color w:val="BCBEC4"/>
+        </w:rPr>
+        <w:br/>
+        <w:t xml:space="preserve">        </w:t>
+      </w:r>
+      <w:proofErr w:type="spellStart"/>
+      <w:r>
+        <w:rPr>
+          <w:color w:val="BCBEC4"/>
+        </w:rPr>
+        <w:t>System.</w:t>
+      </w:r>
+      <w:r>
+        <w:rPr>
+          <w:i/>
+          <w:iCs/>
+          <w:color w:val="C77DBB"/>
+        </w:rPr>
+        <w:t>out</w:t>
+      </w:r>
+      <w:r>
+        <w:rPr>
+          <w:color w:val="BCBEC4"/>
+        </w:rPr>
+        <w:t>.println</w:t>
+      </w:r>
+      <w:proofErr w:type="spellEnd"/>
+      <w:r>
+        <w:rPr>
+          <w:color w:val="BCBEC4"/>
+        </w:rPr>
+        <w:t>(</w:t>
+      </w:r>
+      <w:r>
+        <w:rPr>
+          <w:color w:val="6AAB73"/>
+        </w:rPr>
+        <w:t>"Original: "</w:t>
+      </w:r>
+      <w:r>
+        <w:rPr>
+          <w:color w:val="BCBEC4"/>
+        </w:rPr>
+        <w:t>+</w:t>
+      </w:r>
+      <w:proofErr w:type="spellStart"/>
+      <w:r>
+        <w:rPr>
+          <w:color w:val="BCBEC4"/>
+        </w:rPr>
+        <w:t>hashMap</w:t>
+      </w:r>
+      <w:proofErr w:type="spellEnd"/>
+      <w:r>
+        <w:rPr>
+          <w:color w:val="BCBEC4"/>
+        </w:rPr>
+        <w:t>);</w:t>
+      </w:r>
+      <w:r>
+        <w:rPr>
+          <w:color w:val="BCBEC4"/>
+        </w:rPr>
+        <w:br/>
+        <w:t xml:space="preserve">        </w:t>
+      </w:r>
+      <w:proofErr w:type="spellStart"/>
+      <w:r>
+        <w:rPr>
+          <w:color w:val="BCBEC4"/>
+        </w:rPr>
+        <w:t>System.</w:t>
+      </w:r>
+      <w:r>
+        <w:rPr>
+          <w:i/>
+          <w:iCs/>
+          <w:color w:val="C77DBB"/>
+        </w:rPr>
+        <w:t>out</w:t>
+      </w:r>
+      <w:r>
+        <w:rPr>
+          <w:color w:val="BCBEC4"/>
+        </w:rPr>
+        <w:t>.println</w:t>
+      </w:r>
+      <w:proofErr w:type="spellEnd"/>
+      <w:r>
+        <w:rPr>
+          <w:color w:val="BCBEC4"/>
+        </w:rPr>
+        <w:t>(</w:t>
+      </w:r>
+      <w:r>
+        <w:rPr>
+          <w:color w:val="6AAB73"/>
+        </w:rPr>
+        <w:t>"Clone: "</w:t>
+      </w:r>
+      <w:r>
+        <w:rPr>
+          <w:color w:val="BCBEC4"/>
+        </w:rPr>
+        <w:t>+</w:t>
+      </w:r>
+      <w:proofErr w:type="spellStart"/>
+      <w:r>
+        <w:rPr>
+          <w:color w:val="BCBEC4"/>
+        </w:rPr>
+        <w:t>hashMapClone</w:t>
+      </w:r>
+      <w:proofErr w:type="spellEnd"/>
+      <w:r>
+        <w:rPr>
+          <w:color w:val="BCBEC4"/>
+        </w:rPr>
+        <w:t>);</w:t>
+      </w:r>
+      <w:r>
+        <w:rPr>
+          <w:color w:val="BCBEC4"/>
+        </w:rPr>
+        <w:br/>
+        <w:t xml:space="preserve">    }</w:t>
+      </w:r>
+      <w:r>
+        <w:rPr>
+          <w:color w:val="BCBEC4"/>
+        </w:rPr>
+        <w:br/>
+        <w:t>}</w:t>
+      </w:r>
+    </w:p>
+    <w:p>
+      <w:r>
+        <w:rPr>
+          <w:noProof/>
+        </w:rPr>
+        <w:lastRenderedPageBreak/>
+        <w:drawing>
+          <wp:inline distT="0" distB="0" distL="0" distR="0" wp14:anchorId="49591DD5" wp14:editId="00094C2C">
+            <wp:extent cx="5943600" cy="3120390"/>
+            <wp:effectExtent l="0" t="0" r="0" b="3810"/>
+            <wp:docPr id="17" name="Picture 17"/>
+            <wp:cNvGraphicFramePr>
+              <a:graphicFrameLocks xmlns:a="http://schemas.openxmlformats.org/drawingml/2006/main" noChangeAspect="1"/>
+            </wp:cNvGraphicFramePr>
+            <a:graphic xmlns:a="http://schemas.openxmlformats.org/drawingml/2006/main">
+              <a:graphicData uri="http://schemas.openxmlformats.org/drawingml/2006/picture">
+                <pic:pic xmlns:pic="http://schemas.openxmlformats.org/drawingml/2006/picture">
+                  <pic:nvPicPr>
+                    <pic:cNvPr id="1" name=""/>
+                    <pic:cNvPicPr/>
+                  </pic:nvPicPr>
+                  <pic:blipFill>
+                    <a:blip r:embed="rId21"/>
+                    <a:stretch>
+                      <a:fillRect/>
+                    </a:stretch>
+                  </pic:blipFill>
+                  <pic:spPr>
+                    <a:xfrm>
+                      <a:off x="0" y="0"/>
+                      <a:ext cx="5943600" cy="3120390"/>
+                    </a:xfrm>
+                    <a:prstGeom prst="rect">
+                      <a:avLst/>
+                    </a:prstGeom>
+                  </pic:spPr>
+                </pic:pic>
+              </a:graphicData>
+            </a:graphic>
+          </wp:inline>
+        </w:drawing>
+      </w:r>
+    </w:p>
+    <w:p/>
     <w:p/>
     <w:sectPr>
       <w:pgSz w:w="12240" w:h="15840"/>

</xml_diff>

<commit_message>
Create a  hash map using a load factor
</commit_message>
<xml_diff>
--- a/Daily Tasks/Day13_113203635_Kunal.docx
+++ b/Daily Tasks/Day13_113203635_Kunal.docx
@@ -99,6 +99,7 @@
         </w:rPr>
         <w:t xml:space="preserve">void </w:t>
       </w:r>
+      <w:proofErr w:type="gramStart"/>
       <w:r>
         <w:rPr>
           <w:rFonts w:ascii="Courier New" w:eastAsia="Times New Roman" w:hAnsi="Courier New" w:cs="Courier New"/>
@@ -106,7 +107,17 @@
           <w:sz w:val="20"/>
           <w:szCs w:val="20"/>
         </w:rPr>
-        <w:t>main(){</w:t>
+        <w:t>main(</w:t>
+      </w:r>
+      <w:proofErr w:type="gramEnd"/>
+      <w:r>
+        <w:rPr>
+          <w:rFonts w:ascii="Courier New" w:eastAsia="Times New Roman" w:hAnsi="Courier New" w:cs="Courier New"/>
+          <w:color w:val="BCBEC4"/>
+          <w:sz w:val="20"/>
+          <w:szCs w:val="20"/>
+        </w:rPr>
+        <w:t>){</w:t>
       </w:r>
       <w:r>
         <w:rPr>
@@ -7613,7 +7624,15 @@
         </w:numPr>
       </w:pPr>
       <w:r>
-        <w:t xml:space="preserve">Basic Operations: add(T data), delete(T data), </w:t>
+        <w:t xml:space="preserve">Basic Operations: </w:t>
+      </w:r>
+      <w:proofErr w:type="gramStart"/>
+      <w:r>
+        <w:t>add(</w:t>
+      </w:r>
+      <w:proofErr w:type="gramEnd"/>
+      <w:r>
+        <w:t xml:space="preserve">T data), delete(T data), </w:t>
       </w:r>
       <w:proofErr w:type="spellStart"/>
       <w:r>
@@ -7636,12 +7655,17 @@
         <w:t xml:space="preserve">Insertion: </w:t>
       </w:r>
       <w:proofErr w:type="spellStart"/>
+      <w:proofErr w:type="gramStart"/>
       <w:r>
         <w:t>addAtBeginning</w:t>
       </w:r>
       <w:proofErr w:type="spellEnd"/>
       <w:r>
-        <w:t xml:space="preserve">(T data), </w:t>
+        <w:t>(</w:t>
+      </w:r>
+      <w:proofErr w:type="gramEnd"/>
+      <w:r>
+        <w:t xml:space="preserve">T data), </w:t>
       </w:r>
       <w:proofErr w:type="spellStart"/>
       <w:r>
@@ -7664,12 +7688,17 @@
         <w:t xml:space="preserve">Deletion: </w:t>
       </w:r>
       <w:proofErr w:type="spellStart"/>
+      <w:proofErr w:type="gramStart"/>
       <w:r>
         <w:t>deleteAtPosition</w:t>
       </w:r>
       <w:proofErr w:type="spellEnd"/>
       <w:r>
-        <w:t xml:space="preserve">(int position), </w:t>
+        <w:t>(</w:t>
+      </w:r>
+      <w:proofErr w:type="gramEnd"/>
+      <w:r>
+        <w:t xml:space="preserve">int position), </w:t>
       </w:r>
       <w:proofErr w:type="spellStart"/>
       <w:r>
@@ -7697,7 +7726,15 @@
         </w:numPr>
       </w:pPr>
       <w:r>
-        <w:t>Traversal: get(int position)</w:t>
+        <w:t xml:space="preserve">Traversal: </w:t>
+      </w:r>
+      <w:proofErr w:type="gramStart"/>
+      <w:r>
+        <w:t>get(</w:t>
+      </w:r>
+      <w:proofErr w:type="gramEnd"/>
+      <w:r>
+        <w:t>int position)</w:t>
       </w:r>
     </w:p>
     <w:p>
@@ -7712,12 +7749,17 @@
         <w:t xml:space="preserve">Utility: </w:t>
       </w:r>
       <w:proofErr w:type="spellStart"/>
+      <w:proofErr w:type="gramStart"/>
       <w:r>
         <w:t>isEmpty</w:t>
       </w:r>
       <w:proofErr w:type="spellEnd"/>
       <w:r>
-        <w:t xml:space="preserve">(), size(), contains(T data), </w:t>
+        <w:t>(</w:t>
+      </w:r>
+      <w:proofErr w:type="gramEnd"/>
+      <w:r>
+        <w:t xml:space="preserve">), size(), contains(T data), </w:t>
       </w:r>
       <w:proofErr w:type="spellStart"/>
       <w:r>
@@ -7737,7 +7779,15 @@
         </w:numPr>
       </w:pPr>
       <w:r>
-        <w:t xml:space="preserve">Modification: update(T </w:t>
+        <w:t xml:space="preserve">Modification: </w:t>
+      </w:r>
+      <w:proofErr w:type="gramStart"/>
+      <w:r>
+        <w:t>update(</w:t>
+      </w:r>
+      <w:proofErr w:type="gramEnd"/>
+      <w:r>
+        <w:t xml:space="preserve">T </w:t>
       </w:r>
       <w:proofErr w:type="spellStart"/>
       <w:r>
@@ -7855,11 +7905,19 @@
         <w:t xml:space="preserve">import </w:t>
       </w:r>
       <w:proofErr w:type="spellStart"/>
-      <w:r>
-        <w:rPr>
-          <w:color w:val="BCBEC4"/>
-        </w:rPr>
-        <w:t>java.util.LinkedList</w:t>
+      <w:proofErr w:type="gramStart"/>
+      <w:r>
+        <w:rPr>
+          <w:color w:val="BCBEC4"/>
+        </w:rPr>
+        <w:t>java.util</w:t>
+      </w:r>
+      <w:proofErr w:type="gramEnd"/>
+      <w:r>
+        <w:rPr>
+          <w:color w:val="BCBEC4"/>
+        </w:rPr>
+        <w:t>.LinkedList</w:t>
       </w:r>
       <w:proofErr w:type="spellEnd"/>
       <w:r>
@@ -14673,11 +14731,19 @@
         <w:t xml:space="preserve">import </w:t>
       </w:r>
       <w:proofErr w:type="spellStart"/>
-      <w:r>
-        <w:rPr>
-          <w:color w:val="BCBEC4"/>
-        </w:rPr>
-        <w:t>java.util.LinkedList</w:t>
+      <w:proofErr w:type="gramStart"/>
+      <w:r>
+        <w:rPr>
+          <w:color w:val="BCBEC4"/>
+        </w:rPr>
+        <w:t>java.util</w:t>
+      </w:r>
+      <w:proofErr w:type="gramEnd"/>
+      <w:r>
+        <w:rPr>
+          <w:color w:val="BCBEC4"/>
+        </w:rPr>
+        <w:t>.LinkedList</w:t>
       </w:r>
       <w:proofErr w:type="spellEnd"/>
       <w:r>
@@ -14945,6 +15011,7 @@
         <w:t xml:space="preserve"> = (LinkedList&lt;String&gt;) </w:t>
       </w:r>
       <w:proofErr w:type="spellStart"/>
+      <w:proofErr w:type="gramStart"/>
       <w:r>
         <w:rPr>
           <w:color w:val="BCBEC4"/>
@@ -14952,6 +15019,7 @@
         <w:t>list.clone</w:t>
       </w:r>
       <w:proofErr w:type="spellEnd"/>
+      <w:proofErr w:type="gramEnd"/>
       <w:r>
         <w:rPr>
           <w:color w:val="BCBEC4"/>
@@ -15163,11 +15231,19 @@
         <w:t xml:space="preserve">import </w:t>
       </w:r>
       <w:proofErr w:type="spellStart"/>
-      <w:r>
-        <w:rPr>
-          <w:color w:val="BCBEC4"/>
-        </w:rPr>
-        <w:t>java.util.LinkedList</w:t>
+      <w:proofErr w:type="gramStart"/>
+      <w:r>
+        <w:rPr>
+          <w:color w:val="BCBEC4"/>
+        </w:rPr>
+        <w:t>java.util</w:t>
+      </w:r>
+      <w:proofErr w:type="gramEnd"/>
+      <w:r>
+        <w:rPr>
+          <w:color w:val="BCBEC4"/>
+        </w:rPr>
+        <w:t>.LinkedList</w:t>
       </w:r>
       <w:proofErr w:type="spellEnd"/>
       <w:r>
@@ -15470,6 +15546,7 @@
         <w:t xml:space="preserve"> = </w:t>
       </w:r>
       <w:proofErr w:type="spellStart"/>
+      <w:proofErr w:type="gramStart"/>
       <w:r>
         <w:rPr>
           <w:color w:val="BCBEC4"/>
@@ -15477,6 +15554,7 @@
         <w:t>list.spliterator</w:t>
       </w:r>
       <w:proofErr w:type="spellEnd"/>
+      <w:proofErr w:type="gramEnd"/>
       <w:r>
         <w:rPr>
           <w:color w:val="BCBEC4"/>
@@ -15679,6 +15757,7 @@
         <w:t xml:space="preserve">// Task015: </w:t>
       </w:r>
       <w:proofErr w:type="spellStart"/>
+      <w:proofErr w:type="gramStart"/>
       <w:r>
         <w:rPr>
           <w:color w:val="7A7E85"/>
@@ -15690,7 +15769,14 @@
         <w:rPr>
           <w:color w:val="7A7E85"/>
         </w:rPr>
-        <w:t>()</w:t>
+        <w:t>(</w:t>
+      </w:r>
+      <w:proofErr w:type="gramEnd"/>
+      <w:r>
+        <w:rPr>
+          <w:color w:val="7A7E85"/>
+        </w:rPr>
+        <w:t>)</w:t>
       </w:r>
       <w:r>
         <w:rPr>
@@ -16064,6 +16150,7 @@
         <w:t xml:space="preserve"> = </w:t>
       </w:r>
       <w:proofErr w:type="spellStart"/>
+      <w:proofErr w:type="gramStart"/>
       <w:r>
         <w:rPr>
           <w:color w:val="BCBEC4"/>
@@ -16071,6 +16158,7 @@
         <w:t>list.spliterator</w:t>
       </w:r>
       <w:proofErr w:type="spellEnd"/>
+      <w:proofErr w:type="gramEnd"/>
       <w:r>
         <w:rPr>
           <w:color w:val="BCBEC4"/>
@@ -19488,11 +19576,19 @@
         <w:t xml:space="preserve">import </w:t>
       </w:r>
       <w:proofErr w:type="spellStart"/>
-      <w:r>
-        <w:rPr>
-          <w:color w:val="BCBEC4"/>
-        </w:rPr>
-        <w:t>java.util.HashMap</w:t>
+      <w:proofErr w:type="gramStart"/>
+      <w:r>
+        <w:rPr>
+          <w:color w:val="BCBEC4"/>
+        </w:rPr>
+        <w:t>java.util</w:t>
+      </w:r>
+      <w:proofErr w:type="gramEnd"/>
+      <w:r>
+        <w:rPr>
+          <w:color w:val="BCBEC4"/>
+        </w:rPr>
+        <w:t>.HashMap</w:t>
       </w:r>
       <w:proofErr w:type="spellEnd"/>
       <w:r>
@@ -20455,12 +20551,13 @@
         <w:t>}</w:t>
       </w:r>
     </w:p>
+    <w:p/>
+    <w:p/>
     <w:p>
       <w:r>
         <w:rPr>
           <w:noProof/>
         </w:rPr>
-        <w:lastRenderedPageBreak/>
         <w:drawing>
           <wp:inline distT="0" distB="0" distL="0" distR="0" wp14:anchorId="49591DD5" wp14:editId="00094C2C">
             <wp:extent cx="5943600" cy="3120390"/>
@@ -20500,6 +20597,522 @@
     </w:p>
     <w:p/>
     <w:p/>
+    <w:p/>
+    <w:p>
+      <w:pPr>
+        <w:pStyle w:val="HTMLPreformatted"/>
+        <w:shd w:val="clear" w:color="auto" w:fill="1E1F22"/>
+        <w:rPr>
+          <w:color w:val="7A7E85"/>
+        </w:rPr>
+      </w:pPr>
+    </w:p>
+    <w:p>
+      <w:pPr>
+        <w:pStyle w:val="HTMLPreformatted"/>
+        <w:shd w:val="clear" w:color="auto" w:fill="1E1F22"/>
+        <w:rPr>
+          <w:color w:val="BCBEC4"/>
+        </w:rPr>
+      </w:pPr>
+      <w:r>
+        <w:rPr>
+          <w:color w:val="7A7E85"/>
+        </w:rPr>
+        <w:t>// Task019: Create a hash map using a load factor</w:t>
+      </w:r>
+      <w:r>
+        <w:rPr>
+          <w:color w:val="7A7E85"/>
+        </w:rPr>
+        <w:br/>
+      </w:r>
+      <w:r>
+        <w:rPr>
+          <w:color w:val="7A7E85"/>
+        </w:rPr>
+        <w:br/>
+      </w:r>
+      <w:r>
+        <w:rPr>
+          <w:color w:val="CF8E6D"/>
+        </w:rPr>
+        <w:t xml:space="preserve">package </w:t>
+      </w:r>
+      <w:proofErr w:type="spellStart"/>
+      <w:r>
+        <w:rPr>
+          <w:color w:val="BCBEC4"/>
+        </w:rPr>
+        <w:t>LinkedLists</w:t>
+      </w:r>
+      <w:proofErr w:type="spellEnd"/>
+      <w:r>
+        <w:rPr>
+          <w:color w:val="BCBEC4"/>
+        </w:rPr>
+        <w:t>;</w:t>
+      </w:r>
+      <w:r>
+        <w:rPr>
+          <w:color w:val="BCBEC4"/>
+        </w:rPr>
+        <w:br/>
+      </w:r>
+      <w:r>
+        <w:rPr>
+          <w:color w:val="BCBEC4"/>
+        </w:rPr>
+        <w:br/>
+      </w:r>
+      <w:r>
+        <w:rPr>
+          <w:color w:val="CF8E6D"/>
+        </w:rPr>
+        <w:t xml:space="preserve">import </w:t>
+      </w:r>
+      <w:proofErr w:type="spellStart"/>
+      <w:proofErr w:type="gramStart"/>
+      <w:r>
+        <w:rPr>
+          <w:color w:val="BCBEC4"/>
+        </w:rPr>
+        <w:t>java.util</w:t>
+      </w:r>
+      <w:proofErr w:type="gramEnd"/>
+      <w:r>
+        <w:rPr>
+          <w:color w:val="BCBEC4"/>
+        </w:rPr>
+        <w:t>.HashMap</w:t>
+      </w:r>
+      <w:proofErr w:type="spellEnd"/>
+      <w:r>
+        <w:rPr>
+          <w:color w:val="BCBEC4"/>
+        </w:rPr>
+        <w:t>;</w:t>
+      </w:r>
+      <w:r>
+        <w:rPr>
+          <w:color w:val="BCBEC4"/>
+        </w:rPr>
+        <w:br/>
+      </w:r>
+      <w:r>
+        <w:rPr>
+          <w:color w:val="BCBEC4"/>
+        </w:rPr>
+        <w:br/>
+      </w:r>
+      <w:r>
+        <w:rPr>
+          <w:color w:val="CF8E6D"/>
+        </w:rPr>
+        <w:t xml:space="preserve">public class </w:t>
+      </w:r>
+      <w:r>
+        <w:rPr>
+          <w:color w:val="BCBEC4"/>
+        </w:rPr>
+        <w:t>Task019 {</w:t>
+      </w:r>
+      <w:r>
+        <w:rPr>
+          <w:color w:val="BCBEC4"/>
+        </w:rPr>
+        <w:br/>
+        <w:t xml:space="preserve">    </w:t>
+      </w:r>
+      <w:r>
+        <w:rPr>
+          <w:color w:val="CF8E6D"/>
+        </w:rPr>
+        <w:t xml:space="preserve">public static void </w:t>
+      </w:r>
+      <w:r>
+        <w:rPr>
+          <w:color w:val="56A8F5"/>
+        </w:rPr>
+        <w:t>main</w:t>
+      </w:r>
+      <w:r>
+        <w:rPr>
+          <w:color w:val="BCBEC4"/>
+        </w:rPr>
+        <w:t xml:space="preserve">(String[] </w:t>
+      </w:r>
+      <w:proofErr w:type="spellStart"/>
+      <w:r>
+        <w:rPr>
+          <w:color w:val="BCBEC4"/>
+        </w:rPr>
+        <w:t>args</w:t>
+      </w:r>
+      <w:proofErr w:type="spellEnd"/>
+      <w:r>
+        <w:rPr>
+          <w:color w:val="BCBEC4"/>
+        </w:rPr>
+        <w:t>) {</w:t>
+      </w:r>
+      <w:r>
+        <w:rPr>
+          <w:color w:val="BCBEC4"/>
+        </w:rPr>
+        <w:br/>
+        <w:t xml:space="preserve">        HashMap&lt;Integer, String&gt; </w:t>
+      </w:r>
+      <w:proofErr w:type="spellStart"/>
+      <w:r>
+        <w:rPr>
+          <w:color w:val="BCBEC4"/>
+        </w:rPr>
+        <w:t>hashMap</w:t>
+      </w:r>
+      <w:proofErr w:type="spellEnd"/>
+      <w:r>
+        <w:rPr>
+          <w:color w:val="BCBEC4"/>
+        </w:rPr>
+        <w:t xml:space="preserve"> = </w:t>
+      </w:r>
+      <w:r>
+        <w:rPr>
+          <w:color w:val="CF8E6D"/>
+        </w:rPr>
+        <w:t xml:space="preserve">new </w:t>
+      </w:r>
+      <w:r>
+        <w:rPr>
+          <w:color w:val="BCBEC4"/>
+        </w:rPr>
+        <w:t>HashMap&lt;&gt;(</w:t>
+      </w:r>
+      <w:r>
+        <w:rPr>
+          <w:color w:val="2AACB8"/>
+        </w:rPr>
+        <w:t>10</w:t>
+      </w:r>
+      <w:r>
+        <w:rPr>
+          <w:color w:val="BCBEC4"/>
+        </w:rPr>
+        <w:t xml:space="preserve">, </w:t>
+      </w:r>
+      <w:r>
+        <w:rPr>
+          <w:color w:val="2AACB8"/>
+        </w:rPr>
+        <w:t>0.75f</w:t>
+      </w:r>
+      <w:r>
+        <w:rPr>
+          <w:color w:val="BCBEC4"/>
+        </w:rPr>
+        <w:t>);</w:t>
+      </w:r>
+      <w:r>
+        <w:rPr>
+          <w:color w:val="BCBEC4"/>
+        </w:rPr>
+        <w:br/>
+        <w:t xml:space="preserve">        </w:t>
+      </w:r>
+      <w:r>
+        <w:rPr>
+          <w:color w:val="CF8E6D"/>
+        </w:rPr>
+        <w:t xml:space="preserve">for </w:t>
+      </w:r>
+      <w:r>
+        <w:rPr>
+          <w:color w:val="BCBEC4"/>
+        </w:rPr>
+        <w:t>(</w:t>
+      </w:r>
+      <w:r>
+        <w:rPr>
+          <w:color w:val="CF8E6D"/>
+        </w:rPr>
+        <w:t xml:space="preserve">int </w:t>
+      </w:r>
+      <w:proofErr w:type="spellStart"/>
+      <w:r>
+        <w:rPr>
+          <w:color w:val="BCBEC4"/>
+        </w:rPr>
+        <w:t>i</w:t>
+      </w:r>
+      <w:proofErr w:type="spellEnd"/>
+      <w:r>
+        <w:rPr>
+          <w:color w:val="BCBEC4"/>
+        </w:rPr>
+        <w:t xml:space="preserve"> = </w:t>
+      </w:r>
+      <w:r>
+        <w:rPr>
+          <w:color w:val="2AACB8"/>
+        </w:rPr>
+        <w:t>1</w:t>
+      </w:r>
+      <w:r>
+        <w:rPr>
+          <w:color w:val="BCBEC4"/>
+        </w:rPr>
+        <w:t xml:space="preserve">; </w:t>
+      </w:r>
+      <w:proofErr w:type="spellStart"/>
+      <w:r>
+        <w:rPr>
+          <w:color w:val="BCBEC4"/>
+        </w:rPr>
+        <w:t>i</w:t>
+      </w:r>
+      <w:proofErr w:type="spellEnd"/>
+      <w:r>
+        <w:rPr>
+          <w:color w:val="BCBEC4"/>
+        </w:rPr>
+        <w:t xml:space="preserve"> &lt;= </w:t>
+      </w:r>
+      <w:r>
+        <w:rPr>
+          <w:color w:val="2AACB8"/>
+        </w:rPr>
+        <w:t>10</w:t>
+      </w:r>
+      <w:r>
+        <w:rPr>
+          <w:color w:val="BCBEC4"/>
+        </w:rPr>
+        <w:t xml:space="preserve">; </w:t>
+      </w:r>
+      <w:proofErr w:type="spellStart"/>
+      <w:r>
+        <w:rPr>
+          <w:color w:val="BCBEC4"/>
+        </w:rPr>
+        <w:t>i</w:t>
+      </w:r>
+      <w:proofErr w:type="spellEnd"/>
+      <w:r>
+        <w:rPr>
+          <w:color w:val="BCBEC4"/>
+        </w:rPr>
+        <w:t>++) {</w:t>
+      </w:r>
+      <w:r>
+        <w:rPr>
+          <w:color w:val="BCBEC4"/>
+        </w:rPr>
+        <w:br/>
+        <w:t xml:space="preserve">            </w:t>
+      </w:r>
+      <w:proofErr w:type="spellStart"/>
+      <w:r>
+        <w:rPr>
+          <w:color w:val="BCBEC4"/>
+        </w:rPr>
+        <w:t>hashMap.put</w:t>
+      </w:r>
+      <w:proofErr w:type="spellEnd"/>
+      <w:r>
+        <w:rPr>
+          <w:color w:val="BCBEC4"/>
+        </w:rPr>
+        <w:t>(</w:t>
+      </w:r>
+      <w:proofErr w:type="spellStart"/>
+      <w:r>
+        <w:rPr>
+          <w:color w:val="BCBEC4"/>
+        </w:rPr>
+        <w:t>i</w:t>
+      </w:r>
+      <w:proofErr w:type="spellEnd"/>
+      <w:r>
+        <w:rPr>
+          <w:color w:val="BCBEC4"/>
+        </w:rPr>
+        <w:t xml:space="preserve">, </w:t>
+      </w:r>
+      <w:proofErr w:type="spellStart"/>
+      <w:r>
+        <w:rPr>
+          <w:color w:val="BCBEC4"/>
+        </w:rPr>
+        <w:t>String.</w:t>
+      </w:r>
+      <w:r>
+        <w:rPr>
+          <w:i/>
+          <w:iCs/>
+          <w:color w:val="BCBEC4"/>
+        </w:rPr>
+        <w:t>valueOf</w:t>
+      </w:r>
+      <w:proofErr w:type="spellEnd"/>
+      <w:r>
+        <w:rPr>
+          <w:color w:val="BCBEC4"/>
+        </w:rPr>
+        <w:t>(</w:t>
+      </w:r>
+      <w:proofErr w:type="spellStart"/>
+      <w:r>
+        <w:rPr>
+          <w:color w:val="BCBEC4"/>
+        </w:rPr>
+        <w:t>i+i</w:t>
+      </w:r>
+      <w:proofErr w:type="spellEnd"/>
+      <w:r>
+        <w:rPr>
+          <w:color w:val="BCBEC4"/>
+        </w:rPr>
+        <w:t>*</w:t>
+      </w:r>
+      <w:proofErr w:type="spellStart"/>
+      <w:r>
+        <w:rPr>
+          <w:color w:val="BCBEC4"/>
+        </w:rPr>
+        <w:t>i</w:t>
+      </w:r>
+      <w:proofErr w:type="spellEnd"/>
+      <w:r>
+        <w:rPr>
+          <w:color w:val="BCBEC4"/>
+        </w:rPr>
+        <w:t>));</w:t>
+      </w:r>
+      <w:r>
+        <w:rPr>
+          <w:color w:val="BCBEC4"/>
+        </w:rPr>
+        <w:br/>
+        <w:t xml:space="preserve">        }</w:t>
+      </w:r>
+      <w:r>
+        <w:rPr>
+          <w:color w:val="BCBEC4"/>
+        </w:rPr>
+        <w:br/>
+        <w:t xml:space="preserve">        </w:t>
+      </w:r>
+      <w:proofErr w:type="spellStart"/>
+      <w:r>
+        <w:rPr>
+          <w:color w:val="BCBEC4"/>
+        </w:rPr>
+        <w:t>System.</w:t>
+      </w:r>
+      <w:r>
+        <w:rPr>
+          <w:i/>
+          <w:iCs/>
+          <w:color w:val="C77DBB"/>
+        </w:rPr>
+        <w:t>out</w:t>
+      </w:r>
+      <w:r>
+        <w:rPr>
+          <w:color w:val="BCBEC4"/>
+        </w:rPr>
+        <w:t>.println</w:t>
+      </w:r>
+      <w:proofErr w:type="spellEnd"/>
+      <w:r>
+        <w:rPr>
+          <w:color w:val="BCBEC4"/>
+        </w:rPr>
+        <w:t>(</w:t>
+      </w:r>
+      <w:proofErr w:type="spellStart"/>
+      <w:r>
+        <w:rPr>
+          <w:color w:val="BCBEC4"/>
+        </w:rPr>
+        <w:t>hashMap</w:t>
+      </w:r>
+      <w:proofErr w:type="spellEnd"/>
+      <w:r>
+        <w:rPr>
+          <w:color w:val="BCBEC4"/>
+        </w:rPr>
+        <w:t>);</w:t>
+      </w:r>
+      <w:r>
+        <w:rPr>
+          <w:color w:val="BCBEC4"/>
+        </w:rPr>
+        <w:br/>
+        <w:t xml:space="preserve">    }</w:t>
+      </w:r>
+      <w:r>
+        <w:rPr>
+          <w:color w:val="BCBEC4"/>
+        </w:rPr>
+        <w:br/>
+        <w:t>}</w:t>
+      </w:r>
+    </w:p>
+    <w:p>
+      <w:pPr>
+        <w:pStyle w:val="HTMLPreformatted"/>
+        <w:shd w:val="clear" w:color="auto" w:fill="1E1F22"/>
+        <w:rPr>
+          <w:color w:val="BCBEC4"/>
+        </w:rPr>
+      </w:pPr>
+    </w:p>
+    <w:p/>
+    <w:p>
+      <w:r>
+        <w:rPr>
+          <w:noProof/>
+        </w:rPr>
+        <w:lastRenderedPageBreak/>
+        <w:drawing>
+          <wp:inline distT="0" distB="0" distL="0" distR="0" wp14:anchorId="3DA44B17" wp14:editId="1C079498">
+            <wp:extent cx="5943600" cy="3120390"/>
+            <wp:effectExtent l="0" t="0" r="0" b="3810"/>
+            <wp:docPr id="19" name="Picture 19"/>
+            <wp:cNvGraphicFramePr>
+              <a:graphicFrameLocks xmlns:a="http://schemas.openxmlformats.org/drawingml/2006/main" noChangeAspect="1"/>
+            </wp:cNvGraphicFramePr>
+            <a:graphic xmlns:a="http://schemas.openxmlformats.org/drawingml/2006/main">
+              <a:graphicData uri="http://schemas.openxmlformats.org/drawingml/2006/picture">
+                <pic:pic xmlns:pic="http://schemas.openxmlformats.org/drawingml/2006/picture">
+                  <pic:nvPicPr>
+                    <pic:cNvPr id="1" name=""/>
+                    <pic:cNvPicPr/>
+                  </pic:nvPicPr>
+                  <pic:blipFill>
+                    <a:blip r:embed="rId22"/>
+                    <a:stretch>
+                      <a:fillRect/>
+                    </a:stretch>
+                  </pic:blipFill>
+                  <pic:spPr>
+                    <a:xfrm>
+                      <a:off x="0" y="0"/>
+                      <a:ext cx="5943600" cy="3120390"/>
+                    </a:xfrm>
+                    <a:prstGeom prst="rect">
+                      <a:avLst/>
+                    </a:prstGeom>
+                  </pic:spPr>
+                </pic:pic>
+              </a:graphicData>
+            </a:graphic>
+          </wp:inline>
+        </w:drawing>
+      </w:r>
+    </w:p>
     <w:sectPr>
       <w:pgSz w:w="12240" w:h="15840"/>
       <w:pgMar w:top="1440" w:right="1440" w:bottom="1440" w:left="1440" w:header="720" w:footer="720" w:gutter="0"/>

</xml_diff>